<commit_message>
just viewed and updated the chapter 2
</commit_message>
<xml_diff>
--- a/Docs/AAS Thesis.docx
+++ b/Docs/AAS Thesis.docx
@@ -1,6 +1,6 @@
 
 <file path=word/document.xml><?xml version="1.0" encoding="utf-8"?>
-<w:document xmlns:wpc="http://schemas.microsoft.com/office/word/2010/wordprocessingCanvas" xmlns:cx="http://schemas.microsoft.com/office/drawing/2014/chartex" xmlns:cx1="http://schemas.microsoft.com/office/drawing/2015/9/8/chartex" xmlns:cx2="http://schemas.microsoft.com/office/drawing/2015/10/21/chartex" xmlns:cx3="http://schemas.microsoft.com/office/drawing/2016/5/9/chartex" xmlns:cx4="http://schemas.microsoft.com/office/drawing/2016/5/10/chartex" xmlns:cx5="http://schemas.microsoft.com/office/drawing/2016/5/11/chartex" xmlns:cx6="http://schemas.microsoft.com/office/drawing/2016/5/12/chartex" xmlns:cx7="http://schemas.microsoft.com/office/drawing/2016/5/13/chartex" xmlns:cx8="http://schemas.microsoft.com/office/drawing/2016/5/14/chartex" xmlns:mc="http://schemas.openxmlformats.org/markup-compatibility/2006" xmlns:aink="http://schemas.microsoft.com/office/drawing/2016/ink" xmlns:am3d="http://schemas.microsoft.com/office/drawing/2017/model3d" xmlns:o="urn:schemas-microsoft-com:office:office" xmlns:oel="http://schemas.microsoft.com/office/2019/extlst" xmlns:r="http://schemas.openxmlformats.org/officeDocument/2006/relationships" xmlns:m="http://schemas.openxmlformats.org/officeDocument/2006/math" xmlns:v="urn:schemas-microsoft-com:vml" xmlns:wp14="http://schemas.microsoft.com/office/word/2010/wordprocessingDrawing" xmlns:wp="http://schemas.openxmlformats.org/drawingml/2006/wordprocessingDrawing" xmlns:w10="urn:schemas-microsoft-com:office:word" xmlns:w="http://schemas.openxmlformats.org/wordprocessingml/2006/main" xmlns:w14="http://schemas.microsoft.com/office/word/2010/wordml" xmlns:w15="http://schemas.microsoft.com/office/word/2012/wordml" xmlns:w16cex="http://schemas.microsoft.com/office/word/2018/wordml/cex" xmlns:w16cid="http://schemas.microsoft.com/office/word/2016/wordml/cid" xmlns:w16="http://schemas.microsoft.com/office/word/2018/wordml" xmlns:w16du="http://schemas.microsoft.com/office/word/2023/wordml/word16du" xmlns:w16sdtdh="http://schemas.microsoft.com/office/word/2020/wordml/sdtdatahash" xmlns:w16se="http://schemas.microsoft.com/office/word/2015/wordml/symex" xmlns:wpg="http://schemas.microsoft.com/office/word/2010/wordprocessingGroup" xmlns:wpi="http://schemas.microsoft.com/office/word/2010/wordprocessingInk" xmlns:wne="http://schemas.microsoft.com/office/word/2006/wordml" xmlns:wps="http://schemas.microsoft.com/office/word/2010/wordprocessingShape" mc:Ignorable="w14 w15 w16se w16cid w16 w16cex w16sdtdh wp14">
+<w:document xmlns:wpc="http://schemas.microsoft.com/office/word/2010/wordprocessingCanvas" xmlns:mc="http://schemas.openxmlformats.org/markup-compatibility/2006" xmlns:o="urn:schemas-microsoft-com:office:office" xmlns:r="http://schemas.openxmlformats.org/officeDocument/2006/relationships" xmlns:m="http://schemas.openxmlformats.org/officeDocument/2006/math" xmlns:v="urn:schemas-microsoft-com:vml" xmlns:wp14="http://schemas.microsoft.com/office/word/2010/wordprocessingDrawing" xmlns:wp="http://schemas.openxmlformats.org/drawingml/2006/wordprocessingDrawing" xmlns:w10="urn:schemas-microsoft-com:office:word" xmlns:w="http://schemas.openxmlformats.org/wordprocessingml/2006/main" xmlns:w14="http://schemas.microsoft.com/office/word/2010/wordml" xmlns:w15="http://schemas.microsoft.com/office/word/2012/wordml" xmlns:wpg="http://schemas.microsoft.com/office/word/2010/wordprocessingGroup" xmlns:wpi="http://schemas.microsoft.com/office/word/2010/wordprocessingInk" xmlns:wne="http://schemas.microsoft.com/office/word/2006/wordml" xmlns:wps="http://schemas.microsoft.com/office/word/2010/wordprocessingShape" mc:Ignorable="w14 w15 wp14">
   <w:body>
     <w:p>
       <w:pPr>
@@ -6132,27 +6132,19 @@
               <w:rPr>
                 <w:rFonts w:ascii="Times New Roman" w:hAnsi="Times New Roman" w:cs="Times New Roman"/>
               </w:rPr>
-              <w:t xml:space="preserve">UC </w:t>
-            </w:r>
-            <w:r>
-              <w:rPr>
-                <w:rFonts w:ascii="Times New Roman" w:hAnsi="Times New Roman" w:cs="Times New Roman"/>
-              </w:rPr>
-              <w:t>2 :Set Constrains</w:t>
-            </w:r>
-          </w:p>
-          <w:p>
-            <w:pPr>
-              <w:cnfStyle w:val="000000100000" w:firstRow="0" w:lastRow="0" w:firstColumn="0" w:lastColumn="0" w:oddVBand="0" w:evenVBand="0" w:oddHBand="1" w:evenHBand="0" w:firstRowFirstColumn="0" w:firstRowLastColumn="0" w:lastRowFirstColumn="0" w:lastRowLastColumn="0"/>
-              <w:rPr>
-                <w:rFonts w:ascii="Times New Roman" w:hAnsi="Times New Roman" w:cs="Times New Roman"/>
-              </w:rPr>
-            </w:pPr>
-            <w:r>
-              <w:rPr>
-                <w:rFonts w:ascii="Times New Roman" w:hAnsi="Times New Roman" w:cs="Times New Roman"/>
-              </w:rPr>
-              <w:t>UC 3: Logout</w:t>
+              <w:t>U</w:t>
+            </w:r>
+            <w:r>
+              <w:rPr>
+                <w:rFonts w:ascii="Times New Roman" w:hAnsi="Times New Roman" w:cs="Times New Roman"/>
+              </w:rPr>
+              <w:t>C 2</w:t>
+            </w:r>
+            <w:r>
+              <w:rPr>
+                <w:rFonts w:ascii="Times New Roman" w:hAnsi="Times New Roman" w:cs="Times New Roman"/>
+              </w:rPr>
+              <w:t>: Logout</w:t>
             </w:r>
           </w:p>
         </w:tc>
@@ -6236,7 +6228,13 @@
               <w:rPr>
                 <w:rFonts w:ascii="Times New Roman" w:hAnsi="Times New Roman" w:cs="Times New Roman"/>
               </w:rPr>
-              <w:t>UC 4: Generate timetable</w:t>
+              <w:t>UC 3</w:t>
+            </w:r>
+            <w:r>
+              <w:rPr>
+                <w:rFonts w:ascii="Times New Roman" w:hAnsi="Times New Roman" w:cs="Times New Roman"/>
+              </w:rPr>
+              <w:t>: Generate timetable</w:t>
             </w:r>
           </w:p>
           <w:p>
@@ -6250,7 +6248,13 @@
               <w:rPr>
                 <w:rFonts w:ascii="Times New Roman" w:hAnsi="Times New Roman" w:cs="Times New Roman"/>
               </w:rPr>
-              <w:t xml:space="preserve">UC 5: </w:t>
+              <w:t>UC 4</w:t>
+            </w:r>
+            <w:r>
+              <w:rPr>
+                <w:rFonts w:ascii="Times New Roman" w:hAnsi="Times New Roman" w:cs="Times New Roman"/>
+              </w:rPr>
+              <w:t xml:space="preserve">: </w:t>
             </w:r>
             <w:r>
               <w:rPr>
@@ -6340,7 +6344,13 @@
               <w:rPr>
                 <w:rFonts w:ascii="Times New Roman" w:hAnsi="Times New Roman" w:cs="Times New Roman"/>
               </w:rPr>
-              <w:t xml:space="preserve">UC 6 : </w:t>
+              <w:t>UC 5</w:t>
+            </w:r>
+            <w:r>
+              <w:rPr>
+                <w:rFonts w:ascii="Times New Roman" w:hAnsi="Times New Roman" w:cs="Times New Roman"/>
+              </w:rPr>
+              <w:t xml:space="preserve"> : </w:t>
             </w:r>
             <w:r>
               <w:rPr>
@@ -6366,7 +6376,13 @@
               <w:rPr>
                 <w:rFonts w:ascii="Times New Roman" w:hAnsi="Times New Roman" w:cs="Times New Roman"/>
               </w:rPr>
-              <w:t xml:space="preserve">UC 7 : Add </w:t>
+              <w:t>UC 6</w:t>
+            </w:r>
+            <w:r>
+              <w:rPr>
+                <w:rFonts w:ascii="Times New Roman" w:hAnsi="Times New Roman" w:cs="Times New Roman"/>
+              </w:rPr>
+              <w:t xml:space="preserve"> : Add </w:t>
             </w:r>
             <w:r>
               <w:rPr>
@@ -6386,7 +6402,13 @@
               <w:rPr>
                 <w:rFonts w:ascii="Times New Roman" w:hAnsi="Times New Roman" w:cs="Times New Roman"/>
               </w:rPr>
-              <w:t>UC 8 : View slots</w:t>
+              <w:t>UC 7</w:t>
+            </w:r>
+            <w:r>
+              <w:rPr>
+                <w:rFonts w:ascii="Times New Roman" w:hAnsi="Times New Roman" w:cs="Times New Roman"/>
+              </w:rPr>
+              <w:t xml:space="preserve"> : View slots</w:t>
             </w:r>
           </w:p>
         </w:tc>
@@ -6473,25 +6495,69 @@
               <w:rPr>
                 <w:rFonts w:ascii="Times New Roman" w:hAnsi="Times New Roman" w:cs="Times New Roman"/>
               </w:rPr>
+              <w:t>8</w:t>
+            </w:r>
+            <w:r>
+              <w:rPr>
+                <w:rFonts w:ascii="Times New Roman" w:hAnsi="Times New Roman" w:cs="Times New Roman"/>
+              </w:rPr>
+              <w:t xml:space="preserve"> : </w:t>
+            </w:r>
+            <w:r>
+              <w:rPr>
+                <w:rFonts w:ascii="Times New Roman" w:hAnsi="Times New Roman" w:cs="Times New Roman"/>
+              </w:rPr>
+              <w:t xml:space="preserve">Set semester’s </w:t>
+            </w:r>
+            <w:r>
+              <w:rPr>
+                <w:rFonts w:ascii="Times New Roman" w:hAnsi="Times New Roman" w:cs="Times New Roman"/>
+              </w:rPr>
+              <w:t>courses.</w:t>
+            </w:r>
+          </w:p>
+          <w:p>
+            <w:pPr>
+              <w:cnfStyle w:val="000000000000" w:firstRow="0" w:lastRow="0" w:firstColumn="0" w:lastColumn="0" w:oddVBand="0" w:evenVBand="0" w:oddHBand="0" w:evenHBand="0" w:firstRowFirstColumn="0" w:firstRowLastColumn="0" w:lastRowFirstColumn="0" w:lastRowLastColumn="0"/>
+              <w:rPr>
+                <w:rFonts w:ascii="Times New Roman" w:hAnsi="Times New Roman" w:cs="Times New Roman"/>
+              </w:rPr>
+            </w:pPr>
+            <w:r>
+              <w:rPr>
+                <w:rFonts w:ascii="Times New Roman" w:hAnsi="Times New Roman" w:cs="Times New Roman"/>
+              </w:rPr>
+              <w:t xml:space="preserve">UC </w:t>
+            </w:r>
+            <w:r>
+              <w:rPr>
+                <w:rFonts w:ascii="Times New Roman" w:hAnsi="Times New Roman" w:cs="Times New Roman"/>
+              </w:rPr>
               <w:t>9</w:t>
             </w:r>
             <w:r>
               <w:rPr>
                 <w:rFonts w:ascii="Times New Roman" w:hAnsi="Times New Roman" w:cs="Times New Roman"/>
               </w:rPr>
-              <w:t xml:space="preserve"> : </w:t>
-            </w:r>
-            <w:r>
-              <w:rPr>
-                <w:rFonts w:ascii="Times New Roman" w:hAnsi="Times New Roman" w:cs="Times New Roman"/>
-              </w:rPr>
-              <w:t xml:space="preserve">Set semester’s </w:t>
-            </w:r>
-            <w:r>
-              <w:rPr>
-                <w:rFonts w:ascii="Times New Roman" w:hAnsi="Times New Roman" w:cs="Times New Roman"/>
-              </w:rPr>
-              <w:t>courses.</w:t>
+              <w:t>:</w:t>
+            </w:r>
+            <w:r>
+              <w:rPr>
+                <w:rFonts w:ascii="Times New Roman" w:hAnsi="Times New Roman" w:cs="Times New Roman"/>
+              </w:rPr>
+              <w:t xml:space="preserve"> </w:t>
+            </w:r>
+            <w:r>
+              <w:rPr>
+                <w:rFonts w:ascii="Times New Roman" w:hAnsi="Times New Roman" w:cs="Times New Roman"/>
+              </w:rPr>
+              <w:t>:Set Constrains</w:t>
+            </w:r>
+            <w:r>
+              <w:rPr>
+                <w:rFonts w:ascii="Times New Roman" w:hAnsi="Times New Roman" w:cs="Times New Roman"/>
+              </w:rPr>
+              <w:t>.</w:t>
             </w:r>
           </w:p>
           <w:p>
@@ -6511,39 +6577,19 @@
               <w:rPr>
                 <w:rFonts w:ascii="Times New Roman" w:hAnsi="Times New Roman" w:cs="Times New Roman"/>
               </w:rPr>
-              <w:t>10</w:t>
-            </w:r>
-            <w:r>
-              <w:rPr>
-                <w:rFonts w:ascii="Times New Roman" w:hAnsi="Times New Roman" w:cs="Times New Roman"/>
-              </w:rPr>
-              <w:t>:</w:t>
-            </w:r>
-            <w:r>
-              <w:rPr>
-                <w:rFonts w:ascii="Times New Roman" w:hAnsi="Times New Roman" w:cs="Times New Roman"/>
-              </w:rPr>
-              <w:t xml:space="preserve"> Send notification.</w:t>
-            </w:r>
-          </w:p>
-          <w:p>
-            <w:pPr>
-              <w:cnfStyle w:val="000000000000" w:firstRow="0" w:lastRow="0" w:firstColumn="0" w:lastColumn="0" w:oddVBand="0" w:evenVBand="0" w:oddHBand="0" w:evenHBand="0" w:firstRowFirstColumn="0" w:firstRowLastColumn="0" w:lastRowFirstColumn="0" w:lastRowLastColumn="0"/>
-              <w:rPr>
-                <w:rFonts w:ascii="Times New Roman" w:hAnsi="Times New Roman" w:cs="Times New Roman"/>
-              </w:rPr>
-            </w:pPr>
-            <w:r>
-              <w:rPr>
-                <w:rFonts w:ascii="Times New Roman" w:hAnsi="Times New Roman" w:cs="Times New Roman"/>
-              </w:rPr>
-              <w:t xml:space="preserve">UC </w:t>
-            </w:r>
-            <w:r>
-              <w:rPr>
-                <w:rFonts w:ascii="Times New Roman" w:hAnsi="Times New Roman" w:cs="Times New Roman"/>
-              </w:rPr>
-              <w:t xml:space="preserve">11 : Set criteria </w:t>
+              <w:t>1</w:t>
+            </w:r>
+            <w:r>
+              <w:rPr>
+                <w:rFonts w:ascii="Times New Roman" w:hAnsi="Times New Roman" w:cs="Times New Roman"/>
+              </w:rPr>
+              <w:t>0</w:t>
+            </w:r>
+            <w:r>
+              <w:rPr>
+                <w:rFonts w:ascii="Times New Roman" w:hAnsi="Times New Roman" w:cs="Times New Roman"/>
+              </w:rPr>
+              <w:t xml:space="preserve"> : Set criteria </w:t>
             </w:r>
             <w:r>
               <w:rPr>
@@ -6640,19 +6686,51 @@
               <w:rPr>
                 <w:rFonts w:ascii="Times New Roman" w:hAnsi="Times New Roman" w:cs="Times New Roman"/>
               </w:rPr>
+              <w:t>1</w:t>
+            </w:r>
+            <w:r>
+              <w:rPr>
+                <w:rFonts w:ascii="Times New Roman" w:hAnsi="Times New Roman" w:cs="Times New Roman"/>
+              </w:rPr>
+              <w:t xml:space="preserve"> : Allocate </w:t>
+            </w:r>
+            <w:r>
+              <w:rPr>
+                <w:rFonts w:ascii="Times New Roman" w:hAnsi="Times New Roman" w:cs="Times New Roman"/>
+              </w:rPr>
+              <w:t>courses.</w:t>
+            </w:r>
+          </w:p>
+          <w:p>
+            <w:pPr>
+              <w:cnfStyle w:val="000000100000" w:firstRow="0" w:lastRow="0" w:firstColumn="0" w:lastColumn="0" w:oddVBand="0" w:evenVBand="0" w:oddHBand="1" w:evenHBand="0" w:firstRowFirstColumn="0" w:firstRowLastColumn="0" w:lastRowFirstColumn="0" w:lastRowLastColumn="0"/>
+              <w:rPr>
+                <w:rFonts w:ascii="Times New Roman" w:hAnsi="Times New Roman" w:cs="Times New Roman"/>
+              </w:rPr>
+            </w:pPr>
+            <w:r>
+              <w:rPr>
+                <w:rFonts w:ascii="Times New Roman" w:hAnsi="Times New Roman" w:cs="Times New Roman"/>
+              </w:rPr>
+              <w:t>UC 1</w:t>
+            </w:r>
+            <w:r>
+              <w:rPr>
+                <w:rFonts w:ascii="Times New Roman" w:hAnsi="Times New Roman" w:cs="Times New Roman"/>
+              </w:rPr>
               <w:t>2</w:t>
             </w:r>
             <w:r>
               <w:rPr>
                 <w:rFonts w:ascii="Times New Roman" w:hAnsi="Times New Roman" w:cs="Times New Roman"/>
               </w:rPr>
-              <w:t xml:space="preserve"> : Allocate </w:t>
-            </w:r>
-            <w:r>
-              <w:rPr>
-                <w:rFonts w:ascii="Times New Roman" w:hAnsi="Times New Roman" w:cs="Times New Roman"/>
-              </w:rPr>
-              <w:t>courses.</w:t>
+              <w:t xml:space="preserve">: select </w:t>
+            </w:r>
+            <w:r>
+              <w:rPr>
+                <w:rFonts w:ascii="Times New Roman" w:hAnsi="Times New Roman" w:cs="Times New Roman"/>
+              </w:rPr>
+              <w:t>rooms.</w:t>
             </w:r>
           </w:p>
           <w:p>
@@ -6673,38 +6751,6 @@
                 <w:rFonts w:ascii="Times New Roman" w:hAnsi="Times New Roman" w:cs="Times New Roman"/>
               </w:rPr>
               <w:t>3</w:t>
-            </w:r>
-            <w:r>
-              <w:rPr>
-                <w:rFonts w:ascii="Times New Roman" w:hAnsi="Times New Roman" w:cs="Times New Roman"/>
-              </w:rPr>
-              <w:t xml:space="preserve">: select </w:t>
-            </w:r>
-            <w:r>
-              <w:rPr>
-                <w:rFonts w:ascii="Times New Roman" w:hAnsi="Times New Roman" w:cs="Times New Roman"/>
-              </w:rPr>
-              <w:t>rooms.</w:t>
-            </w:r>
-          </w:p>
-          <w:p>
-            <w:pPr>
-              <w:cnfStyle w:val="000000100000" w:firstRow="0" w:lastRow="0" w:firstColumn="0" w:lastColumn="0" w:oddVBand="0" w:evenVBand="0" w:oddHBand="1" w:evenHBand="0" w:firstRowFirstColumn="0" w:firstRowLastColumn="0" w:lastRowFirstColumn="0" w:lastRowLastColumn="0"/>
-              <w:rPr>
-                <w:rFonts w:ascii="Times New Roman" w:hAnsi="Times New Roman" w:cs="Times New Roman"/>
-              </w:rPr>
-            </w:pPr>
-            <w:r>
-              <w:rPr>
-                <w:rFonts w:ascii="Times New Roman" w:hAnsi="Times New Roman" w:cs="Times New Roman"/>
-              </w:rPr>
-              <w:t>UC 1</w:t>
-            </w:r>
-            <w:r>
-              <w:rPr>
-                <w:rFonts w:ascii="Times New Roman" w:hAnsi="Times New Roman" w:cs="Times New Roman"/>
-              </w:rPr>
-              <w:t>4</w:t>
             </w:r>
             <w:r>
               <w:rPr>
@@ -6803,13 +6849,45 @@
               <w:rPr>
                 <w:rFonts w:ascii="Times New Roman" w:hAnsi="Times New Roman" w:cs="Times New Roman"/>
               </w:rPr>
+              <w:t>4</w:t>
+            </w:r>
+            <w:r>
+              <w:rPr>
+                <w:rFonts w:ascii="Times New Roman" w:hAnsi="Times New Roman" w:cs="Times New Roman"/>
+              </w:rPr>
+              <w:t xml:space="preserve"> : View Timetable</w:t>
+            </w:r>
+          </w:p>
+          <w:p>
+            <w:pPr>
+              <w:cnfStyle w:val="000000000000" w:firstRow="0" w:lastRow="0" w:firstColumn="0" w:lastColumn="0" w:oddVBand="0" w:evenVBand="0" w:oddHBand="0" w:evenHBand="0" w:firstRowFirstColumn="0" w:firstRowLastColumn="0" w:lastRowFirstColumn="0" w:lastRowLastColumn="0"/>
+              <w:rPr>
+                <w:rFonts w:ascii="Times New Roman" w:hAnsi="Times New Roman" w:cs="Times New Roman"/>
+              </w:rPr>
+            </w:pPr>
+            <w:r>
+              <w:rPr>
+                <w:rFonts w:ascii="Times New Roman" w:hAnsi="Times New Roman" w:cs="Times New Roman"/>
+              </w:rPr>
+              <w:t>UC 1</w:t>
+            </w:r>
+            <w:r>
+              <w:rPr>
+                <w:rFonts w:ascii="Times New Roman" w:hAnsi="Times New Roman" w:cs="Times New Roman"/>
+              </w:rPr>
               <w:t>5</w:t>
             </w:r>
             <w:r>
               <w:rPr>
                 <w:rFonts w:ascii="Times New Roman" w:hAnsi="Times New Roman" w:cs="Times New Roman"/>
               </w:rPr>
-              <w:t xml:space="preserve"> : View Timetable</w:t>
+              <w:t xml:space="preserve">: View Teachers </w:t>
+            </w:r>
+            <w:r>
+              <w:rPr>
+                <w:rFonts w:ascii="Times New Roman" w:hAnsi="Times New Roman" w:cs="Times New Roman"/>
+              </w:rPr>
+              <w:t>Timetable</w:t>
             </w:r>
           </w:p>
           <w:p>
@@ -6830,38 +6908,6 @@
                 <w:rFonts w:ascii="Times New Roman" w:hAnsi="Times New Roman" w:cs="Times New Roman"/>
               </w:rPr>
               <w:t>6</w:t>
-            </w:r>
-            <w:r>
-              <w:rPr>
-                <w:rFonts w:ascii="Times New Roman" w:hAnsi="Times New Roman" w:cs="Times New Roman"/>
-              </w:rPr>
-              <w:t xml:space="preserve">: View Teachers </w:t>
-            </w:r>
-            <w:r>
-              <w:rPr>
-                <w:rFonts w:ascii="Times New Roman" w:hAnsi="Times New Roman" w:cs="Times New Roman"/>
-              </w:rPr>
-              <w:t>Timetable</w:t>
-            </w:r>
-          </w:p>
-          <w:p>
-            <w:pPr>
-              <w:cnfStyle w:val="000000000000" w:firstRow="0" w:lastRow="0" w:firstColumn="0" w:lastColumn="0" w:oddVBand="0" w:evenVBand="0" w:oddHBand="0" w:evenHBand="0" w:firstRowFirstColumn="0" w:firstRowLastColumn="0" w:lastRowFirstColumn="0" w:lastRowLastColumn="0"/>
-              <w:rPr>
-                <w:rFonts w:ascii="Times New Roman" w:hAnsi="Times New Roman" w:cs="Times New Roman"/>
-              </w:rPr>
-            </w:pPr>
-            <w:r>
-              <w:rPr>
-                <w:rFonts w:ascii="Times New Roman" w:hAnsi="Times New Roman" w:cs="Times New Roman"/>
-              </w:rPr>
-              <w:t>UC 1</w:t>
-            </w:r>
-            <w:r>
-              <w:rPr>
-                <w:rFonts w:ascii="Times New Roman" w:hAnsi="Times New Roman" w:cs="Times New Roman"/>
-              </w:rPr>
-              <w:t>7</w:t>
             </w:r>
             <w:r>
               <w:rPr>
@@ -8197,7 +8243,18 @@
                 <w:sz w:val="24"/>
                 <w:szCs w:val="24"/>
               </w:rPr>
-              <w:t>Faculty Members: Wants to efficiently login to the system to use the services being offered by the system.</w:t>
+              <w:t>Teachers</w:t>
+            </w:r>
+            <w:bookmarkStart w:id="43" w:name="_GoBack"/>
+            <w:bookmarkEnd w:id="43"/>
+            <w:r>
+              <w:rPr>
+                <w:rFonts w:ascii="Times New Roman" w:hAnsi="Times New Roman" w:cs="Times New Roman"/>
+                <w:color w:val="000000" w:themeColor="text1"/>
+                <w:sz w:val="24"/>
+                <w:szCs w:val="24"/>
+              </w:rPr>
+              <w:t>: Wants to efficiently login to the system to use the services being offered by the system.</w:t>
             </w:r>
           </w:p>
           <w:p>
@@ -10518,13 +10575,13 @@
       <w:pPr>
         <w:pStyle w:val="Heading3"/>
       </w:pPr>
-      <w:bookmarkStart w:id="43" w:name="_Toc101427050"/>
-      <w:bookmarkStart w:id="44" w:name="_Toc131712021"/>
+      <w:bookmarkStart w:id="44" w:name="_Toc101427050"/>
+      <w:bookmarkStart w:id="45" w:name="_Toc131712021"/>
       <w:r>
         <w:t>Waleed Rashid(FA21-BSE-162)</w:t>
       </w:r>
-      <w:bookmarkEnd w:id="43"/>
       <w:bookmarkEnd w:id="44"/>
+      <w:bookmarkEnd w:id="45"/>
     </w:p>
     <w:tbl>
       <w:tblPr>
@@ -10562,16 +10619,16 @@
             <w:pPr>
               <w:pStyle w:val="Heading4"/>
             </w:pPr>
-            <w:bookmarkStart w:id="45" w:name="_Toc101427051"/>
-            <w:bookmarkStart w:id="46" w:name="_Toc131712022"/>
+            <w:bookmarkStart w:id="46" w:name="_Toc101427051"/>
+            <w:bookmarkStart w:id="47" w:name="_Toc131712022"/>
             <w:r>
               <w:t xml:space="preserve">Use Case UC1: </w:t>
             </w:r>
-            <w:bookmarkEnd w:id="45"/>
+            <w:bookmarkEnd w:id="46"/>
             <w:r>
               <w:t>Manage slots</w:t>
             </w:r>
-            <w:bookmarkEnd w:id="46"/>
+            <w:bookmarkEnd w:id="47"/>
           </w:p>
         </w:tc>
       </w:tr>
@@ -12176,11 +12233,11 @@
       <w:pPr>
         <w:pStyle w:val="Heading3"/>
       </w:pPr>
-      <w:bookmarkStart w:id="47" w:name="_Toc131712024"/>
+      <w:bookmarkStart w:id="48" w:name="_Toc131712024"/>
       <w:r>
         <w:t>Eissa Masood (FA21-BSE-086)</w:t>
       </w:r>
-      <w:bookmarkEnd w:id="47"/>
+      <w:bookmarkEnd w:id="48"/>
     </w:p>
     <w:tbl>
       <w:tblPr>
@@ -12219,11 +12276,11 @@
             <w:pPr>
               <w:pStyle w:val="Heading4"/>
             </w:pPr>
-            <w:bookmarkStart w:id="48" w:name="_Toc131712025"/>
+            <w:bookmarkStart w:id="49" w:name="_Toc131712025"/>
             <w:r>
               <w:t>Use Case UC1: Allocate Course</w:t>
             </w:r>
-            <w:bookmarkEnd w:id="48"/>
+            <w:bookmarkEnd w:id="49"/>
           </w:p>
         </w:tc>
       </w:tr>
@@ -13666,11 +13723,11 @@
       <w:pPr>
         <w:pStyle w:val="Heading3"/>
       </w:pPr>
-      <w:bookmarkStart w:id="49" w:name="_Toc131712027"/>
+      <w:bookmarkStart w:id="50" w:name="_Toc131712027"/>
       <w:r>
         <w:t>Eissa Masood (FA21-BSE-086)</w:t>
       </w:r>
-      <w:bookmarkEnd w:id="49"/>
+      <w:bookmarkEnd w:id="50"/>
     </w:p>
     <w:tbl>
       <w:tblPr>
@@ -13708,11 +13765,11 @@
             <w:pPr>
               <w:pStyle w:val="Heading4"/>
             </w:pPr>
-            <w:bookmarkStart w:id="50" w:name="_Toc131712028"/>
+            <w:bookmarkStart w:id="51" w:name="_Toc131712028"/>
             <w:r>
               <w:t>Use Case UC1: Select Teacher</w:t>
             </w:r>
-            <w:bookmarkEnd w:id="50"/>
+            <w:bookmarkEnd w:id="51"/>
           </w:p>
         </w:tc>
       </w:tr>
@@ -15078,11 +15135,11 @@
       <w:pPr>
         <w:pStyle w:val="Heading3"/>
       </w:pPr>
-      <w:bookmarkStart w:id="51" w:name="_Toc131712030"/>
+      <w:bookmarkStart w:id="52" w:name="_Toc131712030"/>
       <w:r>
         <w:t>Ahmed Tariq (FA21-BSE-048)</w:t>
       </w:r>
-      <w:bookmarkEnd w:id="51"/>
+      <w:bookmarkEnd w:id="52"/>
     </w:p>
     <w:tbl>
       <w:tblPr>
@@ -15120,11 +15177,11 @@
             <w:pPr>
               <w:pStyle w:val="Heading4"/>
             </w:pPr>
-            <w:bookmarkStart w:id="52" w:name="_Toc131712031"/>
+            <w:bookmarkStart w:id="53" w:name="_Toc131712031"/>
             <w:r>
               <w:t>Use Case UC1: Manage slots</w:t>
             </w:r>
-            <w:bookmarkEnd w:id="52"/>
+            <w:bookmarkEnd w:id="53"/>
           </w:p>
         </w:tc>
       </w:tr>
@@ -16078,6 +16135,7 @@
                 <w:rFonts w:ascii="Times New Roman" w:hAnsi="Times New Roman" w:cs="Times New Roman"/>
                 <w:color w:val="000000" w:themeColor="text1"/>
               </w:rPr>
+              <w:lastRenderedPageBreak/>
               <w:t>Miscellaneous</w:t>
             </w:r>
           </w:p>
@@ -16302,11 +16360,11 @@
       <w:pPr>
         <w:pStyle w:val="Heading3"/>
       </w:pPr>
-      <w:bookmarkStart w:id="53" w:name="_Toc131712033"/>
+      <w:bookmarkStart w:id="54" w:name="_Toc131712033"/>
       <w:r>
         <w:t>Ahmed Tariq (FA21-BSE-162)</w:t>
       </w:r>
-      <w:bookmarkEnd w:id="53"/>
+      <w:bookmarkEnd w:id="54"/>
     </w:p>
     <w:tbl>
       <w:tblPr>
@@ -16344,11 +16402,11 @@
             <w:pPr>
               <w:pStyle w:val="Heading4"/>
             </w:pPr>
-            <w:bookmarkStart w:id="54" w:name="_Toc131712034"/>
+            <w:bookmarkStart w:id="55" w:name="_Toc131712034"/>
             <w:r>
               <w:t>Use Case UC1: Add courses</w:t>
             </w:r>
-            <w:bookmarkEnd w:id="54"/>
+            <w:bookmarkEnd w:id="55"/>
           </w:p>
         </w:tc>
       </w:tr>
@@ -16820,6 +16878,7 @@
                 <w:rFonts w:ascii="Times New Roman" w:hAnsi="Times New Roman" w:cs="Times New Roman"/>
                 <w:color w:val="000000" w:themeColor="text1"/>
               </w:rPr>
+              <w:lastRenderedPageBreak/>
               <w:t>The relevant course information (e.g., course name, course code, prerequisites, credit hours) is available.</w:t>
             </w:r>
           </w:p>
@@ -17476,7 +17535,7 @@
       <w:pPr>
         <w:pStyle w:val="Heading3"/>
       </w:pPr>
-      <w:bookmarkStart w:id="55" w:name="_Toc131712036"/>
+      <w:bookmarkStart w:id="56" w:name="_Toc131712036"/>
     </w:p>
     <w:p>
       <w:pPr>
@@ -17500,7 +17559,7 @@
         <w:lastRenderedPageBreak/>
         <w:t>Ahmed Tariq (FA21-BSE-162)</w:t>
       </w:r>
-      <w:bookmarkEnd w:id="55"/>
+      <w:bookmarkEnd w:id="56"/>
     </w:p>
     <w:tbl>
       <w:tblPr>
@@ -17538,11 +17597,11 @@
             <w:pPr>
               <w:pStyle w:val="Heading4"/>
             </w:pPr>
-            <w:bookmarkStart w:id="56" w:name="_Toc131712037"/>
+            <w:bookmarkStart w:id="57" w:name="_Toc131712037"/>
             <w:r>
               <w:t>Use Case UC1: Manage rooms</w:t>
             </w:r>
-            <w:bookmarkEnd w:id="56"/>
+            <w:bookmarkEnd w:id="57"/>
           </w:p>
         </w:tc>
       </w:tr>
@@ -22232,6 +22291,7 @@
       <w:r>
         <w:rPr>
           <w:noProof/>
+          <w:lang w:bidi="ar-SA"/>
         </w:rPr>
         <w:drawing>
           <wp:inline distT="0" distB="0" distL="0" distR="0" wp14:anchorId="51B65D4A" wp14:editId="64D9991F">
@@ -22454,7 +22514,7 @@
 </file>
 
 <file path=word/endnotes.xml><?xml version="1.0" encoding="utf-8"?>
-<w:endnotes xmlns:wpc="http://schemas.microsoft.com/office/word/2010/wordprocessingCanvas" xmlns:cx="http://schemas.microsoft.com/office/drawing/2014/chartex" xmlns:cx1="http://schemas.microsoft.com/office/drawing/2015/9/8/chartex" xmlns:cx2="http://schemas.microsoft.com/office/drawing/2015/10/21/chartex" xmlns:cx3="http://schemas.microsoft.com/office/drawing/2016/5/9/chartex" xmlns:cx4="http://schemas.microsoft.com/office/drawing/2016/5/10/chartex" xmlns:cx5="http://schemas.microsoft.com/office/drawing/2016/5/11/chartex" xmlns:cx6="http://schemas.microsoft.com/office/drawing/2016/5/12/chartex" xmlns:cx7="http://schemas.microsoft.com/office/drawing/2016/5/13/chartex" xmlns:cx8="http://schemas.microsoft.com/office/drawing/2016/5/14/chartex" xmlns:mc="http://schemas.openxmlformats.org/markup-compatibility/2006" xmlns:aink="http://schemas.microsoft.com/office/drawing/2016/ink" xmlns:am3d="http://schemas.microsoft.com/office/drawing/2017/model3d" xmlns:o="urn:schemas-microsoft-com:office:office" xmlns:oel="http://schemas.microsoft.com/office/2019/extlst" xmlns:r="http://schemas.openxmlformats.org/officeDocument/2006/relationships" xmlns:m="http://schemas.openxmlformats.org/officeDocument/2006/math" xmlns:v="urn:schemas-microsoft-com:vml" xmlns:wp14="http://schemas.microsoft.com/office/word/2010/wordprocessingDrawing" xmlns:wp="http://schemas.openxmlformats.org/drawingml/2006/wordprocessingDrawing" xmlns:w10="urn:schemas-microsoft-com:office:word" xmlns:w="http://schemas.openxmlformats.org/wordprocessingml/2006/main" xmlns:w14="http://schemas.microsoft.com/office/word/2010/wordml" xmlns:w15="http://schemas.microsoft.com/office/word/2012/wordml" xmlns:w16cex="http://schemas.microsoft.com/office/word/2018/wordml/cex" xmlns:w16cid="http://schemas.microsoft.com/office/word/2016/wordml/cid" xmlns:w16="http://schemas.microsoft.com/office/word/2018/wordml" xmlns:w16du="http://schemas.microsoft.com/office/word/2023/wordml/word16du" xmlns:w16sdtdh="http://schemas.microsoft.com/office/word/2020/wordml/sdtdatahash" xmlns:w16se="http://schemas.microsoft.com/office/word/2015/wordml/symex" xmlns:wpg="http://schemas.microsoft.com/office/word/2010/wordprocessingGroup" xmlns:wpi="http://schemas.microsoft.com/office/word/2010/wordprocessingInk" xmlns:wne="http://schemas.microsoft.com/office/word/2006/wordml" xmlns:wps="http://schemas.microsoft.com/office/word/2010/wordprocessingShape" mc:Ignorable="w14 w15 w16se w16cid w16 w16cex w16sdtdh wp14">
+<w:endnotes xmlns:wpc="http://schemas.microsoft.com/office/word/2010/wordprocessingCanvas" xmlns:mc="http://schemas.openxmlformats.org/markup-compatibility/2006" xmlns:o="urn:schemas-microsoft-com:office:office" xmlns:r="http://schemas.openxmlformats.org/officeDocument/2006/relationships" xmlns:m="http://schemas.openxmlformats.org/officeDocument/2006/math" xmlns:v="urn:schemas-microsoft-com:vml" xmlns:wp14="http://schemas.microsoft.com/office/word/2010/wordprocessingDrawing" xmlns:wp="http://schemas.openxmlformats.org/drawingml/2006/wordprocessingDrawing" xmlns:w10="urn:schemas-microsoft-com:office:word" xmlns:w="http://schemas.openxmlformats.org/wordprocessingml/2006/main" xmlns:w14="http://schemas.microsoft.com/office/word/2010/wordml" xmlns:w15="http://schemas.microsoft.com/office/word/2012/wordml" xmlns:wpg="http://schemas.microsoft.com/office/word/2010/wordprocessingGroup" xmlns:wpi="http://schemas.microsoft.com/office/word/2010/wordprocessingInk" xmlns:wne="http://schemas.microsoft.com/office/word/2006/wordml" xmlns:wps="http://schemas.microsoft.com/office/word/2010/wordprocessingShape" mc:Ignorable="w14 w15 wp14">
   <w:endnote w:type="separator" w:id="-1">
     <w:p>
       <w:pPr>
@@ -22479,7 +22539,7 @@
 </file>
 
 <file path=word/footnotes.xml><?xml version="1.0" encoding="utf-8"?>
-<w:footnotes xmlns:wpc="http://schemas.microsoft.com/office/word/2010/wordprocessingCanvas" xmlns:cx="http://schemas.microsoft.com/office/drawing/2014/chartex" xmlns:cx1="http://schemas.microsoft.com/office/drawing/2015/9/8/chartex" xmlns:cx2="http://schemas.microsoft.com/office/drawing/2015/10/21/chartex" xmlns:cx3="http://schemas.microsoft.com/office/drawing/2016/5/9/chartex" xmlns:cx4="http://schemas.microsoft.com/office/drawing/2016/5/10/chartex" xmlns:cx5="http://schemas.microsoft.com/office/drawing/2016/5/11/chartex" xmlns:cx6="http://schemas.microsoft.com/office/drawing/2016/5/12/chartex" xmlns:cx7="http://schemas.microsoft.com/office/drawing/2016/5/13/chartex" xmlns:cx8="http://schemas.microsoft.com/office/drawing/2016/5/14/chartex" xmlns:mc="http://schemas.openxmlformats.org/markup-compatibility/2006" xmlns:aink="http://schemas.microsoft.com/office/drawing/2016/ink" xmlns:am3d="http://schemas.microsoft.com/office/drawing/2017/model3d" xmlns:o="urn:schemas-microsoft-com:office:office" xmlns:oel="http://schemas.microsoft.com/office/2019/extlst" xmlns:r="http://schemas.openxmlformats.org/officeDocument/2006/relationships" xmlns:m="http://schemas.openxmlformats.org/officeDocument/2006/math" xmlns:v="urn:schemas-microsoft-com:vml" xmlns:wp14="http://schemas.microsoft.com/office/word/2010/wordprocessingDrawing" xmlns:wp="http://schemas.openxmlformats.org/drawingml/2006/wordprocessingDrawing" xmlns:w10="urn:schemas-microsoft-com:office:word" xmlns:w="http://schemas.openxmlformats.org/wordprocessingml/2006/main" xmlns:w14="http://schemas.microsoft.com/office/word/2010/wordml" xmlns:w15="http://schemas.microsoft.com/office/word/2012/wordml" xmlns:w16cex="http://schemas.microsoft.com/office/word/2018/wordml/cex" xmlns:w16cid="http://schemas.microsoft.com/office/word/2016/wordml/cid" xmlns:w16="http://schemas.microsoft.com/office/word/2018/wordml" xmlns:w16du="http://schemas.microsoft.com/office/word/2023/wordml/word16du" xmlns:w16sdtdh="http://schemas.microsoft.com/office/word/2020/wordml/sdtdatahash" xmlns:w16se="http://schemas.microsoft.com/office/word/2015/wordml/symex" xmlns:wpg="http://schemas.microsoft.com/office/word/2010/wordprocessingGroup" xmlns:wpi="http://schemas.microsoft.com/office/word/2010/wordprocessingInk" xmlns:wne="http://schemas.microsoft.com/office/word/2006/wordml" xmlns:wps="http://schemas.microsoft.com/office/word/2010/wordprocessingShape" mc:Ignorable="w14 w15 w16se w16cid w16 w16cex w16sdtdh wp14">
+<w:footnotes xmlns:wpc="http://schemas.microsoft.com/office/word/2010/wordprocessingCanvas" xmlns:mc="http://schemas.openxmlformats.org/markup-compatibility/2006" xmlns:o="urn:schemas-microsoft-com:office:office" xmlns:r="http://schemas.openxmlformats.org/officeDocument/2006/relationships" xmlns:m="http://schemas.openxmlformats.org/officeDocument/2006/math" xmlns:v="urn:schemas-microsoft-com:vml" xmlns:wp14="http://schemas.microsoft.com/office/word/2010/wordprocessingDrawing" xmlns:wp="http://schemas.openxmlformats.org/drawingml/2006/wordprocessingDrawing" xmlns:w10="urn:schemas-microsoft-com:office:word" xmlns:w="http://schemas.openxmlformats.org/wordprocessingml/2006/main" xmlns:w14="http://schemas.microsoft.com/office/word/2010/wordml" xmlns:w15="http://schemas.microsoft.com/office/word/2012/wordml" xmlns:wpg="http://schemas.microsoft.com/office/word/2010/wordprocessingGroup" xmlns:wpi="http://schemas.microsoft.com/office/word/2010/wordprocessingInk" xmlns:wne="http://schemas.microsoft.com/office/word/2006/wordml" xmlns:wps="http://schemas.microsoft.com/office/word/2010/wordprocessingShape" mc:Ignorable="w14 w15 wp14">
   <w:footnote w:type="separator" w:id="-1">
     <w:p>
       <w:pPr>
@@ -22504,7 +22564,7 @@
 </file>
 
 <file path=word/numbering.xml><?xml version="1.0" encoding="utf-8"?>
-<w:numbering xmlns:wpc="http://schemas.microsoft.com/office/word/2010/wordprocessingCanvas" xmlns:cx="http://schemas.microsoft.com/office/drawing/2014/chartex" xmlns:cx1="http://schemas.microsoft.com/office/drawing/2015/9/8/chartex" xmlns:cx2="http://schemas.microsoft.com/office/drawing/2015/10/21/chartex" xmlns:cx3="http://schemas.microsoft.com/office/drawing/2016/5/9/chartex" xmlns:cx4="http://schemas.microsoft.com/office/drawing/2016/5/10/chartex" xmlns:cx5="http://schemas.microsoft.com/office/drawing/2016/5/11/chartex" xmlns:cx6="http://schemas.microsoft.com/office/drawing/2016/5/12/chartex" xmlns:cx7="http://schemas.microsoft.com/office/drawing/2016/5/13/chartex" xmlns:cx8="http://schemas.microsoft.com/office/drawing/2016/5/14/chartex" xmlns:mc="http://schemas.openxmlformats.org/markup-compatibility/2006" xmlns:aink="http://schemas.microsoft.com/office/drawing/2016/ink" xmlns:am3d="http://schemas.microsoft.com/office/drawing/2017/model3d" xmlns:o="urn:schemas-microsoft-com:office:office" xmlns:oel="http://schemas.microsoft.com/office/2019/extlst" xmlns:r="http://schemas.openxmlformats.org/officeDocument/2006/relationships" xmlns:m="http://schemas.openxmlformats.org/officeDocument/2006/math" xmlns:v="urn:schemas-microsoft-com:vml" xmlns:wp14="http://schemas.microsoft.com/office/word/2010/wordprocessingDrawing" xmlns:wp="http://schemas.openxmlformats.org/drawingml/2006/wordprocessingDrawing" xmlns:w10="urn:schemas-microsoft-com:office:word" xmlns:w="http://schemas.openxmlformats.org/wordprocessingml/2006/main" xmlns:w14="http://schemas.microsoft.com/office/word/2010/wordml" xmlns:w15="http://schemas.microsoft.com/office/word/2012/wordml" xmlns:w16cex="http://schemas.microsoft.com/office/word/2018/wordml/cex" xmlns:w16cid="http://schemas.microsoft.com/office/word/2016/wordml/cid" xmlns:w16="http://schemas.microsoft.com/office/word/2018/wordml" xmlns:w16du="http://schemas.microsoft.com/office/word/2023/wordml/word16du" xmlns:w16sdtdh="http://schemas.microsoft.com/office/word/2020/wordml/sdtdatahash" xmlns:w16se="http://schemas.microsoft.com/office/word/2015/wordml/symex" xmlns:wpg="http://schemas.microsoft.com/office/word/2010/wordprocessingGroup" xmlns:wpi="http://schemas.microsoft.com/office/word/2010/wordprocessingInk" xmlns:wne="http://schemas.microsoft.com/office/word/2006/wordml" xmlns:wps="http://schemas.microsoft.com/office/word/2010/wordprocessingShape" mc:Ignorable="w14 w15 w16se w16cid w16 w16cex w16sdtdh wp14">
+<w:numbering xmlns:wpc="http://schemas.microsoft.com/office/word/2010/wordprocessingCanvas" xmlns:mc="http://schemas.openxmlformats.org/markup-compatibility/2006" xmlns:o="urn:schemas-microsoft-com:office:office" xmlns:r="http://schemas.openxmlformats.org/officeDocument/2006/relationships" xmlns:m="http://schemas.openxmlformats.org/officeDocument/2006/math" xmlns:v="urn:schemas-microsoft-com:vml" xmlns:wp14="http://schemas.microsoft.com/office/word/2010/wordprocessingDrawing" xmlns:wp="http://schemas.openxmlformats.org/drawingml/2006/wordprocessingDrawing" xmlns:w10="urn:schemas-microsoft-com:office:word" xmlns:w="http://schemas.openxmlformats.org/wordprocessingml/2006/main" xmlns:w14="http://schemas.microsoft.com/office/word/2010/wordml" xmlns:w15="http://schemas.microsoft.com/office/word/2012/wordml" xmlns:wpg="http://schemas.microsoft.com/office/word/2010/wordprocessingGroup" xmlns:wpi="http://schemas.microsoft.com/office/word/2010/wordprocessingInk" xmlns:wne="http://schemas.microsoft.com/office/word/2006/wordml" xmlns:wps="http://schemas.microsoft.com/office/word/2010/wordprocessingShape" mc:Ignorable="w14 w15 wp14">
   <w:abstractNum w:abstractNumId="0" w15:restartNumberingAfterBreak="0">
     <w:nsid w:val="07F45F1B"/>
     <w:multiLevelType w:val="hybridMultilevel"/>
@@ -27921,142 +27981,142 @@
       </w:rPr>
     </w:lvl>
   </w:abstractNum>
-  <w:num w:numId="1" w16cid:durableId="2013222543">
+  <w:num w:numId="1">
     <w:abstractNumId w:val="15"/>
   </w:num>
-  <w:num w:numId="2" w16cid:durableId="416445850">
+  <w:num w:numId="2">
     <w:abstractNumId w:val="36"/>
   </w:num>
-  <w:num w:numId="3" w16cid:durableId="658844764">
+  <w:num w:numId="3">
     <w:abstractNumId w:val="18"/>
   </w:num>
-  <w:num w:numId="4" w16cid:durableId="1259220012">
+  <w:num w:numId="4">
     <w:abstractNumId w:val="3"/>
   </w:num>
-  <w:num w:numId="5" w16cid:durableId="1691294069">
+  <w:num w:numId="5">
     <w:abstractNumId w:val="31"/>
   </w:num>
-  <w:num w:numId="6" w16cid:durableId="238907524">
+  <w:num w:numId="6">
     <w:abstractNumId w:val="25"/>
   </w:num>
-  <w:num w:numId="7" w16cid:durableId="1768498895">
+  <w:num w:numId="7">
     <w:abstractNumId w:val="33"/>
   </w:num>
-  <w:num w:numId="8" w16cid:durableId="462500195">
+  <w:num w:numId="8">
     <w:abstractNumId w:val="20"/>
   </w:num>
-  <w:num w:numId="9" w16cid:durableId="2094665357">
+  <w:num w:numId="9">
     <w:abstractNumId w:val="4"/>
   </w:num>
-  <w:num w:numId="10" w16cid:durableId="711031401">
+  <w:num w:numId="10">
     <w:abstractNumId w:val="7"/>
   </w:num>
-  <w:num w:numId="11" w16cid:durableId="1593514209">
+  <w:num w:numId="11">
     <w:abstractNumId w:val="6"/>
   </w:num>
-  <w:num w:numId="12" w16cid:durableId="1361323540">
+  <w:num w:numId="12">
     <w:abstractNumId w:val="23"/>
   </w:num>
-  <w:num w:numId="13" w16cid:durableId="1034772247">
+  <w:num w:numId="13">
     <w:abstractNumId w:val="12"/>
   </w:num>
-  <w:num w:numId="14" w16cid:durableId="1495488579">
+  <w:num w:numId="14">
     <w:abstractNumId w:val="29"/>
   </w:num>
-  <w:num w:numId="15" w16cid:durableId="1589733097">
+  <w:num w:numId="15">
     <w:abstractNumId w:val="19"/>
   </w:num>
-  <w:num w:numId="16" w16cid:durableId="978340429">
+  <w:num w:numId="16">
     <w:abstractNumId w:val="5"/>
   </w:num>
-  <w:num w:numId="17" w16cid:durableId="345909238">
+  <w:num w:numId="17">
     <w:abstractNumId w:val="38"/>
   </w:num>
-  <w:num w:numId="18" w16cid:durableId="911937980">
+  <w:num w:numId="18">
     <w:abstractNumId w:val="17"/>
   </w:num>
-  <w:num w:numId="19" w16cid:durableId="824735356">
+  <w:num w:numId="19">
     <w:abstractNumId w:val="8"/>
   </w:num>
-  <w:num w:numId="20" w16cid:durableId="987520003">
+  <w:num w:numId="20">
     <w:abstractNumId w:val="41"/>
   </w:num>
-  <w:num w:numId="21" w16cid:durableId="74592536">
+  <w:num w:numId="21">
     <w:abstractNumId w:val="16"/>
   </w:num>
-  <w:num w:numId="22" w16cid:durableId="1951358435">
+  <w:num w:numId="22">
     <w:abstractNumId w:val="30"/>
   </w:num>
-  <w:num w:numId="23" w16cid:durableId="549388645">
+  <w:num w:numId="23">
     <w:abstractNumId w:val="22"/>
   </w:num>
-  <w:num w:numId="24" w16cid:durableId="1854804220">
+  <w:num w:numId="24">
     <w:abstractNumId w:val="42"/>
   </w:num>
-  <w:num w:numId="25" w16cid:durableId="653798331">
+  <w:num w:numId="25">
     <w:abstractNumId w:val="13"/>
   </w:num>
-  <w:num w:numId="26" w16cid:durableId="2115516349">
+  <w:num w:numId="26">
     <w:abstractNumId w:val="2"/>
   </w:num>
-  <w:num w:numId="27" w16cid:durableId="134488264">
+  <w:num w:numId="27">
     <w:abstractNumId w:val="9"/>
   </w:num>
-  <w:num w:numId="28" w16cid:durableId="194118458">
+  <w:num w:numId="28">
     <w:abstractNumId w:val="27"/>
   </w:num>
-  <w:num w:numId="29" w16cid:durableId="1892227311">
+  <w:num w:numId="29">
     <w:abstractNumId w:val="43"/>
   </w:num>
-  <w:num w:numId="30" w16cid:durableId="109513701">
+  <w:num w:numId="30">
     <w:abstractNumId w:val="45"/>
   </w:num>
-  <w:num w:numId="31" w16cid:durableId="1430542248">
+  <w:num w:numId="31">
     <w:abstractNumId w:val="1"/>
   </w:num>
-  <w:num w:numId="32" w16cid:durableId="1924996984">
+  <w:num w:numId="32">
     <w:abstractNumId w:val="10"/>
   </w:num>
-  <w:num w:numId="33" w16cid:durableId="471749906">
+  <w:num w:numId="33">
     <w:abstractNumId w:val="35"/>
   </w:num>
-  <w:num w:numId="34" w16cid:durableId="223613513">
+  <w:num w:numId="34">
     <w:abstractNumId w:val="40"/>
   </w:num>
-  <w:num w:numId="35" w16cid:durableId="1853690766">
+  <w:num w:numId="35">
     <w:abstractNumId w:val="21"/>
   </w:num>
-  <w:num w:numId="36" w16cid:durableId="975452535">
+  <w:num w:numId="36">
     <w:abstractNumId w:val="34"/>
   </w:num>
-  <w:num w:numId="37" w16cid:durableId="1196888385">
+  <w:num w:numId="37">
     <w:abstractNumId w:val="24"/>
   </w:num>
-  <w:num w:numId="38" w16cid:durableId="1054306117">
+  <w:num w:numId="38">
     <w:abstractNumId w:val="14"/>
   </w:num>
-  <w:num w:numId="39" w16cid:durableId="86970952">
+  <w:num w:numId="39">
     <w:abstractNumId w:val="26"/>
   </w:num>
-  <w:num w:numId="40" w16cid:durableId="1030686466">
+  <w:num w:numId="40">
     <w:abstractNumId w:val="11"/>
   </w:num>
-  <w:num w:numId="41" w16cid:durableId="2114090953">
+  <w:num w:numId="41">
     <w:abstractNumId w:val="44"/>
   </w:num>
-  <w:num w:numId="42" w16cid:durableId="1057127102">
+  <w:num w:numId="42">
     <w:abstractNumId w:val="37"/>
   </w:num>
-  <w:num w:numId="43" w16cid:durableId="1956055507">
+  <w:num w:numId="43">
     <w:abstractNumId w:val="28"/>
   </w:num>
-  <w:num w:numId="44" w16cid:durableId="1168251649">
+  <w:num w:numId="44">
     <w:abstractNumId w:val="0"/>
   </w:num>
-  <w:num w:numId="45" w16cid:durableId="904990753">
+  <w:num w:numId="45">
     <w:abstractNumId w:val="39"/>
   </w:num>
-  <w:num w:numId="46" w16cid:durableId="1226641284">
+  <w:num w:numId="46">
     <w:abstractNumId w:val="32"/>
   </w:num>
   <w:numIdMacAtCleanup w:val="44"/>
@@ -28064,7 +28124,7 @@
 </file>
 
 <file path=word/styles.xml><?xml version="1.0" encoding="utf-8"?>
-<w:styles xmlns:mc="http://schemas.openxmlformats.org/markup-compatibility/2006" xmlns:r="http://schemas.openxmlformats.org/officeDocument/2006/relationships" xmlns:w="http://schemas.openxmlformats.org/wordprocessingml/2006/main" xmlns:w14="http://schemas.microsoft.com/office/word/2010/wordml" xmlns:w15="http://schemas.microsoft.com/office/word/2012/wordml" xmlns:w16cex="http://schemas.microsoft.com/office/word/2018/wordml/cex" xmlns:w16cid="http://schemas.microsoft.com/office/word/2016/wordml/cid" xmlns:w16="http://schemas.microsoft.com/office/word/2018/wordml" xmlns:w16sdtdh="http://schemas.microsoft.com/office/word/2020/wordml/sdtdatahash" xmlns:w16se="http://schemas.microsoft.com/office/word/2015/wordml/symex" mc:Ignorable="w14 w15 w16se w16cid w16 w16cex w16sdtdh">
+<w:styles xmlns:mc="http://schemas.openxmlformats.org/markup-compatibility/2006" xmlns:r="http://schemas.openxmlformats.org/officeDocument/2006/relationships" xmlns:w="http://schemas.openxmlformats.org/wordprocessingml/2006/main" xmlns:w14="http://schemas.microsoft.com/office/word/2010/wordml" xmlns:w15="http://schemas.microsoft.com/office/word/2012/wordml" mc:Ignorable="w14 w15">
   <w:docDefaults>
     <w:rPrDefault>
       <w:rPr>
@@ -28074,7 +28134,7 @@
     </w:rPrDefault>
     <w:pPrDefault/>
   </w:docDefaults>
-  <w:latentStyles w:defLockedState="0" w:defUIPriority="99" w:defSemiHidden="0" w:defUnhideWhenUsed="0" w:defQFormat="0" w:count="376">
+  <w:latentStyles w:defLockedState="0" w:defUIPriority="99" w:defSemiHidden="0" w:defUnhideWhenUsed="0" w:defQFormat="0" w:count="371">
     <w:lsdException w:name="Normal" w:locked="1" w:uiPriority="0" w:qFormat="1"/>
     <w:lsdException w:name="heading 1" w:locked="1" w:uiPriority="0" w:qFormat="1"/>
     <w:lsdException w:name="heading 2" w:locked="1" w:semiHidden="1" w:uiPriority="0" w:unhideWhenUsed="1" w:qFormat="1"/>
@@ -28446,11 +28506,6 @@
     <w:lsdException w:name="List Table 5 Dark Accent 6" w:uiPriority="50"/>
     <w:lsdException w:name="List Table 6 Colorful Accent 6" w:uiPriority="51"/>
     <w:lsdException w:name="List Table 7 Colorful Accent 6" w:uiPriority="52"/>
-    <w:lsdException w:name="Mention" w:semiHidden="1" w:unhideWhenUsed="1"/>
-    <w:lsdException w:name="Smart Hyperlink" w:semiHidden="1" w:unhideWhenUsed="1"/>
-    <w:lsdException w:name="Hashtag" w:semiHidden="1" w:unhideWhenUsed="1"/>
-    <w:lsdException w:name="Unresolved Mention" w:semiHidden="1" w:unhideWhenUsed="1"/>
-    <w:lsdException w:name="Smart Link" w:semiHidden="1" w:unhideWhenUsed="1"/>
   </w:latentStyles>
   <w:style w:type="paragraph" w:default="1" w:styleId="Normal">
     <w:name w:val="Normal"/>
@@ -29972,7 +30027,7 @@
 </file>
 
 <file path=customXml/itemProps1.xml><?xml version="1.0" encoding="utf-8"?>
-<ds:datastoreItem xmlns:ds="http://schemas.openxmlformats.org/officeDocument/2006/customXml" ds:itemID="{9BD50CD3-8CBE-4FBD-85D1-D0421D8706CD}">
+<ds:datastoreItem xmlns:ds="http://schemas.openxmlformats.org/officeDocument/2006/customXml" ds:itemID="{EFB29711-DA62-4FB8-AC4D-4854CCE567CA}">
   <ds:schemaRefs>
     <ds:schemaRef ds:uri="http://schemas.openxmlformats.org/officeDocument/2006/bibliography"/>
   </ds:schemaRefs>

</xml_diff>

<commit_message>
Basit domain and squence
</commit_message>
<xml_diff>
--- a/Docs/AAS Thesis.docx
+++ b/Docs/AAS Thesis.docx
@@ -394,34 +394,7 @@
           <w:rFonts w:ascii="Verdana" w:hAnsi="Verdana"/>
         </w:rPr>
         <w:tab/>
-      </w:r>
-      <w:proofErr w:type="spellStart"/>
-      <w:r>
-        <w:rPr>
-          <w:rFonts w:ascii="Verdana" w:hAnsi="Verdana"/>
-        </w:rPr>
-        <w:t>Ebadat</w:t>
-      </w:r>
-      <w:proofErr w:type="spellEnd"/>
-      <w:r>
-        <w:rPr>
-          <w:rFonts w:ascii="Verdana" w:hAnsi="Verdana"/>
-        </w:rPr>
-        <w:t xml:space="preserve"> </w:t>
-      </w:r>
-      <w:proofErr w:type="spellStart"/>
-      <w:r>
-        <w:rPr>
-          <w:rFonts w:ascii="Verdana" w:hAnsi="Verdana"/>
-        </w:rPr>
-        <w:t>Nissa</w:t>
-      </w:r>
-      <w:proofErr w:type="spellEnd"/>
-      <w:r>
-        <w:rPr>
-          <w:rFonts w:ascii="Verdana" w:hAnsi="Verdana"/>
-        </w:rPr>
-        <w:t xml:space="preserve"> (FA21-BSE-085)</w:t>
+        <w:t>Ebadat Nissa (FA21-BSE-085)</w:t>
       </w:r>
     </w:p>
     <w:p>
@@ -6672,21 +6645,7 @@
               <w:rPr>
                 <w:rFonts w:ascii="Times New Roman" w:hAnsi="Times New Roman" w:cs="Times New Roman"/>
               </w:rPr>
-              <w:t>&lt;</w:t>
-            </w:r>
-            <w:proofErr w:type="spellStart"/>
-            <w:r>
-              <w:rPr>
-                <w:rFonts w:ascii="Times New Roman" w:hAnsi="Times New Roman" w:cs="Times New Roman"/>
-              </w:rPr>
-              <w:t>Eissa</w:t>
-            </w:r>
-            <w:proofErr w:type="spellEnd"/>
-            <w:r>
-              <w:rPr>
-                <w:rFonts w:ascii="Times New Roman" w:hAnsi="Times New Roman" w:cs="Times New Roman"/>
-              </w:rPr>
-              <w:t xml:space="preserve"> Masood&gt;</w:t>
+              <w:t>&lt;Eissa Masood&gt;</w:t>
             </w:r>
           </w:p>
           <w:p>
@@ -6849,35 +6808,7 @@
               <w:rPr>
                 <w:rFonts w:ascii="Times New Roman" w:hAnsi="Times New Roman" w:cs="Times New Roman"/>
               </w:rPr>
-              <w:t>&lt;</w:t>
-            </w:r>
-            <w:proofErr w:type="spellStart"/>
-            <w:r>
-              <w:rPr>
-                <w:rFonts w:ascii="Times New Roman" w:hAnsi="Times New Roman" w:cs="Times New Roman"/>
-              </w:rPr>
-              <w:t>Ebadat</w:t>
-            </w:r>
-            <w:proofErr w:type="spellEnd"/>
-            <w:r>
-              <w:rPr>
-                <w:rFonts w:ascii="Times New Roman" w:hAnsi="Times New Roman" w:cs="Times New Roman"/>
-              </w:rPr>
-              <w:t xml:space="preserve"> </w:t>
-            </w:r>
-            <w:proofErr w:type="spellStart"/>
-            <w:r>
-              <w:rPr>
-                <w:rFonts w:ascii="Times New Roman" w:hAnsi="Times New Roman" w:cs="Times New Roman"/>
-              </w:rPr>
-              <w:t>Nissa</w:t>
-            </w:r>
-            <w:proofErr w:type="spellEnd"/>
-            <w:r>
-              <w:rPr>
-                <w:rFonts w:ascii="Times New Roman" w:hAnsi="Times New Roman" w:cs="Times New Roman"/>
-              </w:rPr>
-              <w:t xml:space="preserve"> Khan&gt;</w:t>
+              <w:t>&lt;Ebadat Nissa Khan&gt;</w:t>
             </w:r>
           </w:p>
           <w:p>
@@ -7046,13 +6977,8 @@
       </w:pPr>
       <w:bookmarkStart w:id="22" w:name="_Toc101427048"/>
       <w:bookmarkStart w:id="23" w:name="_Toc131712002"/>
-      <w:proofErr w:type="spellStart"/>
       <w:r>
-        <w:t>Eissa</w:t>
-      </w:r>
-      <w:proofErr w:type="spellEnd"/>
-      <w:r>
-        <w:t xml:space="preserve"> Masood</w:t>
+        <w:t>Eissa Masood</w:t>
       </w:r>
       <w:r>
         <w:t xml:space="preserve"> (</w:t>
@@ -7095,13 +7021,8 @@
         <w:pStyle w:val="Heading3"/>
       </w:pPr>
       <w:bookmarkStart w:id="26" w:name="_Toc131712004"/>
-      <w:proofErr w:type="spellStart"/>
       <w:r>
-        <w:t>Eissa</w:t>
-      </w:r>
-      <w:proofErr w:type="spellEnd"/>
-      <w:r>
-        <w:t xml:space="preserve"> Masood (FA21-BSE-086)</w:t>
+        <w:t>Eissa Masood (FA21-BSE-086)</w:t>
       </w:r>
       <w:bookmarkEnd w:id="26"/>
     </w:p>
@@ -7133,21 +7054,8 @@
         <w:pStyle w:val="Heading3"/>
       </w:pPr>
       <w:bookmarkStart w:id="28" w:name="_Toc131712006"/>
-      <w:proofErr w:type="spellStart"/>
       <w:r>
-        <w:t>Ebadat</w:t>
-      </w:r>
-      <w:proofErr w:type="spellEnd"/>
-      <w:r>
-        <w:t xml:space="preserve"> </w:t>
-      </w:r>
-      <w:proofErr w:type="spellStart"/>
-      <w:r>
-        <w:t>Nissa</w:t>
-      </w:r>
-      <w:proofErr w:type="spellEnd"/>
-      <w:r>
-        <w:t xml:space="preserve"> Khan (FA21-BSE-085)</w:t>
+        <w:t>Ebadat Nissa Khan (FA21-BSE-085)</w:t>
       </w:r>
       <w:bookmarkEnd w:id="28"/>
     </w:p>
@@ -7193,21 +7101,8 @@
         <w:pStyle w:val="Heading3"/>
       </w:pPr>
       <w:bookmarkStart w:id="30" w:name="_Toc131712008"/>
-      <w:proofErr w:type="spellStart"/>
       <w:r>
-        <w:t>Ebadat</w:t>
-      </w:r>
-      <w:proofErr w:type="spellEnd"/>
-      <w:r>
-        <w:t xml:space="preserve"> </w:t>
-      </w:r>
-      <w:proofErr w:type="spellStart"/>
-      <w:r>
-        <w:t>Nissa</w:t>
-      </w:r>
-      <w:proofErr w:type="spellEnd"/>
-      <w:r>
-        <w:t xml:space="preserve"> Khan (FA21-BSE-085)</w:t>
+        <w:t>Ebadat Nissa Khan (FA21-BSE-085)</w:t>
       </w:r>
       <w:bookmarkEnd w:id="30"/>
     </w:p>
@@ -7245,21 +7140,8 @@
         <w:pStyle w:val="Heading3"/>
       </w:pPr>
       <w:bookmarkStart w:id="32" w:name="_Toc131712010"/>
-      <w:proofErr w:type="spellStart"/>
       <w:r>
-        <w:t>Ebadat</w:t>
-      </w:r>
-      <w:proofErr w:type="spellEnd"/>
-      <w:r>
-        <w:t xml:space="preserve"> </w:t>
-      </w:r>
-      <w:proofErr w:type="spellStart"/>
-      <w:r>
-        <w:t>Nissa</w:t>
-      </w:r>
-      <w:proofErr w:type="spellEnd"/>
-      <w:r>
-        <w:t xml:space="preserve"> Khan (FA21-BSE-085)</w:t>
+        <w:t>Ebadat Nissa Khan (FA21-BSE-085)</w:t>
       </w:r>
       <w:bookmarkEnd w:id="32"/>
     </w:p>
@@ -8473,27 +8355,7 @@
                 <w:sz w:val="24"/>
                 <w:szCs w:val="24"/>
               </w:rPr>
-              <w:t>The User must have a valid username and password (</w:t>
-            </w:r>
-            <w:proofErr w:type="spellStart"/>
-            <w:r>
-              <w:rPr>
-                <w:rFonts w:ascii="Times New Roman" w:hAnsi="Times New Roman" w:cs="Times New Roman"/>
-                <w:color w:val="000000" w:themeColor="text1"/>
-                <w:sz w:val="24"/>
-                <w:szCs w:val="24"/>
-              </w:rPr>
-              <w:t>i.e</w:t>
-            </w:r>
-            <w:proofErr w:type="spellEnd"/>
-            <w:r>
-              <w:rPr>
-                <w:rFonts w:ascii="Times New Roman" w:hAnsi="Times New Roman" w:cs="Times New Roman"/>
-                <w:color w:val="000000" w:themeColor="text1"/>
-                <w:sz w:val="24"/>
-                <w:szCs w:val="24"/>
-              </w:rPr>
-              <w:t xml:space="preserve"> Registration must have been completed).</w:t>
+              <w:t>The User must have a valid username and password (i.e Registration must have been completed).</w:t>
             </w:r>
           </w:p>
         </w:tc>
@@ -12382,13 +12244,8 @@
         <w:pStyle w:val="Heading3"/>
       </w:pPr>
       <w:bookmarkStart w:id="47" w:name="_Toc131712024"/>
-      <w:proofErr w:type="spellStart"/>
       <w:r>
-        <w:t>Eissa</w:t>
-      </w:r>
-      <w:proofErr w:type="spellEnd"/>
-      <w:r>
-        <w:t xml:space="preserve"> Masood (FA21-BSE-086)</w:t>
+        <w:t>Eissa Masood (FA21-BSE-086)</w:t>
       </w:r>
       <w:bookmarkEnd w:id="47"/>
     </w:p>
@@ -13877,13 +13734,8 @@
         <w:pStyle w:val="Heading3"/>
       </w:pPr>
       <w:bookmarkStart w:id="49" w:name="_Toc131712027"/>
-      <w:proofErr w:type="spellStart"/>
       <w:r>
-        <w:t>Eissa</w:t>
-      </w:r>
-      <w:proofErr w:type="spellEnd"/>
-      <w:r>
-        <w:t xml:space="preserve"> Masood (FA21-BSE-086)</w:t>
+        <w:t>Eissa Masood (FA21-BSE-086)</w:t>
       </w:r>
       <w:bookmarkEnd w:id="49"/>
     </w:p>
@@ -16067,23 +15919,7 @@
                 <w:rFonts w:ascii="Times New Roman" w:hAnsi="Times New Roman" w:cs="Times New Roman"/>
                 <w:color w:val="000000" w:themeColor="text1"/>
               </w:rPr>
-              <w:t xml:space="preserve">- The </w:t>
-            </w:r>
-            <w:proofErr w:type="spellStart"/>
-            <w:r>
-              <w:rPr>
-                <w:rFonts w:ascii="Times New Roman" w:hAnsi="Times New Roman" w:cs="Times New Roman"/>
-                <w:color w:val="000000" w:themeColor="text1"/>
-              </w:rPr>
-              <w:t>TimeTable</w:t>
-            </w:r>
-            <w:proofErr w:type="spellEnd"/>
-            <w:r>
-              <w:rPr>
-                <w:rFonts w:ascii="Times New Roman" w:hAnsi="Times New Roman" w:cs="Times New Roman"/>
-                <w:color w:val="000000" w:themeColor="text1"/>
-              </w:rPr>
-              <w:t xml:space="preserve"> Management System must be able to generate accurate course schedules based on the courses assigned to each classroom.</w:t>
+              <w:t>- The TimeTable Management System must be able to generate accurate course schedules based on the courses assigned to each classroom.</w:t>
             </w:r>
           </w:p>
         </w:tc>
@@ -16169,23 +16005,7 @@
                 <w:rFonts w:ascii="Times New Roman" w:hAnsi="Times New Roman" w:cs="Times New Roman"/>
                 <w:color w:val="000000" w:themeColor="text1"/>
               </w:rPr>
-              <w:t xml:space="preserve">- The </w:t>
-            </w:r>
-            <w:proofErr w:type="spellStart"/>
-            <w:r>
-              <w:rPr>
-                <w:rFonts w:ascii="Times New Roman" w:hAnsi="Times New Roman" w:cs="Times New Roman"/>
-                <w:color w:val="000000" w:themeColor="text1"/>
-              </w:rPr>
-              <w:t>TimeTable</w:t>
-            </w:r>
-            <w:proofErr w:type="spellEnd"/>
-            <w:r>
-              <w:rPr>
-                <w:rFonts w:ascii="Times New Roman" w:hAnsi="Times New Roman" w:cs="Times New Roman"/>
-                <w:color w:val="000000" w:themeColor="text1"/>
-              </w:rPr>
-              <w:t xml:space="preserve"> Management System should be accessible through a web interface.</w:t>
+              <w:t>- The TimeTable Management System should be accessible through a web interface.</w:t>
             </w:r>
           </w:p>
           <w:p>
@@ -16761,23 +16581,7 @@
                 <w:rFonts w:ascii="Times New Roman" w:hAnsi="Times New Roman" w:cs="Times New Roman"/>
                 <w:color w:val="000000" w:themeColor="text1"/>
               </w:rPr>
-              <w:t xml:space="preserve">This use case involves adding new courses to the </w:t>
-            </w:r>
-            <w:proofErr w:type="spellStart"/>
-            <w:r>
-              <w:rPr>
-                <w:rFonts w:ascii="Times New Roman" w:hAnsi="Times New Roman" w:cs="Times New Roman"/>
-                <w:color w:val="000000" w:themeColor="text1"/>
-              </w:rPr>
-              <w:t>TimeTable</w:t>
-            </w:r>
-            <w:proofErr w:type="spellEnd"/>
-            <w:r>
-              <w:rPr>
-                <w:rFonts w:ascii="Times New Roman" w:hAnsi="Times New Roman" w:cs="Times New Roman"/>
-                <w:color w:val="000000" w:themeColor="text1"/>
-              </w:rPr>
-              <w:t xml:space="preserve"> Management System for the University. It includes specifying course details such as course name, course code, prerequisites, credit hours, and assigning the course to a professor and classroom.</w:t>
+              <w:t>This use case involves adding new courses to the TimeTable Management System for the University. It includes specifying course details such as course name, course code, prerequisites, credit hours, and assigning the course to a professor and classroom.</w:t>
             </w:r>
           </w:p>
         </w:tc>
@@ -16826,23 +16630,7 @@
                 <w:rFonts w:ascii="Times New Roman" w:hAnsi="Times New Roman" w:cs="Times New Roman"/>
                 <w:color w:val="000000" w:themeColor="text1"/>
               </w:rPr>
-              <w:t xml:space="preserve"> The University Administrator enters the course name, course code, prerequisites, credit hours, and other details into the </w:t>
-            </w:r>
-            <w:proofErr w:type="spellStart"/>
-            <w:r>
-              <w:rPr>
-                <w:rFonts w:ascii="Times New Roman" w:hAnsi="Times New Roman" w:cs="Times New Roman"/>
-                <w:color w:val="000000" w:themeColor="text1"/>
-              </w:rPr>
-              <w:t>TimeTable</w:t>
-            </w:r>
-            <w:proofErr w:type="spellEnd"/>
-            <w:r>
-              <w:rPr>
-                <w:rFonts w:ascii="Times New Roman" w:hAnsi="Times New Roman" w:cs="Times New Roman"/>
-                <w:color w:val="000000" w:themeColor="text1"/>
-              </w:rPr>
-              <w:t xml:space="preserve"> Management System.</w:t>
+              <w:t xml:space="preserve"> The University Administrator enters the course name, course code, prerequisites, credit hours, and other details into the TimeTable Management System.</w:t>
             </w:r>
           </w:p>
           <w:p>
@@ -16911,7 +16699,6 @@
                 <w:rFonts w:ascii="Times New Roman" w:hAnsi="Times New Roman" w:cs="Times New Roman"/>
                 <w:color w:val="000000" w:themeColor="text1"/>
               </w:rPr>
-              <w:lastRenderedPageBreak/>
               <w:t>Level</w:t>
             </w:r>
           </w:p>
@@ -17084,23 +16871,7 @@
                 <w:rFonts w:ascii="Times New Roman" w:hAnsi="Times New Roman" w:cs="Times New Roman"/>
                 <w:color w:val="000000" w:themeColor="text1"/>
               </w:rPr>
-              <w:t xml:space="preserve">The University Administrator is logged in to the </w:t>
-            </w:r>
-            <w:proofErr w:type="spellStart"/>
-            <w:r>
-              <w:rPr>
-                <w:rFonts w:ascii="Times New Roman" w:hAnsi="Times New Roman" w:cs="Times New Roman"/>
-                <w:color w:val="000000" w:themeColor="text1"/>
-              </w:rPr>
-              <w:t>TimeTable</w:t>
-            </w:r>
-            <w:proofErr w:type="spellEnd"/>
-            <w:r>
-              <w:rPr>
-                <w:rFonts w:ascii="Times New Roman" w:hAnsi="Times New Roman" w:cs="Times New Roman"/>
-                <w:color w:val="000000" w:themeColor="text1"/>
-              </w:rPr>
-              <w:t xml:space="preserve"> Management System.</w:t>
+              <w:t>The University Administrator is logged in to the TimeTable Management System.</w:t>
             </w:r>
           </w:p>
           <w:p>
@@ -17117,6 +16888,7 @@
                 <w:rFonts w:ascii="Times New Roman" w:hAnsi="Times New Roman" w:cs="Times New Roman"/>
                 <w:color w:val="000000" w:themeColor="text1"/>
               </w:rPr>
+              <w:lastRenderedPageBreak/>
               <w:t>The relevant course information (e.g., course name, course code, prerequisites, credit hours) is available.</w:t>
             </w:r>
           </w:p>
@@ -17151,6 +16923,7 @@
                 <w:rFonts w:ascii="Times New Roman" w:hAnsi="Times New Roman" w:cs="Times New Roman"/>
                 <w:color w:val="000000" w:themeColor="text1"/>
               </w:rPr>
+              <w:lastRenderedPageBreak/>
               <w:t>Success Guarantee</w:t>
             </w:r>
           </w:p>
@@ -17174,23 +16947,7 @@
                 <w:rFonts w:ascii="Times New Roman" w:hAnsi="Times New Roman" w:cs="Times New Roman"/>
                 <w:color w:val="000000" w:themeColor="text1"/>
               </w:rPr>
-              <w:t xml:space="preserve">The new course is accurately reflected in the </w:t>
-            </w:r>
-            <w:proofErr w:type="spellStart"/>
-            <w:r>
-              <w:rPr>
-                <w:rFonts w:ascii="Times New Roman" w:hAnsi="Times New Roman" w:cs="Times New Roman"/>
-                <w:color w:val="000000" w:themeColor="text1"/>
-              </w:rPr>
-              <w:t>TimeTable</w:t>
-            </w:r>
-            <w:proofErr w:type="spellEnd"/>
-            <w:r>
-              <w:rPr>
-                <w:rFonts w:ascii="Times New Roman" w:hAnsi="Times New Roman" w:cs="Times New Roman"/>
-                <w:color w:val="000000" w:themeColor="text1"/>
-              </w:rPr>
-              <w:t xml:space="preserve"> Management System and can be assigned to a professor and classroom.</w:t>
+              <w:t>The new course is accurately reflected in the TimeTable Management System and can be assigned to a professor and classroom.</w:t>
             </w:r>
           </w:p>
         </w:tc>
@@ -17330,23 +17087,7 @@
                 <w:rFonts w:ascii="Times New Roman" w:hAnsi="Times New Roman" w:cs="Times New Roman"/>
                 <w:color w:val="000000" w:themeColor="text1"/>
               </w:rPr>
-              <w:t xml:space="preserve">The </w:t>
-            </w:r>
-            <w:proofErr w:type="spellStart"/>
-            <w:r>
-              <w:rPr>
-                <w:rFonts w:ascii="Times New Roman" w:hAnsi="Times New Roman" w:cs="Times New Roman"/>
-                <w:color w:val="000000" w:themeColor="text1"/>
-              </w:rPr>
-              <w:t>TimeTable</w:t>
-            </w:r>
-            <w:proofErr w:type="spellEnd"/>
-            <w:r>
-              <w:rPr>
-                <w:rFonts w:ascii="Times New Roman" w:hAnsi="Times New Roman" w:cs="Times New Roman"/>
-                <w:color w:val="000000" w:themeColor="text1"/>
-              </w:rPr>
-              <w:t xml:space="preserve"> Management System must be able to generate accurate course schedules based on the courses assigned to each classroom.</w:t>
+              <w:t>The TimeTable Management System must be able to generate accurate course schedules based on the courses assigned to each classroom.</w:t>
             </w:r>
           </w:p>
         </w:tc>
@@ -17430,23 +17171,7 @@
                 <w:rFonts w:ascii="Times New Roman" w:hAnsi="Times New Roman" w:cs="Times New Roman"/>
                 <w:color w:val="000000" w:themeColor="text1"/>
               </w:rPr>
-              <w:t xml:space="preserve">The </w:t>
-            </w:r>
-            <w:proofErr w:type="spellStart"/>
-            <w:r>
-              <w:rPr>
-                <w:rFonts w:ascii="Times New Roman" w:hAnsi="Times New Roman" w:cs="Times New Roman"/>
-                <w:color w:val="000000" w:themeColor="text1"/>
-              </w:rPr>
-              <w:t>TimeTable</w:t>
-            </w:r>
-            <w:proofErr w:type="spellEnd"/>
-            <w:r>
-              <w:rPr>
-                <w:rFonts w:ascii="Times New Roman" w:hAnsi="Times New Roman" w:cs="Times New Roman"/>
-                <w:color w:val="000000" w:themeColor="text1"/>
-              </w:rPr>
-              <w:t xml:space="preserve"> Management System should be accessible through a web interface.</w:t>
+              <w:t>The TimeTable Management System should be accessible through a web interface.</w:t>
             </w:r>
           </w:p>
           <w:p>
@@ -17500,7 +17225,6 @@
                 <w:rFonts w:ascii="Times New Roman" w:hAnsi="Times New Roman" w:cs="Times New Roman"/>
                 <w:color w:val="000000" w:themeColor="text1"/>
               </w:rPr>
-              <w:lastRenderedPageBreak/>
               <w:t>Frequency of Occurrences</w:t>
             </w:r>
           </w:p>
@@ -18052,23 +17776,7 @@
                 <w:rFonts w:ascii="Times New Roman" w:hAnsi="Times New Roman" w:cs="Times New Roman"/>
                 <w:color w:val="000000" w:themeColor="text1"/>
               </w:rPr>
-              <w:t xml:space="preserve">This use case involves managing classrooms in the </w:t>
-            </w:r>
-            <w:proofErr w:type="spellStart"/>
-            <w:r>
-              <w:rPr>
-                <w:rFonts w:ascii="Times New Roman" w:hAnsi="Times New Roman" w:cs="Times New Roman"/>
-                <w:color w:val="000000" w:themeColor="text1"/>
-              </w:rPr>
-              <w:t>TimeTable</w:t>
-            </w:r>
-            <w:proofErr w:type="spellEnd"/>
-            <w:r>
-              <w:rPr>
-                <w:rFonts w:ascii="Times New Roman" w:hAnsi="Times New Roman" w:cs="Times New Roman"/>
-                <w:color w:val="000000" w:themeColor="text1"/>
-              </w:rPr>
-              <w:t xml:space="preserve"> Management System for the University. It includes adding new classrooms, modifying existing ones, and removing classrooms.</w:t>
+              <w:t>This use case involves managing classrooms in the TimeTable Management System for the University. It includes adding new classrooms, modifying existing ones, and removing classrooms.</w:t>
             </w:r>
           </w:p>
         </w:tc>
@@ -18117,23 +17825,7 @@
                 <w:rFonts w:ascii="Times New Roman" w:hAnsi="Times New Roman" w:cs="Times New Roman"/>
                 <w:color w:val="000000" w:themeColor="text1"/>
               </w:rPr>
-              <w:t xml:space="preserve">The University Administrator adds a new classroom to the </w:t>
-            </w:r>
-            <w:proofErr w:type="spellStart"/>
-            <w:r>
-              <w:rPr>
-                <w:rFonts w:ascii="Times New Roman" w:hAnsi="Times New Roman" w:cs="Times New Roman"/>
-                <w:color w:val="000000" w:themeColor="text1"/>
-              </w:rPr>
-              <w:t>TimeTable</w:t>
-            </w:r>
-            <w:proofErr w:type="spellEnd"/>
-            <w:r>
-              <w:rPr>
-                <w:rFonts w:ascii="Times New Roman" w:hAnsi="Times New Roman" w:cs="Times New Roman"/>
-                <w:color w:val="000000" w:themeColor="text1"/>
-              </w:rPr>
-              <w:t xml:space="preserve"> Management System, specifying the room number, capacity, and any special equipment available in the classroom.</w:t>
+              <w:t>The University Administrator adds a new classroom to the TimeTable Management System, specifying the room number, capacity, and any special equipment available in the classroom.</w:t>
             </w:r>
           </w:p>
           <w:p>
@@ -18374,23 +18066,7 @@
                 <w:rFonts w:ascii="Times New Roman" w:hAnsi="Times New Roman" w:cs="Times New Roman"/>
                 <w:color w:val="000000" w:themeColor="text1"/>
               </w:rPr>
-              <w:t xml:space="preserve">- The University Administrator is logged in to the </w:t>
-            </w:r>
-            <w:proofErr w:type="spellStart"/>
-            <w:r>
-              <w:rPr>
-                <w:rFonts w:ascii="Times New Roman" w:hAnsi="Times New Roman" w:cs="Times New Roman"/>
-                <w:color w:val="000000" w:themeColor="text1"/>
-              </w:rPr>
-              <w:t>TimeTable</w:t>
-            </w:r>
-            <w:proofErr w:type="spellEnd"/>
-            <w:r>
-              <w:rPr>
-                <w:rFonts w:ascii="Times New Roman" w:hAnsi="Times New Roman" w:cs="Times New Roman"/>
-                <w:color w:val="000000" w:themeColor="text1"/>
-              </w:rPr>
-              <w:t xml:space="preserve"> Management System.</w:t>
+              <w:t>- The University Administrator is logged in to the TimeTable Management System.</w:t>
             </w:r>
           </w:p>
           <w:p>
@@ -18424,23 +18100,7 @@
                 <w:rFonts w:ascii="Times New Roman" w:hAnsi="Times New Roman" w:cs="Times New Roman"/>
                 <w:color w:val="000000" w:themeColor="text1"/>
               </w:rPr>
-              <w:t xml:space="preserve">Success Guarantee: The classroom information is accurately reflected in the </w:t>
-            </w:r>
-            <w:proofErr w:type="spellStart"/>
-            <w:r>
-              <w:rPr>
-                <w:rFonts w:ascii="Times New Roman" w:hAnsi="Times New Roman" w:cs="Times New Roman"/>
-                <w:color w:val="000000" w:themeColor="text1"/>
-              </w:rPr>
-              <w:t>TimeTable</w:t>
-            </w:r>
-            <w:proofErr w:type="spellEnd"/>
-            <w:r>
-              <w:rPr>
-                <w:rFonts w:ascii="Times New Roman" w:hAnsi="Times New Roman" w:cs="Times New Roman"/>
-                <w:color w:val="000000" w:themeColor="text1"/>
-              </w:rPr>
-              <w:t xml:space="preserve"> Management System, and the classroom can be assigned to courses as needed.</w:t>
+              <w:t>Success Guarantee: The classroom information is accurately reflected in the TimeTable Management System, and the classroom can be assigned to courses as needed.</w:t>
             </w:r>
           </w:p>
           <w:p>
@@ -18498,23 +18158,7 @@
                 <w:rFonts w:ascii="Times New Roman" w:hAnsi="Times New Roman" w:cs="Times New Roman"/>
                 <w:color w:val="000000" w:themeColor="text1"/>
               </w:rPr>
-              <w:t xml:space="preserve">classroom information is accurately reflected in the </w:t>
-            </w:r>
-            <w:proofErr w:type="spellStart"/>
-            <w:r>
-              <w:rPr>
-                <w:rFonts w:ascii="Times New Roman" w:hAnsi="Times New Roman" w:cs="Times New Roman"/>
-                <w:color w:val="000000" w:themeColor="text1"/>
-              </w:rPr>
-              <w:t>TimeTable</w:t>
-            </w:r>
-            <w:proofErr w:type="spellEnd"/>
-            <w:r>
-              <w:rPr>
-                <w:rFonts w:ascii="Times New Roman" w:hAnsi="Times New Roman" w:cs="Times New Roman"/>
-                <w:color w:val="000000" w:themeColor="text1"/>
-              </w:rPr>
-              <w:t xml:space="preserve"> Management System, and the classroom can be assigned to courses as needed.</w:t>
+              <w:t>classroom information is accurately reflected in the TimeTable Management System, and the classroom can be assigned to courses as needed.</w:t>
             </w:r>
           </w:p>
         </w:tc>
@@ -18627,23 +18271,7 @@
                 <w:rFonts w:ascii="Times New Roman" w:hAnsi="Times New Roman" w:cs="Times New Roman"/>
                 <w:color w:val="000000" w:themeColor="text1"/>
               </w:rPr>
-              <w:t xml:space="preserve">The </w:t>
-            </w:r>
-            <w:proofErr w:type="spellStart"/>
-            <w:r>
-              <w:rPr>
-                <w:rFonts w:ascii="Times New Roman" w:hAnsi="Times New Roman" w:cs="Times New Roman"/>
-                <w:color w:val="000000" w:themeColor="text1"/>
-              </w:rPr>
-              <w:t>TimeTable</w:t>
-            </w:r>
-            <w:proofErr w:type="spellEnd"/>
-            <w:r>
-              <w:rPr>
-                <w:rFonts w:ascii="Times New Roman" w:hAnsi="Times New Roman" w:cs="Times New Roman"/>
-                <w:color w:val="000000" w:themeColor="text1"/>
-              </w:rPr>
-              <w:t xml:space="preserve"> Management System must be able to generate accurate course schedules based on the classrooms available.</w:t>
+              <w:t>The TimeTable Management System must be able to generate accurate course schedules based on the classrooms available.</w:t>
             </w:r>
           </w:p>
         </w:tc>
@@ -18727,23 +18355,7 @@
                 <w:rFonts w:ascii="Times New Roman" w:hAnsi="Times New Roman" w:cs="Times New Roman"/>
                 <w:color w:val="000000" w:themeColor="text1"/>
               </w:rPr>
-              <w:t xml:space="preserve">The </w:t>
-            </w:r>
-            <w:proofErr w:type="spellStart"/>
-            <w:r>
-              <w:rPr>
-                <w:rFonts w:ascii="Times New Roman" w:hAnsi="Times New Roman" w:cs="Times New Roman"/>
-                <w:color w:val="000000" w:themeColor="text1"/>
-              </w:rPr>
-              <w:t>TimeTable</w:t>
-            </w:r>
-            <w:proofErr w:type="spellEnd"/>
-            <w:r>
-              <w:rPr>
-                <w:rFonts w:ascii="Times New Roman" w:hAnsi="Times New Roman" w:cs="Times New Roman"/>
-                <w:color w:val="000000" w:themeColor="text1"/>
-              </w:rPr>
-              <w:t xml:space="preserve"> Management System should be accessible through a web interface.</w:t>
+              <w:t>The TimeTable Management System should be accessible through a web interface.</w:t>
             </w:r>
           </w:p>
           <w:p>
@@ -20141,7 +19753,6 @@
               </w:rPr>
               <w:t xml:space="preserve">niversity </w:t>
             </w:r>
-            <w:proofErr w:type="gramStart"/>
             <w:r>
               <w:rPr>
                 <w:rFonts w:ascii="Times New Roman" w:hAnsi="Times New Roman" w:cs="Times New Roman"/>
@@ -20176,17 +19787,7 @@
                 <w:sz w:val="24"/>
                 <w:szCs w:val="24"/>
               </w:rPr>
-              <w:t>should</w:t>
-            </w:r>
-            <w:proofErr w:type="gramEnd"/>
-            <w:r>
-              <w:rPr>
-                <w:rFonts w:ascii="Times New Roman" w:hAnsi="Times New Roman" w:cs="Times New Roman"/>
-                <w:color w:val="000000" w:themeColor="text1"/>
-                <w:sz w:val="24"/>
-                <w:szCs w:val="24"/>
-              </w:rPr>
-              <w:t xml:space="preserve"> </w:t>
+              <w:t xml:space="preserve">should </w:t>
             </w:r>
             <w:r>
               <w:rPr>
@@ -20603,7 +20204,6 @@
                 <w:sz w:val="24"/>
                 <w:szCs w:val="24"/>
               </w:rPr>
-              <w:lastRenderedPageBreak/>
               <w:t>Technology and Data Variations List</w:t>
             </w:r>
           </w:p>
@@ -20688,6 +20288,7 @@
                 <w:sz w:val="24"/>
                 <w:szCs w:val="24"/>
               </w:rPr>
+              <w:lastRenderedPageBreak/>
               <w:t>Object Oriented Software Engineering</w:t>
             </w:r>
           </w:p>
@@ -20886,6 +20487,7 @@
                 <w:sz w:val="24"/>
                 <w:szCs w:val="24"/>
               </w:rPr>
+              <w:lastRenderedPageBreak/>
               <w:t>Frequency of Occurrences</w:t>
             </w:r>
           </w:p>
@@ -21347,7 +20949,6 @@
         <w:pStyle w:val="Heading3"/>
       </w:pPr>
       <w:r>
-        <w:lastRenderedPageBreak/>
         <w:t>FATIMA AFTAB (FA21-BSE-088)</w:t>
       </w:r>
     </w:p>
@@ -21803,6 +21404,7 @@
                 <w:sz w:val="24"/>
                 <w:szCs w:val="24"/>
               </w:rPr>
+              <w:lastRenderedPageBreak/>
               <w:t>Preconditions</w:t>
             </w:r>
           </w:p>
@@ -22429,7 +22031,6 @@
                 <w:sz w:val="24"/>
                 <w:szCs w:val="24"/>
               </w:rPr>
-              <w:lastRenderedPageBreak/>
               <w:t>The administrator inputs invalid or incomplete schedule information, such as an incorrect time or room number.</w:t>
             </w:r>
           </w:p>
@@ -22485,7 +22086,6 @@
                 <w:sz w:val="24"/>
                 <w:szCs w:val="24"/>
               </w:rPr>
-              <w:lastRenderedPageBreak/>
               <w:t>Special Requirements</w:t>
             </w:r>
           </w:p>
@@ -22618,6 +22218,7 @@
                 <w:sz w:val="24"/>
                 <w:szCs w:val="24"/>
               </w:rPr>
+              <w:lastRenderedPageBreak/>
               <w:t>Technology and data</w:t>
             </w:r>
           </w:p>
@@ -22760,27 +22361,7 @@
                 <w:sz w:val="24"/>
                 <w:szCs w:val="24"/>
               </w:rPr>
-              <w:t xml:space="preserve"> (</w:t>
-            </w:r>
-            <w:proofErr w:type="spellStart"/>
-            <w:r>
-              <w:rPr>
-                <w:rFonts w:ascii="Times New Roman" w:hAnsi="Times New Roman" w:cs="Times New Roman"/>
-                <w:color w:val="000000" w:themeColor="text1"/>
-                <w:sz w:val="24"/>
-                <w:szCs w:val="24"/>
-              </w:rPr>
-              <w:t>html,css,react</w:t>
-            </w:r>
-            <w:proofErr w:type="spellEnd"/>
-            <w:r>
-              <w:rPr>
-                <w:rFonts w:ascii="Times New Roman" w:hAnsi="Times New Roman" w:cs="Times New Roman"/>
-                <w:color w:val="000000" w:themeColor="text1"/>
-                <w:sz w:val="24"/>
-                <w:szCs w:val="24"/>
-              </w:rPr>
-              <w:t>)</w:t>
+              <w:t xml:space="preserve"> (html,css,react)</w:t>
             </w:r>
           </w:p>
           <w:p>
@@ -23045,6 +22626,77 @@
     </w:p>
     <w:p>
       <w:pPr>
+        <w:pStyle w:val="Heading3"/>
+      </w:pPr>
+      <w:bookmarkStart w:id="57" w:name="_Toc133857389"/>
+      <w:r>
+        <w:t xml:space="preserve">UC </w:t>
+      </w:r>
+      <w:r>
+        <w:t>1,2</w:t>
+      </w:r>
+      <w:r>
+        <w:t xml:space="preserve"> : </w:t>
+      </w:r>
+      <w:r>
+        <w:t>Login &amp; Logout  (BASIT IQBAL ,FA21-BSE-050</w:t>
+      </w:r>
+      <w:r>
+        <w:t>)</w:t>
+      </w:r>
+      <w:bookmarkEnd w:id="57"/>
+    </w:p>
+    <w:p>
+      <w:r>
+        <w:rPr>
+          <w:noProof/>
+          <w:lang w:bidi="ar-SA"/>
+        </w:rPr>
+        <w:drawing>
+          <wp:inline distT="0" distB="0" distL="0" distR="0" wp14:anchorId="3E334559" wp14:editId="4FF83AE0">
+            <wp:extent cx="5943600" cy="5439410"/>
+            <wp:effectExtent l="0" t="0" r="0" b="0"/>
+            <wp:docPr id="4" name="Picture 4"/>
+            <wp:cNvGraphicFramePr>
+              <a:graphicFrameLocks xmlns:a="http://schemas.openxmlformats.org/drawingml/2006/main" noChangeAspect="1"/>
+            </wp:cNvGraphicFramePr>
+            <a:graphic xmlns:a="http://schemas.openxmlformats.org/drawingml/2006/main">
+              <a:graphicData uri="http://schemas.openxmlformats.org/drawingml/2006/picture">
+                <pic:pic xmlns:pic="http://schemas.openxmlformats.org/drawingml/2006/picture">
+                  <pic:nvPicPr>
+                    <pic:cNvPr id="4" name="Login.png"/>
+                    <pic:cNvPicPr/>
+                  </pic:nvPicPr>
+                  <pic:blipFill>
+                    <a:blip r:embed="rId10">
+                      <a:extLst>
+                        <a:ext uri="{28A0092B-C50C-407E-A947-70E740481C1C}">
+                          <a14:useLocalDpi xmlns:a14="http://schemas.microsoft.com/office/drawing/2010/main" val="0"/>
+                        </a:ext>
+                      </a:extLst>
+                    </a:blip>
+                    <a:stretch>
+                      <a:fillRect/>
+                    </a:stretch>
+                  </pic:blipFill>
+                  <pic:spPr>
+                    <a:xfrm>
+                      <a:off x="0" y="0"/>
+                      <a:ext cx="5943600" cy="5439410"/>
+                    </a:xfrm>
+                    <a:prstGeom prst="rect">
+                      <a:avLst/>
+                    </a:prstGeom>
+                  </pic:spPr>
+                </pic:pic>
+              </a:graphicData>
+            </a:graphic>
+          </wp:inline>
+        </w:drawing>
+      </w:r>
+    </w:p>
+    <w:p>
+      <w:pPr>
         <w:spacing w:after="0" w:line="240" w:lineRule="auto"/>
         <w:rPr>
           <w:rFonts w:asciiTheme="majorHAnsi" w:eastAsiaTheme="majorEastAsia" w:hAnsiTheme="majorHAnsi" w:cstheme="majorBidi"/>
@@ -23063,6 +22715,7 @@
           <w:noProof/>
           <w:lang w:bidi="ar-SA"/>
         </w:rPr>
+        <w:lastRenderedPageBreak/>
         <w:drawing>
           <wp:anchor distT="0" distB="0" distL="114300" distR="114300" simplePos="0" relativeHeight="251663360" behindDoc="0" locked="0" layoutInCell="1" allowOverlap="1" wp14:anchorId="51B65D4A" wp14:editId="32C9B826">
             <wp:simplePos x="0" y="0"/>
@@ -23087,11 +22740,11 @@
                     <pic:cNvPicPr/>
                   </pic:nvPicPr>
                   <pic:blipFill>
-                    <a:blip r:embed="rId10">
+                    <a:blip r:embed="rId11">
                       <a:extLst>
                         <a:ext uri="{BEBA8EAE-BF5A-486C-A8C5-ECC9F3942E4B}">
                           <a14:imgProps xmlns:a14="http://schemas.microsoft.com/office/drawing/2010/main">
-                            <a14:imgLayer r:embed="rId11">
+                            <a14:imgLayer r:embed="rId12">
                               <a14:imgEffect>
                                 <a14:brightnessContrast bright="20000" contrast="-40000"/>
                               </a14:imgEffect>
@@ -23129,15 +22782,10 @@
         <w:t xml:space="preserve"> </w:t>
       </w:r>
       <w:r>
-        <w:t xml:space="preserve">4, </w:t>
+        <w:t>3,4</w:t>
       </w:r>
-      <w:proofErr w:type="gramStart"/>
       <w:r>
-        <w:t>5 :</w:t>
-      </w:r>
-      <w:proofErr w:type="gramEnd"/>
-      <w:r>
-        <w:t xml:space="preserve"> Generate Timetable and </w:t>
+        <w:t xml:space="preserve"> : Generate Timetable and </w:t>
       </w:r>
       <w:r>
         <w:t>M</w:t>
@@ -23185,15 +22833,7 @@
       </w:pPr>
       <w:r>
         <w:lastRenderedPageBreak/>
-        <w:t xml:space="preserve">Manage </w:t>
-      </w:r>
-      <w:proofErr w:type="gramStart"/>
-      <w:r>
-        <w:t>slots(</w:t>
-      </w:r>
-      <w:proofErr w:type="gramEnd"/>
-      <w:r>
-        <w:t>Waleed Rashid, FA21-BSE-162)</w:t>
+        <w:t>Manage slots(Waleed Rashid, FA21-BSE-162)</w:t>
       </w:r>
     </w:p>
     <w:p>
@@ -23228,12 +22868,11 @@
           <w:numId w:val="24"/>
         </w:numPr>
       </w:pPr>
+      <w:bookmarkStart w:id="58" w:name="_Toc133857392"/>
       <w:r>
-        <w:t xml:space="preserve">System Sequence Diagram of each </w:t>
+        <w:t>System Sequence Diagram of each Scenario</w:t>
       </w:r>
-      <w:r>
-        <w:t>Scenario</w:t>
-      </w:r>
+      <w:bookmarkEnd w:id="58"/>
     </w:p>
     <w:p>
       <w:pPr>
@@ -23242,8 +22881,151 @@
           <w:ilvl w:val="2"/>
           <w:numId w:val="24"/>
         </w:numPr>
-      </w:pPr>
+        <w:ind w:left="810"/>
+      </w:pPr>
+      <w:bookmarkStart w:id="59" w:name="_Toc133857393"/>
       <w:r>
+        <w:t>LOGIN (BASIT IQBAL : FA21-BSE-050)</w:t>
+      </w:r>
+      <w:bookmarkEnd w:id="59"/>
+    </w:p>
+    <w:p>
+      <w:r>
+        <w:rPr>
+          <w:noProof/>
+          <w:lang w:bidi="ar-SA"/>
+        </w:rPr>
+        <w:drawing>
+          <wp:inline distT="0" distB="0" distL="0" distR="0" wp14:anchorId="3F9B77CA" wp14:editId="4A4F6755">
+            <wp:extent cx="5943600" cy="5141595"/>
+            <wp:effectExtent l="0" t="0" r="0" b="0"/>
+            <wp:docPr id="3" name="Picture 3"/>
+            <wp:cNvGraphicFramePr>
+              <a:graphicFrameLocks xmlns:a="http://schemas.openxmlformats.org/drawingml/2006/main" noChangeAspect="1"/>
+            </wp:cNvGraphicFramePr>
+            <a:graphic xmlns:a="http://schemas.openxmlformats.org/drawingml/2006/main">
+              <a:graphicData uri="http://schemas.openxmlformats.org/drawingml/2006/picture">
+                <pic:pic xmlns:pic="http://schemas.openxmlformats.org/drawingml/2006/picture">
+                  <pic:nvPicPr>
+                    <pic:cNvPr id="5" name="Login.png"/>
+                    <pic:cNvPicPr/>
+                  </pic:nvPicPr>
+                  <pic:blipFill>
+                    <a:blip r:embed="rId13">
+                      <a:extLst>
+                        <a:ext uri="{28A0092B-C50C-407E-A947-70E740481C1C}">
+                          <a14:useLocalDpi xmlns:a14="http://schemas.microsoft.com/office/drawing/2010/main" val="0"/>
+                        </a:ext>
+                      </a:extLst>
+                    </a:blip>
+                    <a:stretch>
+                      <a:fillRect/>
+                    </a:stretch>
+                  </pic:blipFill>
+                  <pic:spPr>
+                    <a:xfrm>
+                      <a:off x="0" y="0"/>
+                      <a:ext cx="5943600" cy="5141595"/>
+                    </a:xfrm>
+                    <a:prstGeom prst="rect">
+                      <a:avLst/>
+                    </a:prstGeom>
+                  </pic:spPr>
+                </pic:pic>
+              </a:graphicData>
+            </a:graphic>
+          </wp:inline>
+        </w:drawing>
+      </w:r>
+    </w:p>
+    <w:p/>
+    <w:p>
+      <w:pPr>
+        <w:tabs>
+          <w:tab w:val="left" w:pos="1216"/>
+        </w:tabs>
+      </w:pPr>
+      <w:r>
+        <w:tab/>
+      </w:r>
+    </w:p>
+    <w:p>
+      <w:pPr>
+        <w:pStyle w:val="Heading3"/>
+        <w:numPr>
+          <w:ilvl w:val="2"/>
+          <w:numId w:val="24"/>
+        </w:numPr>
+        <w:ind w:left="810"/>
+      </w:pPr>
+      <w:bookmarkStart w:id="60" w:name="_Toc133857394"/>
+      <w:r>
+        <w:lastRenderedPageBreak/>
+        <w:t>Logout (BASIT IQBAL : FA21-BSE-050)</w:t>
+      </w:r>
+      <w:bookmarkEnd w:id="60"/>
+    </w:p>
+    <w:p>
+      <w:bookmarkStart w:id="61" w:name="_GoBack"/>
+      <w:r>
+        <w:rPr>
+          <w:noProof/>
+          <w:lang w:bidi="ar-SA"/>
+        </w:rPr>
+        <w:drawing>
+          <wp:inline distT="0" distB="0" distL="0" distR="0" wp14:anchorId="0645851C" wp14:editId="377BDA0F">
+            <wp:extent cx="5943600" cy="4278630"/>
+            <wp:effectExtent l="0" t="0" r="0" b="7620"/>
+            <wp:docPr id="6" name="Picture 6"/>
+            <wp:cNvGraphicFramePr>
+              <a:graphicFrameLocks xmlns:a="http://schemas.openxmlformats.org/drawingml/2006/main" noChangeAspect="1"/>
+            </wp:cNvGraphicFramePr>
+            <a:graphic xmlns:a="http://schemas.openxmlformats.org/drawingml/2006/main">
+              <a:graphicData uri="http://schemas.openxmlformats.org/drawingml/2006/picture">
+                <pic:pic xmlns:pic="http://schemas.openxmlformats.org/drawingml/2006/picture">
+                  <pic:nvPicPr>
+                    <pic:cNvPr id="6" name="Logout.png"/>
+                    <pic:cNvPicPr/>
+                  </pic:nvPicPr>
+                  <pic:blipFill>
+                    <a:blip r:embed="rId14">
+                      <a:extLst>
+                        <a:ext uri="{28A0092B-C50C-407E-A947-70E740481C1C}">
+                          <a14:useLocalDpi xmlns:a14="http://schemas.microsoft.com/office/drawing/2010/main" val="0"/>
+                        </a:ext>
+                      </a:extLst>
+                    </a:blip>
+                    <a:stretch>
+                      <a:fillRect/>
+                    </a:stretch>
+                  </pic:blipFill>
+                  <pic:spPr>
+                    <a:xfrm>
+                      <a:off x="0" y="0"/>
+                      <a:ext cx="5943600" cy="4278630"/>
+                    </a:xfrm>
+                    <a:prstGeom prst="rect">
+                      <a:avLst/>
+                    </a:prstGeom>
+                  </pic:spPr>
+                </pic:pic>
+              </a:graphicData>
+            </a:graphic>
+          </wp:inline>
+        </w:drawing>
+      </w:r>
+      <w:bookmarkEnd w:id="61"/>
+    </w:p>
+    <w:p>
+      <w:pPr>
+        <w:pStyle w:val="Heading3"/>
+        <w:numPr>
+          <w:ilvl w:val="2"/>
+          <w:numId w:val="24"/>
+        </w:numPr>
+      </w:pPr>
+      <w:r>
+        <w:lastRenderedPageBreak/>
         <w:t>Generate Timetable Scenario (Fatima Aftab)</w:t>
       </w:r>
     </w:p>
@@ -23286,7 +23068,7 @@
                     <pic:cNvPicPr/>
                   </pic:nvPicPr>
                   <pic:blipFill rotWithShape="1">
-                    <a:blip r:embed="rId12"/>
+                    <a:blip r:embed="rId15"/>
                     <a:srcRect b="12186"/>
                     <a:stretch/>
                   </pic:blipFill>
@@ -23366,7 +23148,7 @@
                     <pic:cNvPicPr/>
                   </pic:nvPicPr>
                   <pic:blipFill rotWithShape="1">
-                    <a:blip r:embed="rId13"/>
+                    <a:blip r:embed="rId16"/>
                     <a:srcRect b="19128"/>
                     <a:stretch/>
                   </pic:blipFill>
@@ -23472,7 +23254,7 @@
                     <pic:cNvPicPr/>
                   </pic:nvPicPr>
                   <pic:blipFill>
-                    <a:blip r:embed="rId14">
+                    <a:blip r:embed="rId17">
                       <a:extLst>
                         <a:ext uri="{28A0092B-C50C-407E-A947-70E740481C1C}">
                           <a14:useLocalDpi xmlns:a14="http://schemas.microsoft.com/office/drawing/2010/main" val="0"/>
@@ -23519,8 +23301,6 @@
           <w:lang w:bidi="ar-SA"/>
         </w:rPr>
       </w:pPr>
-      <w:bookmarkStart w:id="57" w:name="_GoBack"/>
-      <w:bookmarkEnd w:id="57"/>
       <w:r>
         <w:br w:type="page"/>
       </w:r>
@@ -23546,8 +23326,8 @@
             <v:path o:extrusionok="f" gradientshapeok="t" o:connecttype="rect"/>
             <o:lock v:ext="edit" aspectratio="t"/>
           </v:shapetype>
-          <v:shape id="_x0000_i1025" type="#_x0000_t75" style="width:357.8pt;height:392.75pt">
-            <v:imagedata r:id="rId15" o:title="Manage_Slot-removebg-preview (4)"/>
+          <v:shape id="_x0000_i1025" type="#_x0000_t75" style="width:358.15pt;height:392.75pt">
+            <v:imagedata r:id="rId18" o:title="Manage_Slot-removebg-preview (4)"/>
           </v:shape>
         </w:pict>
       </w:r>
@@ -23585,7 +23365,7 @@
                     <pic:cNvPicPr/>
                   </pic:nvPicPr>
                   <pic:blipFill>
-                    <a:blip r:embed="rId16">
+                    <a:blip r:embed="rId19">
                       <a:extLst>
                         <a:ext uri="{28A0092B-C50C-407E-A947-70E740481C1C}">
                           <a14:useLocalDpi xmlns:a14="http://schemas.microsoft.com/office/drawing/2010/main" val="0"/>
@@ -23676,7 +23456,7 @@
                     <pic:cNvPicPr/>
                   </pic:nvPicPr>
                   <pic:blipFill>
-                    <a:blip r:embed="rId17"/>
+                    <a:blip r:embed="rId20"/>
                     <a:stretch>
                       <a:fillRect/>
                     </a:stretch>
@@ -23759,7 +23539,7 @@
 
 <file path=word/numbering.xml><?xml version="1.0" encoding="utf-8"?>
 <w:numbering xmlns:wpc="http://schemas.microsoft.com/office/word/2010/wordprocessingCanvas" xmlns:mc="http://schemas.openxmlformats.org/markup-compatibility/2006" xmlns:o="urn:schemas-microsoft-com:office:office" xmlns:r="http://schemas.openxmlformats.org/officeDocument/2006/relationships" xmlns:m="http://schemas.openxmlformats.org/officeDocument/2006/math" xmlns:v="urn:schemas-microsoft-com:vml" xmlns:wp14="http://schemas.microsoft.com/office/word/2010/wordprocessingDrawing" xmlns:wp="http://schemas.openxmlformats.org/drawingml/2006/wordprocessingDrawing" xmlns:w10="urn:schemas-microsoft-com:office:word" xmlns:w="http://schemas.openxmlformats.org/wordprocessingml/2006/main" xmlns:w14="http://schemas.microsoft.com/office/word/2010/wordml" xmlns:w15="http://schemas.microsoft.com/office/word/2012/wordml" xmlns:wpg="http://schemas.microsoft.com/office/word/2010/wordprocessingGroup" xmlns:wpi="http://schemas.microsoft.com/office/word/2010/wordprocessingInk" xmlns:wne="http://schemas.microsoft.com/office/word/2006/wordml" xmlns:wps="http://schemas.microsoft.com/office/word/2010/wordprocessingShape" mc:Ignorable="w14 w15 wp14">
-  <w:abstractNum w:abstractNumId="0">
+  <w:abstractNum w:abstractNumId="0" w15:restartNumberingAfterBreak="0">
     <w:nsid w:val="07F45F1B"/>
     <w:multiLevelType w:val="hybridMultilevel"/>
     <w:tmpl w:val="988EE8D6"/>
@@ -23872,7 +23652,7 @@
       </w:rPr>
     </w:lvl>
   </w:abstractNum>
-  <w:abstractNum w:abstractNumId="1">
+  <w:abstractNum w:abstractNumId="1" w15:restartNumberingAfterBreak="0">
     <w:nsid w:val="08816A7D"/>
     <w:multiLevelType w:val="hybridMultilevel"/>
     <w:tmpl w:val="58447E52"/>
@@ -23984,7 +23764,7 @@
       </w:rPr>
     </w:lvl>
   </w:abstractNum>
-  <w:abstractNum w:abstractNumId="2">
+  <w:abstractNum w:abstractNumId="2" w15:restartNumberingAfterBreak="0">
     <w:nsid w:val="0ABA333C"/>
     <w:multiLevelType w:val="hybridMultilevel"/>
     <w:tmpl w:val="97C00482"/>
@@ -24097,7 +23877,7 @@
       </w:rPr>
     </w:lvl>
   </w:abstractNum>
-  <w:abstractNum w:abstractNumId="3">
+  <w:abstractNum w:abstractNumId="3" w15:restartNumberingAfterBreak="0">
     <w:nsid w:val="0AE22B6D"/>
     <w:multiLevelType w:val="hybridMultilevel"/>
     <w:tmpl w:val="5D04D9FC"/>
@@ -24183,7 +23963,7 @@
       </w:pPr>
     </w:lvl>
   </w:abstractNum>
-  <w:abstractNum w:abstractNumId="4">
+  <w:abstractNum w:abstractNumId="4" w15:restartNumberingAfterBreak="0">
     <w:nsid w:val="0F7C3408"/>
     <w:multiLevelType w:val="hybridMultilevel"/>
     <w:tmpl w:val="5356669C"/>
@@ -24296,7 +24076,7 @@
       </w:rPr>
     </w:lvl>
   </w:abstractNum>
-  <w:abstractNum w:abstractNumId="5">
+  <w:abstractNum w:abstractNumId="5" w15:restartNumberingAfterBreak="0">
     <w:nsid w:val="138D2FC3"/>
     <w:multiLevelType w:val="multilevel"/>
     <w:tmpl w:val="09FEB1D4"/>
@@ -24409,7 +24189,7 @@
       </w:pPr>
     </w:lvl>
   </w:abstractNum>
-  <w:abstractNum w:abstractNumId="6">
+  <w:abstractNum w:abstractNumId="6" w15:restartNumberingAfterBreak="0">
     <w:nsid w:val="14744F15"/>
     <w:multiLevelType w:val="multilevel"/>
     <w:tmpl w:val="1E422F24"/>
@@ -24558,7 +24338,7 @@
       </w:rPr>
     </w:lvl>
   </w:abstractNum>
-  <w:abstractNum w:abstractNumId="7">
+  <w:abstractNum w:abstractNumId="7" w15:restartNumberingAfterBreak="0">
     <w:nsid w:val="16FD0A23"/>
     <w:multiLevelType w:val="hybridMultilevel"/>
     <w:tmpl w:val="0D6A035A"/>
@@ -24647,7 +24427,7 @@
       </w:pPr>
     </w:lvl>
   </w:abstractNum>
-  <w:abstractNum w:abstractNumId="8">
+  <w:abstractNum w:abstractNumId="8" w15:restartNumberingAfterBreak="0">
     <w:nsid w:val="1E2D696C"/>
     <w:multiLevelType w:val="multilevel"/>
     <w:tmpl w:val="4F6A00AE"/>
@@ -24760,7 +24540,7 @@
       </w:pPr>
     </w:lvl>
   </w:abstractNum>
-  <w:abstractNum w:abstractNumId="9">
+  <w:abstractNum w:abstractNumId="9" w15:restartNumberingAfterBreak="0">
     <w:nsid w:val="24BE5478"/>
     <w:multiLevelType w:val="multilevel"/>
     <w:tmpl w:val="96B29922"/>
@@ -24909,7 +24689,7 @@
       </w:rPr>
     </w:lvl>
   </w:abstractNum>
-  <w:abstractNum w:abstractNumId="10">
+  <w:abstractNum w:abstractNumId="10" w15:restartNumberingAfterBreak="0">
     <w:nsid w:val="26A25FDC"/>
     <w:multiLevelType w:val="hybridMultilevel"/>
     <w:tmpl w:val="0BC85CAA"/>
@@ -25022,7 +24802,7 @@
       </w:rPr>
     </w:lvl>
   </w:abstractNum>
-  <w:abstractNum w:abstractNumId="11">
+  <w:abstractNum w:abstractNumId="11" w15:restartNumberingAfterBreak="0">
     <w:nsid w:val="28516C62"/>
     <w:multiLevelType w:val="hybridMultilevel"/>
     <w:tmpl w:val="530C6B76"/>
@@ -25135,7 +24915,7 @@
       </w:rPr>
     </w:lvl>
   </w:abstractNum>
-  <w:abstractNum w:abstractNumId="12">
+  <w:abstractNum w:abstractNumId="12" w15:restartNumberingAfterBreak="0">
     <w:nsid w:val="29305ACF"/>
     <w:multiLevelType w:val="hybridMultilevel"/>
     <w:tmpl w:val="F00A2E9E"/>
@@ -25248,7 +25028,7 @@
       </w:rPr>
     </w:lvl>
   </w:abstractNum>
-  <w:abstractNum w:abstractNumId="13">
+  <w:abstractNum w:abstractNumId="13" w15:restartNumberingAfterBreak="0">
     <w:nsid w:val="2A664BD6"/>
     <w:multiLevelType w:val="hybridMultilevel"/>
     <w:tmpl w:val="452CF664"/>
@@ -25361,7 +25141,7 @@
       </w:rPr>
     </w:lvl>
   </w:abstractNum>
-  <w:abstractNum w:abstractNumId="14">
+  <w:abstractNum w:abstractNumId="14" w15:restartNumberingAfterBreak="0">
     <w:nsid w:val="2C3B019B"/>
     <w:multiLevelType w:val="multilevel"/>
     <w:tmpl w:val="87A89A9C"/>
@@ -25510,7 +25290,7 @@
       </w:rPr>
     </w:lvl>
   </w:abstractNum>
-  <w:abstractNum w:abstractNumId="15">
+  <w:abstractNum w:abstractNumId="15" w15:restartNumberingAfterBreak="0">
     <w:nsid w:val="2EB4659D"/>
     <w:multiLevelType w:val="hybridMultilevel"/>
     <w:tmpl w:val="0298B8F8"/>
@@ -25623,7 +25403,7 @@
       </w:rPr>
     </w:lvl>
   </w:abstractNum>
-  <w:abstractNum w:abstractNumId="16">
+  <w:abstractNum w:abstractNumId="16" w15:restartNumberingAfterBreak="0">
     <w:nsid w:val="2FCB32DD"/>
     <w:multiLevelType w:val="hybridMultilevel"/>
     <w:tmpl w:val="ECFE5F00"/>
@@ -25736,7 +25516,7 @@
       </w:rPr>
     </w:lvl>
   </w:abstractNum>
-  <w:abstractNum w:abstractNumId="17">
+  <w:abstractNum w:abstractNumId="17" w15:restartNumberingAfterBreak="0">
     <w:nsid w:val="36006294"/>
     <w:multiLevelType w:val="hybridMultilevel"/>
     <w:tmpl w:val="32206492"/>
@@ -25849,7 +25629,7 @@
       </w:rPr>
     </w:lvl>
   </w:abstractNum>
-  <w:abstractNum w:abstractNumId="18">
+  <w:abstractNum w:abstractNumId="18" w15:restartNumberingAfterBreak="0">
     <w:nsid w:val="37450A03"/>
     <w:multiLevelType w:val="hybridMultilevel"/>
     <w:tmpl w:val="E3B41D92"/>
@@ -25962,7 +25742,7 @@
       </w:rPr>
     </w:lvl>
   </w:abstractNum>
-  <w:abstractNum w:abstractNumId="19">
+  <w:abstractNum w:abstractNumId="19" w15:restartNumberingAfterBreak="0">
     <w:nsid w:val="37E804EC"/>
     <w:multiLevelType w:val="hybridMultilevel"/>
     <w:tmpl w:val="3D6E0CB0"/>
@@ -26075,7 +25855,7 @@
       </w:rPr>
     </w:lvl>
   </w:abstractNum>
-  <w:abstractNum w:abstractNumId="20">
+  <w:abstractNum w:abstractNumId="20" w15:restartNumberingAfterBreak="0">
     <w:nsid w:val="381372CB"/>
     <w:multiLevelType w:val="multilevel"/>
     <w:tmpl w:val="4DC02D1C"/>
@@ -26224,7 +26004,7 @@
       </w:rPr>
     </w:lvl>
   </w:abstractNum>
-  <w:abstractNum w:abstractNumId="21">
+  <w:abstractNum w:abstractNumId="21" w15:restartNumberingAfterBreak="0">
     <w:nsid w:val="3A2B4723"/>
     <w:multiLevelType w:val="multilevel"/>
     <w:tmpl w:val="88CC9816"/>
@@ -26373,7 +26153,7 @@
       </w:rPr>
     </w:lvl>
   </w:abstractNum>
-  <w:abstractNum w:abstractNumId="22">
+  <w:abstractNum w:abstractNumId="22" w15:restartNumberingAfterBreak="0">
     <w:nsid w:val="3AC732BE"/>
     <w:multiLevelType w:val="multilevel"/>
     <w:tmpl w:val="C4E2AE40"/>
@@ -26522,7 +26302,7 @@
       </w:rPr>
     </w:lvl>
   </w:abstractNum>
-  <w:abstractNum w:abstractNumId="23">
+  <w:abstractNum w:abstractNumId="23" w15:restartNumberingAfterBreak="0">
     <w:nsid w:val="43D61D87"/>
     <w:multiLevelType w:val="hybridMultilevel"/>
     <w:tmpl w:val="ED84A4E0"/>
@@ -26635,7 +26415,7 @@
       </w:rPr>
     </w:lvl>
   </w:abstractNum>
-  <w:abstractNum w:abstractNumId="24">
+  <w:abstractNum w:abstractNumId="24" w15:restartNumberingAfterBreak="0">
     <w:nsid w:val="4DEA6287"/>
     <w:multiLevelType w:val="hybridMultilevel"/>
     <w:tmpl w:val="54301136"/>
@@ -26748,7 +26528,7 @@
       </w:rPr>
     </w:lvl>
   </w:abstractNum>
-  <w:abstractNum w:abstractNumId="25">
+  <w:abstractNum w:abstractNumId="25" w15:restartNumberingAfterBreak="0">
     <w:nsid w:val="4F0B1DB1"/>
     <w:multiLevelType w:val="multilevel"/>
     <w:tmpl w:val="9A02ABE2"/>
@@ -26861,7 +26641,7 @@
       </w:pPr>
     </w:lvl>
   </w:abstractNum>
-  <w:abstractNum w:abstractNumId="26">
+  <w:abstractNum w:abstractNumId="26" w15:restartNumberingAfterBreak="0">
     <w:nsid w:val="503F4FA5"/>
     <w:multiLevelType w:val="hybridMultilevel"/>
     <w:tmpl w:val="9F1A4926"/>
@@ -26974,7 +26754,7 @@
       </w:rPr>
     </w:lvl>
   </w:abstractNum>
-  <w:abstractNum w:abstractNumId="27">
+  <w:abstractNum w:abstractNumId="27" w15:restartNumberingAfterBreak="0">
     <w:nsid w:val="504E1440"/>
     <w:multiLevelType w:val="multilevel"/>
     <w:tmpl w:val="07048708"/>
@@ -27123,7 +26903,7 @@
       </w:rPr>
     </w:lvl>
   </w:abstractNum>
-  <w:abstractNum w:abstractNumId="28">
+  <w:abstractNum w:abstractNumId="28" w15:restartNumberingAfterBreak="0">
     <w:nsid w:val="523B568B"/>
     <w:multiLevelType w:val="hybridMultilevel"/>
     <w:tmpl w:val="78D28DB8"/>
@@ -27236,7 +27016,7 @@
       </w:rPr>
     </w:lvl>
   </w:abstractNum>
-  <w:abstractNum w:abstractNumId="29">
+  <w:abstractNum w:abstractNumId="29" w15:restartNumberingAfterBreak="0">
     <w:nsid w:val="53A82C5F"/>
     <w:multiLevelType w:val="hybridMultilevel"/>
     <w:tmpl w:val="799272D0"/>
@@ -27322,7 +27102,7 @@
       </w:pPr>
     </w:lvl>
   </w:abstractNum>
-  <w:abstractNum w:abstractNumId="30">
+  <w:abstractNum w:abstractNumId="30" w15:restartNumberingAfterBreak="0">
     <w:nsid w:val="565A0CFC"/>
     <w:multiLevelType w:val="hybridMultilevel"/>
     <w:tmpl w:val="B5925406"/>
@@ -27435,7 +27215,7 @@
       </w:rPr>
     </w:lvl>
   </w:abstractNum>
-  <w:abstractNum w:abstractNumId="31">
+  <w:abstractNum w:abstractNumId="31" w15:restartNumberingAfterBreak="0">
     <w:nsid w:val="581737D8"/>
     <w:multiLevelType w:val="multilevel"/>
     <w:tmpl w:val="31CCAC30"/>
@@ -27584,7 +27364,7 @@
       </w:rPr>
     </w:lvl>
   </w:abstractNum>
-  <w:abstractNum w:abstractNumId="32">
+  <w:abstractNum w:abstractNumId="32" w15:restartNumberingAfterBreak="0">
     <w:nsid w:val="58550F78"/>
     <w:multiLevelType w:val="hybridMultilevel"/>
     <w:tmpl w:val="3768E474"/>
@@ -27697,7 +27477,7 @@
       </w:rPr>
     </w:lvl>
   </w:abstractNum>
-  <w:abstractNum w:abstractNumId="33">
+  <w:abstractNum w:abstractNumId="33" w15:restartNumberingAfterBreak="0">
     <w:nsid w:val="595F5294"/>
     <w:multiLevelType w:val="hybridMultilevel"/>
     <w:tmpl w:val="6104632C"/>
@@ -27810,7 +27590,7 @@
       </w:rPr>
     </w:lvl>
   </w:abstractNum>
-  <w:abstractNum w:abstractNumId="34">
+  <w:abstractNum w:abstractNumId="34" w15:restartNumberingAfterBreak="0">
     <w:nsid w:val="5AAE11CF"/>
     <w:multiLevelType w:val="multilevel"/>
     <w:tmpl w:val="C19620C0"/>
@@ -27923,7 +27703,7 @@
       </w:pPr>
     </w:lvl>
   </w:abstractNum>
-  <w:abstractNum w:abstractNumId="35">
+  <w:abstractNum w:abstractNumId="35" w15:restartNumberingAfterBreak="0">
     <w:nsid w:val="5BA2131F"/>
     <w:multiLevelType w:val="hybridMultilevel"/>
     <w:tmpl w:val="5B3681FA"/>
@@ -28036,7 +27816,7 @@
       </w:rPr>
     </w:lvl>
   </w:abstractNum>
-  <w:abstractNum w:abstractNumId="36">
+  <w:abstractNum w:abstractNumId="36" w15:restartNumberingAfterBreak="0">
     <w:nsid w:val="63480D6D"/>
     <w:multiLevelType w:val="hybridMultilevel"/>
     <w:tmpl w:val="A624291A"/>
@@ -28149,7 +27929,7 @@
       </w:rPr>
     </w:lvl>
   </w:abstractNum>
-  <w:abstractNum w:abstractNumId="37">
+  <w:abstractNum w:abstractNumId="37" w15:restartNumberingAfterBreak="0">
     <w:nsid w:val="63481054"/>
     <w:multiLevelType w:val="multilevel"/>
     <w:tmpl w:val="3810347A"/>
@@ -28298,7 +28078,7 @@
       </w:rPr>
     </w:lvl>
   </w:abstractNum>
-  <w:abstractNum w:abstractNumId="38">
+  <w:abstractNum w:abstractNumId="38" w15:restartNumberingAfterBreak="0">
     <w:nsid w:val="65761DA2"/>
     <w:multiLevelType w:val="hybridMultilevel"/>
     <w:tmpl w:val="55AC3824"/>
@@ -28411,7 +28191,7 @@
       </w:rPr>
     </w:lvl>
   </w:abstractNum>
-  <w:abstractNum w:abstractNumId="39">
+  <w:abstractNum w:abstractNumId="39" w15:restartNumberingAfterBreak="0">
     <w:nsid w:val="666737B4"/>
     <w:multiLevelType w:val="hybridMultilevel"/>
     <w:tmpl w:val="E1D40294"/>
@@ -28524,7 +28304,7 @@
       </w:rPr>
     </w:lvl>
   </w:abstractNum>
-  <w:abstractNum w:abstractNumId="40">
+  <w:abstractNum w:abstractNumId="40" w15:restartNumberingAfterBreak="0">
     <w:nsid w:val="66C43112"/>
     <w:multiLevelType w:val="hybridMultilevel"/>
     <w:tmpl w:val="769A8556"/>
@@ -28637,7 +28417,7 @@
       </w:rPr>
     </w:lvl>
   </w:abstractNum>
-  <w:abstractNum w:abstractNumId="41">
+  <w:abstractNum w:abstractNumId="41" w15:restartNumberingAfterBreak="0">
     <w:nsid w:val="6936072A"/>
     <w:multiLevelType w:val="hybridMultilevel"/>
     <w:tmpl w:val="08FE5E20"/>
@@ -28750,7 +28530,7 @@
       </w:rPr>
     </w:lvl>
   </w:abstractNum>
-  <w:abstractNum w:abstractNumId="42">
+  <w:abstractNum w:abstractNumId="42" w15:restartNumberingAfterBreak="0">
     <w:nsid w:val="6C6D652D"/>
     <w:multiLevelType w:val="hybridMultilevel"/>
     <w:tmpl w:val="71508F0E"/>
@@ -28836,7 +28616,7 @@
       </w:pPr>
     </w:lvl>
   </w:abstractNum>
-  <w:abstractNum w:abstractNumId="43">
+  <w:abstractNum w:abstractNumId="43" w15:restartNumberingAfterBreak="0">
     <w:nsid w:val="6CC514D0"/>
     <w:multiLevelType w:val="hybridMultilevel"/>
     <w:tmpl w:val="C9369D20"/>
@@ -28949,7 +28729,7 @@
       </w:rPr>
     </w:lvl>
   </w:abstractNum>
-  <w:abstractNum w:abstractNumId="44">
+  <w:abstractNum w:abstractNumId="44" w15:restartNumberingAfterBreak="0">
     <w:nsid w:val="721A32F0"/>
     <w:multiLevelType w:val="hybridMultilevel"/>
     <w:tmpl w:val="0296A020"/>
@@ -29062,7 +28842,7 @@
       </w:rPr>
     </w:lvl>
   </w:abstractNum>
-  <w:abstractNum w:abstractNumId="45">
+  <w:abstractNum w:abstractNumId="45" w15:restartNumberingAfterBreak="0">
     <w:nsid w:val="76D46F80"/>
     <w:multiLevelType w:val="hybridMultilevel"/>
     <w:tmpl w:val="D9A29782"/>
@@ -29175,7 +28955,7 @@
       </w:rPr>
     </w:lvl>
   </w:abstractNum>
-  <w:abstractNum w:abstractNumId="46">
+  <w:abstractNum w:abstractNumId="46" w15:restartNumberingAfterBreak="0">
     <w:nsid w:val="7AE44AA9"/>
     <w:multiLevelType w:val="multilevel"/>
     <w:tmpl w:val="2D0A64D8"/>
@@ -29293,7 +29073,7 @@
       </w:rPr>
     </w:lvl>
   </w:abstractNum>
-  <w:abstractNum w:abstractNumId="47">
+  <w:abstractNum w:abstractNumId="47" w15:restartNumberingAfterBreak="0">
     <w:nsid w:val="7AF97CBC"/>
     <w:multiLevelType w:val="multilevel"/>
     <w:tmpl w:val="2D0A64D8"/>
@@ -29411,7 +29191,7 @@
       </w:rPr>
     </w:lvl>
   </w:abstractNum>
-  <w:abstractNum w:abstractNumId="48">
+  <w:abstractNum w:abstractNumId="48" w15:restartNumberingAfterBreak="0">
     <w:nsid w:val="7BA53E11"/>
     <w:multiLevelType w:val="hybridMultilevel"/>
     <w:tmpl w:val="8764756A"/>
@@ -29524,7 +29304,7 @@
       </w:rPr>
     </w:lvl>
   </w:abstractNum>
-  <w:abstractNum w:abstractNumId="49">
+  <w:abstractNum w:abstractNumId="49" w15:restartNumberingAfterBreak="0">
     <w:nsid w:val="7E740751"/>
     <w:multiLevelType w:val="hybridMultilevel"/>
     <w:tmpl w:val="CFC6590C"/>
@@ -29637,7 +29417,7 @@
       </w:rPr>
     </w:lvl>
   </w:abstractNum>
-  <w:abstractNum w:abstractNumId="50">
+  <w:abstractNum w:abstractNumId="50" w15:restartNumberingAfterBreak="0">
     <w:nsid w:val="7FA65B34"/>
     <w:multiLevelType w:val="hybridMultilevel"/>
     <w:tmpl w:val="508EA878"/>
@@ -30789,7 +30569,6 @@
     <w:locked/>
     <w:rsid w:val="00477316"/>
     <w:tblPr>
-      <w:tblInd w:w="0" w:type="dxa"/>
       <w:tblBorders>
         <w:top w:val="single" w:sz="4" w:space="0" w:color="auto"/>
         <w:left w:val="single" w:sz="4" w:space="0" w:color="auto"/>
@@ -30798,12 +30577,6 @@
         <w:insideH w:val="single" w:sz="4" w:space="0" w:color="auto"/>
         <w:insideV w:val="single" w:sz="4" w:space="0" w:color="auto"/>
       </w:tblBorders>
-      <w:tblCellMar>
-        <w:top w:w="0" w:type="dxa"/>
-        <w:left w:w="108" w:type="dxa"/>
-        <w:bottom w:w="0" w:type="dxa"/>
-        <w:right w:w="108" w:type="dxa"/>
-      </w:tblCellMar>
     </w:tblPr>
   </w:style>
   <w:style w:type="table" w:styleId="GridTable4-Accent1">
@@ -30814,7 +30587,6 @@
     <w:tblPr>
       <w:tblStyleRowBandSize w:val="1"/>
       <w:tblStyleColBandSize w:val="1"/>
-      <w:tblInd w:w="0" w:type="dxa"/>
       <w:tblBorders>
         <w:top w:val="single" w:sz="4" w:space="0" w:color="95B3D7" w:themeColor="accent1" w:themeTint="99"/>
         <w:left w:val="single" w:sz="4" w:space="0" w:color="95B3D7" w:themeColor="accent1" w:themeTint="99"/>
@@ -30823,12 +30595,6 @@
         <w:insideH w:val="single" w:sz="4" w:space="0" w:color="95B3D7" w:themeColor="accent1" w:themeTint="99"/>
         <w:insideV w:val="single" w:sz="4" w:space="0" w:color="95B3D7" w:themeColor="accent1" w:themeTint="99"/>
       </w:tblBorders>
-      <w:tblCellMar>
-        <w:top w:w="0" w:type="dxa"/>
-        <w:left w:w="108" w:type="dxa"/>
-        <w:bottom w:w="0" w:type="dxa"/>
-        <w:right w:w="108" w:type="dxa"/>
-      </w:tblCellMar>
     </w:tblPr>
     <w:tblStylePr w:type="firstRow">
       <w:rPr>
@@ -30916,7 +30682,6 @@
     <w:tblPr>
       <w:tblStyleRowBandSize w:val="1"/>
       <w:tblStyleColBandSize w:val="1"/>
-      <w:tblInd w:w="0" w:type="dxa"/>
       <w:tblBorders>
         <w:top w:val="single" w:sz="4" w:space="0" w:color="BFBFBF" w:themeColor="background1" w:themeShade="BF"/>
         <w:left w:val="single" w:sz="4" w:space="0" w:color="BFBFBF" w:themeColor="background1" w:themeShade="BF"/>
@@ -30925,12 +30690,6 @@
         <w:insideH w:val="single" w:sz="4" w:space="0" w:color="BFBFBF" w:themeColor="background1" w:themeShade="BF"/>
         <w:insideV w:val="single" w:sz="4" w:space="0" w:color="BFBFBF" w:themeColor="background1" w:themeShade="BF"/>
       </w:tblBorders>
-      <w:tblCellMar>
-        <w:top w:w="0" w:type="dxa"/>
-        <w:left w:w="108" w:type="dxa"/>
-        <w:bottom w:w="0" w:type="dxa"/>
-        <w:right w:w="108" w:type="dxa"/>
-      </w:tblCellMar>
     </w:tblPr>
     <w:tblStylePr w:type="firstRow">
       <w:rPr>
@@ -30988,7 +30747,6 @@
     <w:tblPr>
       <w:tblStyleRowBandSize w:val="1"/>
       <w:tblStyleColBandSize w:val="1"/>
-      <w:tblInd w:w="0" w:type="dxa"/>
       <w:tblBorders>
         <w:top w:val="single" w:sz="4" w:space="0" w:color="C2D69B" w:themeColor="accent3" w:themeTint="99"/>
         <w:left w:val="single" w:sz="4" w:space="0" w:color="C2D69B" w:themeColor="accent3" w:themeTint="99"/>
@@ -30997,12 +30755,6 @@
         <w:insideH w:val="single" w:sz="4" w:space="0" w:color="C2D69B" w:themeColor="accent3" w:themeTint="99"/>
         <w:insideV w:val="single" w:sz="4" w:space="0" w:color="C2D69B" w:themeColor="accent3" w:themeTint="99"/>
       </w:tblBorders>
-      <w:tblCellMar>
-        <w:top w:w="0" w:type="dxa"/>
-        <w:left w:w="108" w:type="dxa"/>
-        <w:bottom w:w="0" w:type="dxa"/>
-        <w:right w:w="108" w:type="dxa"/>
-      </w:tblCellMar>
     </w:tblPr>
     <w:tblStylePr w:type="firstRow">
       <w:rPr>
@@ -31084,7 +30836,6 @@
     <w:tblPr>
       <w:tblStyleRowBandSize w:val="1"/>
       <w:tblStyleColBandSize w:val="1"/>
-      <w:tblInd w:w="0" w:type="dxa"/>
       <w:tblBorders>
         <w:top w:val="single" w:sz="4" w:space="0" w:color="D99594" w:themeColor="accent2" w:themeTint="99"/>
         <w:left w:val="single" w:sz="4" w:space="0" w:color="D99594" w:themeColor="accent2" w:themeTint="99"/>
@@ -31093,12 +30844,6 @@
         <w:insideH w:val="single" w:sz="4" w:space="0" w:color="D99594" w:themeColor="accent2" w:themeTint="99"/>
         <w:insideV w:val="single" w:sz="4" w:space="0" w:color="D99594" w:themeColor="accent2" w:themeTint="99"/>
       </w:tblBorders>
-      <w:tblCellMar>
-        <w:top w:w="0" w:type="dxa"/>
-        <w:left w:w="108" w:type="dxa"/>
-        <w:bottom w:w="0" w:type="dxa"/>
-        <w:right w:w="108" w:type="dxa"/>
-      </w:tblCellMar>
     </w:tblPr>
     <w:tblStylePr w:type="firstRow">
       <w:rPr>
@@ -31164,19 +30909,12 @@
     <w:tblPr>
       <w:tblStyleRowBandSize w:val="1"/>
       <w:tblStyleColBandSize w:val="1"/>
-      <w:tblInd w:w="0" w:type="dxa"/>
       <w:tblBorders>
         <w:top w:val="single" w:sz="4" w:space="0" w:color="4BACC6" w:themeColor="accent5"/>
         <w:left w:val="single" w:sz="4" w:space="0" w:color="4BACC6" w:themeColor="accent5"/>
         <w:bottom w:val="single" w:sz="4" w:space="0" w:color="4BACC6" w:themeColor="accent5"/>
         <w:right w:val="single" w:sz="4" w:space="0" w:color="4BACC6" w:themeColor="accent5"/>
       </w:tblBorders>
-      <w:tblCellMar>
-        <w:top w:w="0" w:type="dxa"/>
-        <w:left w:w="108" w:type="dxa"/>
-        <w:bottom w:w="0" w:type="dxa"/>
-        <w:right w:w="108" w:type="dxa"/>
-      </w:tblCellMar>
     </w:tblPr>
     <w:tblStylePr w:type="firstRow">
       <w:rPr>
@@ -31295,7 +31033,6 @@
     <w:tblPr>
       <w:tblStyleRowBandSize w:val="1"/>
       <w:tblStyleColBandSize w:val="1"/>
-      <w:tblInd w:w="0" w:type="dxa"/>
       <w:tblBorders>
         <w:top w:val="single" w:sz="4" w:space="0" w:color="92CDDC" w:themeColor="accent5" w:themeTint="99"/>
         <w:left w:val="single" w:sz="4" w:space="0" w:color="92CDDC" w:themeColor="accent5" w:themeTint="99"/>
@@ -31304,12 +31041,6 @@
         <w:insideH w:val="single" w:sz="4" w:space="0" w:color="92CDDC" w:themeColor="accent5" w:themeTint="99"/>
         <w:insideV w:val="single" w:sz="4" w:space="0" w:color="92CDDC" w:themeColor="accent5" w:themeTint="99"/>
       </w:tblBorders>
-      <w:tblCellMar>
-        <w:top w:w="0" w:type="dxa"/>
-        <w:left w:w="108" w:type="dxa"/>
-        <w:bottom w:w="0" w:type="dxa"/>
-        <w:right w:w="108" w:type="dxa"/>
-      </w:tblCellMar>
     </w:tblPr>
     <w:tblStylePr w:type="firstRow">
       <w:rPr>
@@ -31368,7 +31099,6 @@
     <w:tblPr>
       <w:tblStyleRowBandSize w:val="1"/>
       <w:tblStyleColBandSize w:val="1"/>
-      <w:tblInd w:w="0" w:type="dxa"/>
       <w:tblBorders>
         <w:top w:val="single" w:sz="4" w:space="0" w:color="92CDDC" w:themeColor="accent5" w:themeTint="99"/>
         <w:left w:val="single" w:sz="4" w:space="0" w:color="92CDDC" w:themeColor="accent5" w:themeTint="99"/>
@@ -31377,12 +31107,6 @@
         <w:insideH w:val="single" w:sz="4" w:space="0" w:color="92CDDC" w:themeColor="accent5" w:themeTint="99"/>
         <w:insideV w:val="single" w:sz="4" w:space="0" w:color="92CDDC" w:themeColor="accent5" w:themeTint="99"/>
       </w:tblBorders>
-      <w:tblCellMar>
-        <w:top w:w="0" w:type="dxa"/>
-        <w:left w:w="108" w:type="dxa"/>
-        <w:bottom w:w="0" w:type="dxa"/>
-        <w:right w:w="108" w:type="dxa"/>
-      </w:tblCellMar>
     </w:tblPr>
     <w:tblStylePr w:type="firstRow">
       <w:rPr>
@@ -31451,7 +31175,6 @@
     <w:tblPr>
       <w:tblStyleRowBandSize w:val="1"/>
       <w:tblStyleColBandSize w:val="1"/>
-      <w:tblInd w:w="0" w:type="dxa"/>
       <w:tblBorders>
         <w:top w:val="single" w:sz="4" w:space="0" w:color="92CDDC" w:themeColor="accent5" w:themeTint="99"/>
         <w:left w:val="single" w:sz="4" w:space="0" w:color="92CDDC" w:themeColor="accent5" w:themeTint="99"/>
@@ -31460,12 +31183,6 @@
         <w:insideH w:val="single" w:sz="4" w:space="0" w:color="92CDDC" w:themeColor="accent5" w:themeTint="99"/>
         <w:insideV w:val="single" w:sz="4" w:space="0" w:color="92CDDC" w:themeColor="accent5" w:themeTint="99"/>
       </w:tblBorders>
-      <w:tblCellMar>
-        <w:top w:w="0" w:type="dxa"/>
-        <w:left w:w="108" w:type="dxa"/>
-        <w:bottom w:w="0" w:type="dxa"/>
-        <w:right w:w="108" w:type="dxa"/>
-      </w:tblCellMar>
     </w:tblPr>
     <w:tblStylePr w:type="firstRow">
       <w:rPr>
@@ -31874,7 +31591,7 @@
 </file>
 
 <file path=customXml/itemProps1.xml><?xml version="1.0" encoding="utf-8"?>
-<ds:datastoreItem xmlns:ds="http://schemas.openxmlformats.org/officeDocument/2006/customXml" ds:itemID="{EBFE89CD-1E1D-42BF-AE04-09B1D17E4063}">
+<ds:datastoreItem xmlns:ds="http://schemas.openxmlformats.org/officeDocument/2006/customXml" ds:itemID="{3D0CCBDC-C513-4727-AB2B-04D008CD11D0}">
   <ds:schemaRefs>
     <ds:schemaRef ds:uri="http://schemas.openxmlformats.org/officeDocument/2006/bibliography"/>
   </ds:schemaRefs>

</xml_diff>

<commit_message>
UI was changed by basit
</commit_message>
<xml_diff>
--- a/Docs/AAS Thesis.docx
+++ b/Docs/AAS Thesis.docx
@@ -1,6 +1,6 @@
 
 <file path=word/document.xml><?xml version="1.0" encoding="utf-8"?>
-<w:document xmlns:wpc="http://schemas.microsoft.com/office/word/2010/wordprocessingCanvas" xmlns:cx="http://schemas.microsoft.com/office/drawing/2014/chartex" xmlns:cx1="http://schemas.microsoft.com/office/drawing/2015/9/8/chartex" xmlns:cx2="http://schemas.microsoft.com/office/drawing/2015/10/21/chartex" xmlns:cx3="http://schemas.microsoft.com/office/drawing/2016/5/9/chartex" xmlns:cx4="http://schemas.microsoft.com/office/drawing/2016/5/10/chartex" xmlns:cx5="http://schemas.microsoft.com/office/drawing/2016/5/11/chartex" xmlns:cx6="http://schemas.microsoft.com/office/drawing/2016/5/12/chartex" xmlns:cx7="http://schemas.microsoft.com/office/drawing/2016/5/13/chartex" xmlns:cx8="http://schemas.microsoft.com/office/drawing/2016/5/14/chartex" xmlns:mc="http://schemas.openxmlformats.org/markup-compatibility/2006" xmlns:aink="http://schemas.microsoft.com/office/drawing/2016/ink" xmlns:am3d="http://schemas.microsoft.com/office/drawing/2017/model3d" xmlns:o="urn:schemas-microsoft-com:office:office" xmlns:oel="http://schemas.microsoft.com/office/2019/extlst" xmlns:r="http://schemas.openxmlformats.org/officeDocument/2006/relationships" xmlns:m="http://schemas.openxmlformats.org/officeDocument/2006/math" xmlns:v="urn:schemas-microsoft-com:vml" xmlns:wp14="http://schemas.microsoft.com/office/word/2010/wordprocessingDrawing" xmlns:wp="http://schemas.openxmlformats.org/drawingml/2006/wordprocessingDrawing" xmlns:w10="urn:schemas-microsoft-com:office:word" xmlns:w="http://schemas.openxmlformats.org/wordprocessingml/2006/main" xmlns:w14="http://schemas.microsoft.com/office/word/2010/wordml" xmlns:w15="http://schemas.microsoft.com/office/word/2012/wordml" xmlns:w16cex="http://schemas.microsoft.com/office/word/2018/wordml/cex" xmlns:w16cid="http://schemas.microsoft.com/office/word/2016/wordml/cid" xmlns:w16="http://schemas.microsoft.com/office/word/2018/wordml" xmlns:w16du="http://schemas.microsoft.com/office/word/2023/wordml/word16du" xmlns:w16sdtdh="http://schemas.microsoft.com/office/word/2020/wordml/sdtdatahash" xmlns:w16se="http://schemas.microsoft.com/office/word/2015/wordml/symex" xmlns:wpg="http://schemas.microsoft.com/office/word/2010/wordprocessingGroup" xmlns:wpi="http://schemas.microsoft.com/office/word/2010/wordprocessingInk" xmlns:wne="http://schemas.microsoft.com/office/word/2006/wordml" xmlns:wps="http://schemas.microsoft.com/office/word/2010/wordprocessingShape" mc:Ignorable="w14 w15 w16se w16cid w16 w16cex w16sdtdh wp14">
+<w:document xmlns:wpc="http://schemas.microsoft.com/office/word/2010/wordprocessingCanvas" xmlns:mc="http://schemas.openxmlformats.org/markup-compatibility/2006" xmlns:o="urn:schemas-microsoft-com:office:office" xmlns:r="http://schemas.openxmlformats.org/officeDocument/2006/relationships" xmlns:m="http://schemas.openxmlformats.org/officeDocument/2006/math" xmlns:v="urn:schemas-microsoft-com:vml" xmlns:wp14="http://schemas.microsoft.com/office/word/2010/wordprocessingDrawing" xmlns:wp="http://schemas.openxmlformats.org/drawingml/2006/wordprocessingDrawing" xmlns:w10="urn:schemas-microsoft-com:office:word" xmlns:w="http://schemas.openxmlformats.org/wordprocessingml/2006/main" xmlns:w14="http://schemas.microsoft.com/office/word/2010/wordml" xmlns:w15="http://schemas.microsoft.com/office/word/2012/wordml" xmlns:wpg="http://schemas.microsoft.com/office/word/2010/wordprocessingGroup" xmlns:wpi="http://schemas.microsoft.com/office/word/2010/wordprocessingInk" xmlns:wne="http://schemas.microsoft.com/office/word/2006/wordml" xmlns:wps="http://schemas.microsoft.com/office/word/2010/wordprocessingShape" mc:Ignorable="w14 w15 wp14">
   <w:body>
     <w:p>
       <w:pPr>
@@ -10094,27 +10094,7 @@
                 <w:sz w:val="24"/>
                 <w:szCs w:val="24"/>
               </w:rPr>
-              <w:t>The User must have a valid username and password (</w:t>
-            </w:r>
-            <w:proofErr w:type="spellStart"/>
-            <w:r>
-              <w:rPr>
-                <w:rFonts w:ascii="Times New Roman" w:hAnsi="Times New Roman" w:cs="Times New Roman"/>
-                <w:color w:val="000000" w:themeColor="text1"/>
-                <w:sz w:val="24"/>
-                <w:szCs w:val="24"/>
-              </w:rPr>
-              <w:t>i.e</w:t>
-            </w:r>
-            <w:proofErr w:type="spellEnd"/>
-            <w:r>
-              <w:rPr>
-                <w:rFonts w:ascii="Times New Roman" w:hAnsi="Times New Roman" w:cs="Times New Roman"/>
-                <w:color w:val="000000" w:themeColor="text1"/>
-                <w:sz w:val="24"/>
-                <w:szCs w:val="24"/>
-              </w:rPr>
-              <w:t xml:space="preserve"> Registration must have been completed).</w:t>
+              <w:t>The User must have a valid username and password (i.e Registration must have been completed).</w:t>
             </w:r>
           </w:p>
         </w:tc>
@@ -10607,6 +10587,7 @@
                 <w:sz w:val="24"/>
                 <w:szCs w:val="24"/>
               </w:rPr>
+              <w:lastRenderedPageBreak/>
               <w:t>Technology and data</w:t>
             </w:r>
           </w:p>
@@ -12232,6 +12213,7 @@
                 <w:sz w:val="24"/>
                 <w:szCs w:val="24"/>
               </w:rPr>
+              <w:lastRenderedPageBreak/>
               <w:t>Frequency of occurrences</w:t>
             </w:r>
           </w:p>
@@ -15091,6 +15073,7 @@
                 <w:sz w:val="24"/>
                 <w:szCs w:val="24"/>
               </w:rPr>
+              <w:lastRenderedPageBreak/>
               <w:t>Special Requirements</w:t>
             </w:r>
           </w:p>
@@ -16656,6 +16639,7 @@
                 <w:bCs w:val="0"/>
                 <w:color w:val="000000" w:themeColor="text1"/>
               </w:rPr>
+              <w:lastRenderedPageBreak/>
               <w:t>Technology and data</w:t>
             </w:r>
           </w:p>
@@ -17279,6 +17263,7 @@
                 <w:rFonts w:ascii="Times New Roman" w:hAnsi="Times New Roman" w:cs="Times New Roman"/>
                 <w:color w:val="000000" w:themeColor="text1"/>
               </w:rPr>
+              <w:lastRenderedPageBreak/>
               <w:t>Level</w:t>
             </w:r>
           </w:p>
@@ -17698,23 +17683,7 @@
                 <w:rFonts w:ascii="Times New Roman" w:hAnsi="Times New Roman" w:cs="Times New Roman"/>
                 <w:color w:val="000000" w:themeColor="text1"/>
               </w:rPr>
-              <w:t xml:space="preserve">- The </w:t>
-            </w:r>
-            <w:proofErr w:type="spellStart"/>
-            <w:r>
-              <w:rPr>
-                <w:rFonts w:ascii="Times New Roman" w:hAnsi="Times New Roman" w:cs="Times New Roman"/>
-                <w:color w:val="000000" w:themeColor="text1"/>
-              </w:rPr>
-              <w:t>TimeTable</w:t>
-            </w:r>
-            <w:proofErr w:type="spellEnd"/>
-            <w:r>
-              <w:rPr>
-                <w:rFonts w:ascii="Times New Roman" w:hAnsi="Times New Roman" w:cs="Times New Roman"/>
-                <w:color w:val="000000" w:themeColor="text1"/>
-              </w:rPr>
-              <w:t xml:space="preserve"> Management System must be able to generate accurate course schedules based on the courses assigned to each classroom.</w:t>
+              <w:t>- The TimeTable Management System must be able to generate accurate course schedules based on the courses assigned to each classroom.</w:t>
             </w:r>
           </w:p>
         </w:tc>
@@ -17800,23 +17769,7 @@
                 <w:rFonts w:ascii="Times New Roman" w:hAnsi="Times New Roman" w:cs="Times New Roman"/>
                 <w:color w:val="000000" w:themeColor="text1"/>
               </w:rPr>
-              <w:t xml:space="preserve">- The </w:t>
-            </w:r>
-            <w:proofErr w:type="spellStart"/>
-            <w:r>
-              <w:rPr>
-                <w:rFonts w:ascii="Times New Roman" w:hAnsi="Times New Roman" w:cs="Times New Roman"/>
-                <w:color w:val="000000" w:themeColor="text1"/>
-              </w:rPr>
-              <w:t>TimeTable</w:t>
-            </w:r>
-            <w:proofErr w:type="spellEnd"/>
-            <w:r>
-              <w:rPr>
-                <w:rFonts w:ascii="Times New Roman" w:hAnsi="Times New Roman" w:cs="Times New Roman"/>
-                <w:color w:val="000000" w:themeColor="text1"/>
-              </w:rPr>
-              <w:t xml:space="preserve"> Management System should be accessible through a web interface.</w:t>
+              <w:t>- The TimeTable Management System should be accessible through a web interface.</w:t>
             </w:r>
           </w:p>
           <w:p>
@@ -17870,6 +17823,7 @@
                 <w:rFonts w:ascii="Times New Roman" w:hAnsi="Times New Roman" w:cs="Times New Roman"/>
                 <w:color w:val="000000" w:themeColor="text1"/>
               </w:rPr>
+              <w:lastRenderedPageBreak/>
               <w:t>Frequency of Occurrences</w:t>
             </w:r>
           </w:p>
@@ -17956,7 +17910,6 @@
                 <w:rFonts w:ascii="Times New Roman" w:hAnsi="Times New Roman" w:cs="Times New Roman"/>
                 <w:color w:val="000000" w:themeColor="text1"/>
               </w:rPr>
-              <w:lastRenderedPageBreak/>
               <w:t>Miscellaneous</w:t>
             </w:r>
           </w:p>
@@ -18206,23 +18159,7 @@
                 <w:rFonts w:ascii="Times New Roman" w:hAnsi="Times New Roman" w:cs="Times New Roman"/>
                 <w:color w:val="000000" w:themeColor="text1"/>
               </w:rPr>
-              <w:t xml:space="preserve">This use case involves adding new courses to the </w:t>
-            </w:r>
-            <w:proofErr w:type="spellStart"/>
-            <w:r>
-              <w:rPr>
-                <w:rFonts w:ascii="Times New Roman" w:hAnsi="Times New Roman" w:cs="Times New Roman"/>
-                <w:color w:val="000000" w:themeColor="text1"/>
-              </w:rPr>
-              <w:t>TimeTable</w:t>
-            </w:r>
-            <w:proofErr w:type="spellEnd"/>
-            <w:r>
-              <w:rPr>
-                <w:rFonts w:ascii="Times New Roman" w:hAnsi="Times New Roman" w:cs="Times New Roman"/>
-                <w:color w:val="000000" w:themeColor="text1"/>
-              </w:rPr>
-              <w:t xml:space="preserve"> Management System for the University. It includes specifying course details such as course name, course code, prerequisites, credit hours, and assigning the course to a professor and classroom.</w:t>
+              <w:t>This use case involves adding new courses to the TimeTable Management System for the University. It includes specifying course details such as course name, course code, prerequisites, credit hours, and assigning the course to a professor and classroom.</w:t>
             </w:r>
           </w:p>
         </w:tc>
@@ -18271,23 +18208,7 @@
                 <w:rFonts w:ascii="Times New Roman" w:hAnsi="Times New Roman" w:cs="Times New Roman"/>
                 <w:color w:val="000000" w:themeColor="text1"/>
               </w:rPr>
-              <w:t xml:space="preserve"> The University Administrator enters the course name, course code, prerequisites, credit hours, and other details into the </w:t>
-            </w:r>
-            <w:proofErr w:type="spellStart"/>
-            <w:r>
-              <w:rPr>
-                <w:rFonts w:ascii="Times New Roman" w:hAnsi="Times New Roman" w:cs="Times New Roman"/>
-                <w:color w:val="000000" w:themeColor="text1"/>
-              </w:rPr>
-              <w:t>TimeTable</w:t>
-            </w:r>
-            <w:proofErr w:type="spellEnd"/>
-            <w:r>
-              <w:rPr>
-                <w:rFonts w:ascii="Times New Roman" w:hAnsi="Times New Roman" w:cs="Times New Roman"/>
-                <w:color w:val="000000" w:themeColor="text1"/>
-              </w:rPr>
-              <w:t xml:space="preserve"> Management System.</w:t>
+              <w:t xml:space="preserve"> The University Administrator enters the course name, course code, prerequisites, credit hours, and other details into the TimeTable Management System.</w:t>
             </w:r>
           </w:p>
           <w:p>
@@ -18505,6 +18426,7 @@
                 <w:rFonts w:ascii="Times New Roman" w:hAnsi="Times New Roman" w:cs="Times New Roman"/>
                 <w:color w:val="000000" w:themeColor="text1"/>
               </w:rPr>
+              <w:lastRenderedPageBreak/>
               <w:t>Preconditions</w:t>
             </w:r>
           </w:p>
@@ -18528,23 +18450,7 @@
                 <w:rFonts w:ascii="Times New Roman" w:hAnsi="Times New Roman" w:cs="Times New Roman"/>
                 <w:color w:val="000000" w:themeColor="text1"/>
               </w:rPr>
-              <w:t xml:space="preserve">The University Administrator is logged in to the </w:t>
-            </w:r>
-            <w:proofErr w:type="spellStart"/>
-            <w:r>
-              <w:rPr>
-                <w:rFonts w:ascii="Times New Roman" w:hAnsi="Times New Roman" w:cs="Times New Roman"/>
-                <w:color w:val="000000" w:themeColor="text1"/>
-              </w:rPr>
-              <w:t>TimeTable</w:t>
-            </w:r>
-            <w:proofErr w:type="spellEnd"/>
-            <w:r>
-              <w:rPr>
-                <w:rFonts w:ascii="Times New Roman" w:hAnsi="Times New Roman" w:cs="Times New Roman"/>
-                <w:color w:val="000000" w:themeColor="text1"/>
-              </w:rPr>
-              <w:t xml:space="preserve"> Management System.</w:t>
+              <w:t>The University Administrator is logged in to the TimeTable Management System.</w:t>
             </w:r>
           </w:p>
           <w:p>
@@ -18561,7 +18467,6 @@
                 <w:rFonts w:ascii="Times New Roman" w:hAnsi="Times New Roman" w:cs="Times New Roman"/>
                 <w:color w:val="000000" w:themeColor="text1"/>
               </w:rPr>
-              <w:lastRenderedPageBreak/>
               <w:t>The relevant course information (e.g., course name, course code, prerequisites, credit hours) is available.</w:t>
             </w:r>
           </w:p>
@@ -18619,23 +18524,7 @@
                 <w:rFonts w:ascii="Times New Roman" w:hAnsi="Times New Roman" w:cs="Times New Roman"/>
                 <w:color w:val="000000" w:themeColor="text1"/>
               </w:rPr>
-              <w:t xml:space="preserve">The new course is accurately reflected in the </w:t>
-            </w:r>
-            <w:proofErr w:type="spellStart"/>
-            <w:r>
-              <w:rPr>
-                <w:rFonts w:ascii="Times New Roman" w:hAnsi="Times New Roman" w:cs="Times New Roman"/>
-                <w:color w:val="000000" w:themeColor="text1"/>
-              </w:rPr>
-              <w:t>TimeTable</w:t>
-            </w:r>
-            <w:proofErr w:type="spellEnd"/>
-            <w:r>
-              <w:rPr>
-                <w:rFonts w:ascii="Times New Roman" w:hAnsi="Times New Roman" w:cs="Times New Roman"/>
-                <w:color w:val="000000" w:themeColor="text1"/>
-              </w:rPr>
-              <w:t xml:space="preserve"> Management System and can be assigned to a professor and classroom.</w:t>
+              <w:t>The new course is accurately reflected in the TimeTable Management System and can be assigned to a professor and classroom.</w:t>
             </w:r>
           </w:p>
         </w:tc>
@@ -18775,23 +18664,7 @@
                 <w:rFonts w:ascii="Times New Roman" w:hAnsi="Times New Roman" w:cs="Times New Roman"/>
                 <w:color w:val="000000" w:themeColor="text1"/>
               </w:rPr>
-              <w:t xml:space="preserve">The </w:t>
-            </w:r>
-            <w:proofErr w:type="spellStart"/>
-            <w:r>
-              <w:rPr>
-                <w:rFonts w:ascii="Times New Roman" w:hAnsi="Times New Roman" w:cs="Times New Roman"/>
-                <w:color w:val="000000" w:themeColor="text1"/>
-              </w:rPr>
-              <w:t>TimeTable</w:t>
-            </w:r>
-            <w:proofErr w:type="spellEnd"/>
-            <w:r>
-              <w:rPr>
-                <w:rFonts w:ascii="Times New Roman" w:hAnsi="Times New Roman" w:cs="Times New Roman"/>
-                <w:color w:val="000000" w:themeColor="text1"/>
-              </w:rPr>
-              <w:t xml:space="preserve"> Management System must be able to generate accurate course schedules based on the courses assigned to each classroom.</w:t>
+              <w:t>The TimeTable Management System must be able to generate accurate course schedules based on the courses assigned to each classroom.</w:t>
             </w:r>
           </w:p>
         </w:tc>
@@ -18875,23 +18748,7 @@
                 <w:rFonts w:ascii="Times New Roman" w:hAnsi="Times New Roman" w:cs="Times New Roman"/>
                 <w:color w:val="000000" w:themeColor="text1"/>
               </w:rPr>
-              <w:t xml:space="preserve">The </w:t>
-            </w:r>
-            <w:proofErr w:type="spellStart"/>
-            <w:r>
-              <w:rPr>
-                <w:rFonts w:ascii="Times New Roman" w:hAnsi="Times New Roman" w:cs="Times New Roman"/>
-                <w:color w:val="000000" w:themeColor="text1"/>
-              </w:rPr>
-              <w:t>TimeTable</w:t>
-            </w:r>
-            <w:proofErr w:type="spellEnd"/>
-            <w:r>
-              <w:rPr>
-                <w:rFonts w:ascii="Times New Roman" w:hAnsi="Times New Roman" w:cs="Times New Roman"/>
-                <w:color w:val="000000" w:themeColor="text1"/>
-              </w:rPr>
-              <w:t xml:space="preserve"> Management System should be accessible through a web interface.</w:t>
+              <w:t>The TimeTable Management System should be accessible through a web interface.</w:t>
             </w:r>
           </w:p>
           <w:p>
@@ -19069,6 +18926,7 @@
                 <w:rFonts w:ascii="Times New Roman" w:hAnsi="Times New Roman" w:cs="Times New Roman"/>
                 <w:color w:val="000000" w:themeColor="text1"/>
               </w:rPr>
+              <w:lastRenderedPageBreak/>
               <w:t>The course may have multiple sections that need to be assigned to different professors and classrooms.</w:t>
             </w:r>
           </w:p>
@@ -21575,7 +21433,6 @@
               </w:rPr>
               <w:t xml:space="preserve">niversity </w:t>
             </w:r>
-            <w:proofErr w:type="gramStart"/>
             <w:r>
               <w:rPr>
                 <w:rFonts w:ascii="Times New Roman" w:hAnsi="Times New Roman" w:cs="Times New Roman"/>
@@ -21610,17 +21467,7 @@
                 <w:sz w:val="24"/>
                 <w:szCs w:val="24"/>
               </w:rPr>
-              <w:t>should</w:t>
-            </w:r>
-            <w:proofErr w:type="gramEnd"/>
-            <w:r>
-              <w:rPr>
-                <w:rFonts w:ascii="Times New Roman" w:hAnsi="Times New Roman" w:cs="Times New Roman"/>
-                <w:color w:val="000000" w:themeColor="text1"/>
-                <w:sz w:val="24"/>
-                <w:szCs w:val="24"/>
-              </w:rPr>
-              <w:t xml:space="preserve"> </w:t>
+              <w:t xml:space="preserve">should </w:t>
             </w:r>
             <w:r>
               <w:rPr>
@@ -22320,6 +22167,7 @@
                 <w:sz w:val="24"/>
                 <w:szCs w:val="24"/>
               </w:rPr>
+              <w:lastRenderedPageBreak/>
               <w:t>Frequency of Occurrences</w:t>
             </w:r>
           </w:p>
@@ -24197,27 +24045,7 @@
                 <w:sz w:val="24"/>
                 <w:szCs w:val="24"/>
               </w:rPr>
-              <w:t xml:space="preserve"> (</w:t>
-            </w:r>
-            <w:proofErr w:type="spellStart"/>
-            <w:r>
-              <w:rPr>
-                <w:rFonts w:ascii="Times New Roman" w:hAnsi="Times New Roman" w:cs="Times New Roman"/>
-                <w:color w:val="000000" w:themeColor="text1"/>
-                <w:sz w:val="24"/>
-                <w:szCs w:val="24"/>
-              </w:rPr>
-              <w:t>html,css,react</w:t>
-            </w:r>
-            <w:proofErr w:type="spellEnd"/>
-            <w:r>
-              <w:rPr>
-                <w:rFonts w:ascii="Times New Roman" w:hAnsi="Times New Roman" w:cs="Times New Roman"/>
-                <w:color w:val="000000" w:themeColor="text1"/>
-                <w:sz w:val="24"/>
-                <w:szCs w:val="24"/>
-              </w:rPr>
-              <w:t>)</w:t>
+              <w:t xml:space="preserve"> (html,css,react)</w:t>
             </w:r>
           </w:p>
           <w:p>
@@ -24868,17 +24696,7 @@
                 <w:sz w:val="24"/>
                 <w:szCs w:val="24"/>
               </w:rPr>
-              <w:t xml:space="preserve">Interested in managing the course slots efficiently and ensuring the best use of </w:t>
-            </w:r>
-            <w:proofErr w:type="gramStart"/>
-            <w:r>
-              <w:rPr>
-                <w:rFonts w:ascii="Times New Roman" w:hAnsi="Times New Roman" w:cs="Times New Roman"/>
-                <w:color w:val="000000" w:themeColor="text1"/>
-                <w:sz w:val="24"/>
-                <w:szCs w:val="24"/>
-              </w:rPr>
-              <w:t>resources.</w:t>
+              <w:t>Interested in managing the course slots efficiently and ensuring the best use of resources.</w:t>
             </w:r>
             <w:r>
               <w:rPr>
@@ -24889,7 +24707,6 @@
               </w:rPr>
               <w:t>.</w:t>
             </w:r>
-            <w:proofErr w:type="gramEnd"/>
           </w:p>
           <w:p>
             <w:pPr>
@@ -25045,27 +24862,7 @@
                 <w:sz w:val="24"/>
                 <w:szCs w:val="24"/>
               </w:rPr>
-              <w:t xml:space="preserve"> must be logged into the </w:t>
-            </w:r>
-            <w:proofErr w:type="spellStart"/>
-            <w:r>
-              <w:rPr>
-                <w:rFonts w:ascii="Times New Roman" w:hAnsi="Times New Roman" w:cs="Times New Roman"/>
-                <w:color w:val="000000" w:themeColor="text1"/>
-                <w:sz w:val="24"/>
-                <w:szCs w:val="24"/>
-              </w:rPr>
-              <w:t>TimeTable</w:t>
-            </w:r>
-            <w:proofErr w:type="spellEnd"/>
-            <w:r>
-              <w:rPr>
-                <w:rFonts w:ascii="Times New Roman" w:hAnsi="Times New Roman" w:cs="Times New Roman"/>
-                <w:color w:val="000000" w:themeColor="text1"/>
-                <w:sz w:val="24"/>
-                <w:szCs w:val="24"/>
-              </w:rPr>
-              <w:t xml:space="preserve"> Management System.</w:t>
+              <w:t xml:space="preserve"> must be logged into the TimeTable Management System.</w:t>
             </w:r>
           </w:p>
           <w:p>
@@ -25546,6 +25343,7 @@
                 <w:sz w:val="24"/>
                 <w:szCs w:val="24"/>
               </w:rPr>
+              <w:lastRenderedPageBreak/>
               <w:t>Special Requirements</w:t>
             </w:r>
           </w:p>
@@ -25987,27 +25785,7 @@
                 <w:sz w:val="24"/>
                 <w:szCs w:val="24"/>
               </w:rPr>
-              <w:t xml:space="preserve">The Manage Slots use case is a critical function of the </w:t>
-            </w:r>
-            <w:proofErr w:type="spellStart"/>
-            <w:r>
-              <w:rPr>
-                <w:rFonts w:ascii="Times New Roman" w:hAnsi="Times New Roman" w:cs="Times New Roman"/>
-                <w:color w:val="000000" w:themeColor="text1"/>
-                <w:sz w:val="24"/>
-                <w:szCs w:val="24"/>
-              </w:rPr>
-              <w:t>TimeTable</w:t>
-            </w:r>
-            <w:proofErr w:type="spellEnd"/>
-            <w:r>
-              <w:rPr>
-                <w:rFonts w:ascii="Times New Roman" w:hAnsi="Times New Roman" w:cs="Times New Roman"/>
-                <w:color w:val="000000" w:themeColor="text1"/>
-                <w:sz w:val="24"/>
-                <w:szCs w:val="24"/>
-              </w:rPr>
-              <w:t xml:space="preserve"> Management System for University, as it enables efficient scheduling of courses, instructors, and resources.</w:t>
+              <w:t>The Manage Slots use case is a critical function of the TimeTable Management System for University, as it enables efficient scheduling of courses, instructors, and resources.</w:t>
             </w:r>
           </w:p>
           <w:p>
@@ -26070,6 +25848,7 @@
       <w:r>
         <w:rPr>
           <w:noProof/>
+          <w:lang w:bidi="ar-SA"/>
         </w:rPr>
         <w:drawing>
           <wp:anchor distT="0" distB="0" distL="114300" distR="114300" simplePos="0" relativeHeight="251667456" behindDoc="0" locked="0" layoutInCell="1" allowOverlap="1" wp14:anchorId="73DE8DD1" wp14:editId="284A4743">
@@ -26169,6 +25948,7 @@
       <w:r>
         <w:rPr>
           <w:noProof/>
+          <w:lang w:bidi="ar-SA"/>
         </w:rPr>
         <w:lastRenderedPageBreak/>
         <w:drawing>
@@ -26996,7 +26776,7 @@
             <v:path o:extrusionok="f" gradientshapeok="t" o:connecttype="rect"/>
             <o:lock v:ext="edit" aspectratio="t"/>
           </v:shapetype>
-          <v:shape id="_x0000_i1025" type="#_x0000_t75" style="width:357.75pt;height:393pt">
+          <v:shape id="_x0000_i1025" type="#_x0000_t75" style="width:358.15pt;height:392.75pt">
             <v:imagedata r:id="rId20" o:title="Manage_Slot-removebg-preview (4)"/>
           </v:shape>
         </w:pict>
@@ -27007,22 +26787,22 @@
         <w:pStyle w:val="doclist"/>
       </w:pPr>
       <w:r>
-        <w:rPr>
-          <w:noProof/>
-        </w:rPr>
+        <w:t>LOGIN FORM</w:t>
+      </w:r>
+      <w:r>
+        <w:t>:</w:t>
+      </w:r>
+    </w:p>
+    <w:p>
+      <w:pPr>
+        <w:pStyle w:val="doclist"/>
+      </w:pPr>
+      <w:r>
         <w:lastRenderedPageBreak/>
         <w:drawing>
-          <wp:anchor distT="0" distB="0" distL="114300" distR="114300" simplePos="0" relativeHeight="251662336" behindDoc="0" locked="0" layoutInCell="1" allowOverlap="1" wp14:anchorId="4C351D04" wp14:editId="1ED92437">
-            <wp:simplePos x="0" y="0"/>
-            <wp:positionH relativeFrom="margin">
-              <wp:align>right</wp:align>
-            </wp:positionH>
-            <wp:positionV relativeFrom="margin">
-              <wp:align>center</wp:align>
-            </wp:positionV>
-            <wp:extent cx="5696585" cy="5944235"/>
+          <wp:inline distT="0" distB="0" distL="0" distR="0" wp14:anchorId="04D2BF99" wp14:editId="51A92856">
+            <wp:extent cx="5943600" cy="5696585"/>
             <wp:effectExtent l="0" t="0" r="0" b="0"/>
-            <wp:wrapSquare wrapText="bothSides"/>
             <wp:docPr id="1" name="Picture 1"/>
             <wp:cNvGraphicFramePr>
               <a:graphicFrameLocks xmlns:a="http://schemas.openxmlformats.org/drawingml/2006/main" noChangeAspect="1"/>
@@ -27035,13 +26815,7 @@
                     <pic:cNvPicPr/>
                   </pic:nvPicPr>
                   <pic:blipFill>
-                    <a:blip r:embed="rId21">
-                      <a:extLst>
-                        <a:ext uri="{28A0092B-C50C-407E-A947-70E740481C1C}">
-                          <a14:useLocalDpi xmlns:a14="http://schemas.microsoft.com/office/drawing/2010/main" val="0"/>
-                        </a:ext>
-                      </a:extLst>
-                    </a:blip>
+                    <a:blip r:embed="rId21"/>
                     <a:stretch>
                       <a:fillRect/>
                     </a:stretch>
@@ -27049,95 +26823,7 @@
                   <pic:spPr>
                     <a:xfrm>
                       <a:off x="0" y="0"/>
-                      <a:ext cx="5696585" cy="5944235"/>
-                    </a:xfrm>
-                    <a:prstGeom prst="rect">
-                      <a:avLst/>
-                    </a:prstGeom>
-                  </pic:spPr>
-                </pic:pic>
-              </a:graphicData>
-            </a:graphic>
-          </wp:anchor>
-        </w:drawing>
-      </w:r>
-      <w:r>
-        <w:t>LOGIN FORM</w:t>
-      </w:r>
-      <w:r>
-        <w:t>:</w:t>
-      </w:r>
-    </w:p>
-    <w:p>
-      <w:pPr>
-        <w:pStyle w:val="doclist"/>
-      </w:pPr>
-    </w:p>
-    <w:p>
-      <w:pPr>
-        <w:pStyle w:val="doclist"/>
-      </w:pPr>
-    </w:p>
-    <w:p>
-      <w:pPr>
-        <w:pStyle w:val="doclist"/>
-      </w:pPr>
-    </w:p>
-    <w:p>
-      <w:pPr>
-        <w:pStyle w:val="doclist"/>
-      </w:pPr>
-    </w:p>
-    <w:p>
-      <w:pPr>
-        <w:pStyle w:val="doclist"/>
-      </w:pPr>
-    </w:p>
-    <w:p>
-      <w:pPr>
-        <w:pStyle w:val="doclist"/>
-      </w:pPr>
-      <w:r>
-        <w:lastRenderedPageBreak/>
-        <w:t>REGISTRATION FORM:</w:t>
-      </w:r>
-    </w:p>
-    <w:p>
-      <w:pPr>
-        <w:pStyle w:val="doclist"/>
-        <w:rPr>
-          <w:noProof/>
-        </w:rPr>
-      </w:pPr>
-      <w:r>
-        <w:rPr>
-          <w:noProof/>
-        </w:rPr>
-        <w:drawing>
-          <wp:inline distT="0" distB="0" distL="0" distR="0" wp14:anchorId="76AD87A4" wp14:editId="7A398DC5">
-            <wp:extent cx="5715798" cy="5944430"/>
-            <wp:effectExtent l="0" t="0" r="0" b="0"/>
-            <wp:docPr id="2" name="Picture 2"/>
-            <wp:cNvGraphicFramePr>
-              <a:graphicFrameLocks xmlns:a="http://schemas.openxmlformats.org/drawingml/2006/main" noChangeAspect="1"/>
-            </wp:cNvGraphicFramePr>
-            <a:graphic xmlns:a="http://schemas.openxmlformats.org/drawingml/2006/main">
-              <a:graphicData uri="http://schemas.openxmlformats.org/drawingml/2006/picture">
-                <pic:pic xmlns:pic="http://schemas.openxmlformats.org/drawingml/2006/picture">
-                  <pic:nvPicPr>
-                    <pic:cNvPr id="1" name=""/>
-                    <pic:cNvPicPr/>
-                  </pic:nvPicPr>
-                  <pic:blipFill>
-                    <a:blip r:embed="rId22"/>
-                    <a:stretch>
-                      <a:fillRect/>
-                    </a:stretch>
-                  </pic:blipFill>
-                  <pic:spPr>
-                    <a:xfrm>
-                      <a:off x="0" y="0"/>
-                      <a:ext cx="5715798" cy="5944430"/>
+                      <a:ext cx="5943600" cy="5696585"/>
                     </a:xfrm>
                     <a:prstGeom prst="rect">
                       <a:avLst/>
@@ -27149,6 +26835,36 @@
           </wp:inline>
         </w:drawing>
       </w:r>
+      <w:bookmarkStart w:id="83" w:name="_GoBack"/>
+      <w:bookmarkEnd w:id="83"/>
+    </w:p>
+    <w:p>
+      <w:pPr>
+        <w:pStyle w:val="doclist"/>
+      </w:pPr>
+    </w:p>
+    <w:p>
+      <w:pPr>
+        <w:pStyle w:val="doclist"/>
+      </w:pPr>
+    </w:p>
+    <w:p>
+      <w:pPr>
+        <w:pStyle w:val="doclist"/>
+      </w:pPr>
+    </w:p>
+    <w:p>
+      <w:pPr>
+        <w:pStyle w:val="doclist"/>
+      </w:pPr>
+    </w:p>
+    <w:p>
+      <w:pPr>
+        <w:pStyle w:val="doclist"/>
+        <w:rPr>
+          <w:noProof/>
+        </w:rPr>
+      </w:pPr>
     </w:p>
     <w:p>
       <w:pPr>
@@ -27212,7 +26928,6 @@
           <w:szCs w:val="24"/>
           <w:lang w:bidi="ar-SA"/>
         </w:rPr>
-        <w:lastRenderedPageBreak/>
         <w:t>Set Semester Course:</w:t>
       </w:r>
     </w:p>
@@ -27294,6 +27009,7 @@
       <w:r>
         <w:rPr>
           <w:noProof/>
+          <w:lang w:bidi="ar-SA"/>
         </w:rPr>
         <w:drawing>
           <wp:inline distT="0" distB="0" distL="0" distR="0" wp14:anchorId="68152C21" wp14:editId="0F4AEC65">
@@ -27313,7 +27029,7 @@
                     </pic:cNvPicPr>
                   </pic:nvPicPr>
                   <pic:blipFill>
-                    <a:blip r:embed="rId23"/>
+                    <a:blip r:embed="rId22"/>
                     <a:stretch>
                       <a:fillRect/>
                     </a:stretch>
@@ -27471,6 +27187,7 @@
       <w:r>
         <w:rPr>
           <w:noProof/>
+          <w:lang w:bidi="ar-SA"/>
         </w:rPr>
         <w:drawing>
           <wp:inline distT="0" distB="0" distL="0" distR="0" wp14:anchorId="632BC359" wp14:editId="20F21689">
@@ -27490,7 +27207,7 @@
                     </pic:cNvPicPr>
                   </pic:nvPicPr>
                   <pic:blipFill>
-                    <a:blip r:embed="rId24"/>
+                    <a:blip r:embed="rId23"/>
                     <a:stretch>
                       <a:fillRect/>
                     </a:stretch>
@@ -27534,7 +27251,9 @@
       <w:r>
         <w:rPr>
           <w:noProof/>
-        </w:rPr>
+          <w:lang w:bidi="ar-SA"/>
+        </w:rPr>
+        <w:lastRenderedPageBreak/>
         <w:drawing>
           <wp:inline distT="0" distB="0" distL="0" distR="0" wp14:anchorId="310BE6C3" wp14:editId="30A08F99">
             <wp:extent cx="3781425" cy="2400300"/>
@@ -27553,7 +27272,7 @@
                     </pic:cNvPicPr>
                   </pic:nvPicPr>
                   <pic:blipFill>
-                    <a:blip r:embed="rId25"/>
+                    <a:blip r:embed="rId24"/>
                     <a:stretch>
                       <a:fillRect/>
                     </a:stretch>
@@ -27585,7 +27304,7 @@
 </file>
 
 <file path=word/endnotes.xml><?xml version="1.0" encoding="utf-8"?>
-<w:endnotes xmlns:wpc="http://schemas.microsoft.com/office/word/2010/wordprocessingCanvas" xmlns:cx="http://schemas.microsoft.com/office/drawing/2014/chartex" xmlns:cx1="http://schemas.microsoft.com/office/drawing/2015/9/8/chartex" xmlns:cx2="http://schemas.microsoft.com/office/drawing/2015/10/21/chartex" xmlns:cx3="http://schemas.microsoft.com/office/drawing/2016/5/9/chartex" xmlns:cx4="http://schemas.microsoft.com/office/drawing/2016/5/10/chartex" xmlns:cx5="http://schemas.microsoft.com/office/drawing/2016/5/11/chartex" xmlns:cx6="http://schemas.microsoft.com/office/drawing/2016/5/12/chartex" xmlns:cx7="http://schemas.microsoft.com/office/drawing/2016/5/13/chartex" xmlns:cx8="http://schemas.microsoft.com/office/drawing/2016/5/14/chartex" xmlns:mc="http://schemas.openxmlformats.org/markup-compatibility/2006" xmlns:aink="http://schemas.microsoft.com/office/drawing/2016/ink" xmlns:am3d="http://schemas.microsoft.com/office/drawing/2017/model3d" xmlns:o="urn:schemas-microsoft-com:office:office" xmlns:oel="http://schemas.microsoft.com/office/2019/extlst" xmlns:r="http://schemas.openxmlformats.org/officeDocument/2006/relationships" xmlns:m="http://schemas.openxmlformats.org/officeDocument/2006/math" xmlns:v="urn:schemas-microsoft-com:vml" xmlns:wp14="http://schemas.microsoft.com/office/word/2010/wordprocessingDrawing" xmlns:wp="http://schemas.openxmlformats.org/drawingml/2006/wordprocessingDrawing" xmlns:w10="urn:schemas-microsoft-com:office:word" xmlns:w="http://schemas.openxmlformats.org/wordprocessingml/2006/main" xmlns:w14="http://schemas.microsoft.com/office/word/2010/wordml" xmlns:w15="http://schemas.microsoft.com/office/word/2012/wordml" xmlns:w16cex="http://schemas.microsoft.com/office/word/2018/wordml/cex" xmlns:w16cid="http://schemas.microsoft.com/office/word/2016/wordml/cid" xmlns:w16="http://schemas.microsoft.com/office/word/2018/wordml" xmlns:w16du="http://schemas.microsoft.com/office/word/2023/wordml/word16du" xmlns:w16sdtdh="http://schemas.microsoft.com/office/word/2020/wordml/sdtdatahash" xmlns:w16se="http://schemas.microsoft.com/office/word/2015/wordml/symex" xmlns:wpg="http://schemas.microsoft.com/office/word/2010/wordprocessingGroup" xmlns:wpi="http://schemas.microsoft.com/office/word/2010/wordprocessingInk" xmlns:wne="http://schemas.microsoft.com/office/word/2006/wordml" xmlns:wps="http://schemas.microsoft.com/office/word/2010/wordprocessingShape" mc:Ignorable="w14 w15 w16se w16cid w16 w16cex w16sdtdh wp14">
+<w:endnotes xmlns:wpc="http://schemas.microsoft.com/office/word/2010/wordprocessingCanvas" xmlns:mc="http://schemas.openxmlformats.org/markup-compatibility/2006" xmlns:o="urn:schemas-microsoft-com:office:office" xmlns:r="http://schemas.openxmlformats.org/officeDocument/2006/relationships" xmlns:m="http://schemas.openxmlformats.org/officeDocument/2006/math" xmlns:v="urn:schemas-microsoft-com:vml" xmlns:wp14="http://schemas.microsoft.com/office/word/2010/wordprocessingDrawing" xmlns:wp="http://schemas.openxmlformats.org/drawingml/2006/wordprocessingDrawing" xmlns:w10="urn:schemas-microsoft-com:office:word" xmlns:w="http://schemas.openxmlformats.org/wordprocessingml/2006/main" xmlns:w14="http://schemas.microsoft.com/office/word/2010/wordml" xmlns:w15="http://schemas.microsoft.com/office/word/2012/wordml" xmlns:wpg="http://schemas.microsoft.com/office/word/2010/wordprocessingGroup" xmlns:wpi="http://schemas.microsoft.com/office/word/2010/wordprocessingInk" xmlns:wne="http://schemas.microsoft.com/office/word/2006/wordml" xmlns:wps="http://schemas.microsoft.com/office/word/2010/wordprocessingShape" mc:Ignorable="w14 w15 wp14">
   <w:endnote w:type="separator" w:id="-1">
     <w:p>
       <w:pPr>
@@ -27610,7 +27329,7 @@
 </file>
 
 <file path=word/footnotes.xml><?xml version="1.0" encoding="utf-8"?>
-<w:footnotes xmlns:wpc="http://schemas.microsoft.com/office/word/2010/wordprocessingCanvas" xmlns:cx="http://schemas.microsoft.com/office/drawing/2014/chartex" xmlns:cx1="http://schemas.microsoft.com/office/drawing/2015/9/8/chartex" xmlns:cx2="http://schemas.microsoft.com/office/drawing/2015/10/21/chartex" xmlns:cx3="http://schemas.microsoft.com/office/drawing/2016/5/9/chartex" xmlns:cx4="http://schemas.microsoft.com/office/drawing/2016/5/10/chartex" xmlns:cx5="http://schemas.microsoft.com/office/drawing/2016/5/11/chartex" xmlns:cx6="http://schemas.microsoft.com/office/drawing/2016/5/12/chartex" xmlns:cx7="http://schemas.microsoft.com/office/drawing/2016/5/13/chartex" xmlns:cx8="http://schemas.microsoft.com/office/drawing/2016/5/14/chartex" xmlns:mc="http://schemas.openxmlformats.org/markup-compatibility/2006" xmlns:aink="http://schemas.microsoft.com/office/drawing/2016/ink" xmlns:am3d="http://schemas.microsoft.com/office/drawing/2017/model3d" xmlns:o="urn:schemas-microsoft-com:office:office" xmlns:oel="http://schemas.microsoft.com/office/2019/extlst" xmlns:r="http://schemas.openxmlformats.org/officeDocument/2006/relationships" xmlns:m="http://schemas.openxmlformats.org/officeDocument/2006/math" xmlns:v="urn:schemas-microsoft-com:vml" xmlns:wp14="http://schemas.microsoft.com/office/word/2010/wordprocessingDrawing" xmlns:wp="http://schemas.openxmlformats.org/drawingml/2006/wordprocessingDrawing" xmlns:w10="urn:schemas-microsoft-com:office:word" xmlns:w="http://schemas.openxmlformats.org/wordprocessingml/2006/main" xmlns:w14="http://schemas.microsoft.com/office/word/2010/wordml" xmlns:w15="http://schemas.microsoft.com/office/word/2012/wordml" xmlns:w16cex="http://schemas.microsoft.com/office/word/2018/wordml/cex" xmlns:w16cid="http://schemas.microsoft.com/office/word/2016/wordml/cid" xmlns:w16="http://schemas.microsoft.com/office/word/2018/wordml" xmlns:w16du="http://schemas.microsoft.com/office/word/2023/wordml/word16du" xmlns:w16sdtdh="http://schemas.microsoft.com/office/word/2020/wordml/sdtdatahash" xmlns:w16se="http://schemas.microsoft.com/office/word/2015/wordml/symex" xmlns:wpg="http://schemas.microsoft.com/office/word/2010/wordprocessingGroup" xmlns:wpi="http://schemas.microsoft.com/office/word/2010/wordprocessingInk" xmlns:wne="http://schemas.microsoft.com/office/word/2006/wordml" xmlns:wps="http://schemas.microsoft.com/office/word/2010/wordprocessingShape" mc:Ignorable="w14 w15 w16se w16cid w16 w16cex w16sdtdh wp14">
+<w:footnotes xmlns:wpc="http://schemas.microsoft.com/office/word/2010/wordprocessingCanvas" xmlns:mc="http://schemas.openxmlformats.org/markup-compatibility/2006" xmlns:o="urn:schemas-microsoft-com:office:office" xmlns:r="http://schemas.openxmlformats.org/officeDocument/2006/relationships" xmlns:m="http://schemas.openxmlformats.org/officeDocument/2006/math" xmlns:v="urn:schemas-microsoft-com:vml" xmlns:wp14="http://schemas.microsoft.com/office/word/2010/wordprocessingDrawing" xmlns:wp="http://schemas.openxmlformats.org/drawingml/2006/wordprocessingDrawing" xmlns:w10="urn:schemas-microsoft-com:office:word" xmlns:w="http://schemas.openxmlformats.org/wordprocessingml/2006/main" xmlns:w14="http://schemas.microsoft.com/office/word/2010/wordml" xmlns:w15="http://schemas.microsoft.com/office/word/2012/wordml" xmlns:wpg="http://schemas.microsoft.com/office/word/2010/wordprocessingGroup" xmlns:wpi="http://schemas.microsoft.com/office/word/2010/wordprocessingInk" xmlns:wne="http://schemas.microsoft.com/office/word/2006/wordml" xmlns:wps="http://schemas.microsoft.com/office/word/2010/wordprocessingShape" mc:Ignorable="w14 w15 wp14">
   <w:footnote w:type="separator" w:id="-1">
     <w:p>
       <w:pPr>
@@ -27635,7 +27354,7 @@
 </file>
 
 <file path=word/numbering.xml><?xml version="1.0" encoding="utf-8"?>
-<w:numbering xmlns:wpc="http://schemas.microsoft.com/office/word/2010/wordprocessingCanvas" xmlns:cx="http://schemas.microsoft.com/office/drawing/2014/chartex" xmlns:cx1="http://schemas.microsoft.com/office/drawing/2015/9/8/chartex" xmlns:cx2="http://schemas.microsoft.com/office/drawing/2015/10/21/chartex" xmlns:cx3="http://schemas.microsoft.com/office/drawing/2016/5/9/chartex" xmlns:cx4="http://schemas.microsoft.com/office/drawing/2016/5/10/chartex" xmlns:cx5="http://schemas.microsoft.com/office/drawing/2016/5/11/chartex" xmlns:cx6="http://schemas.microsoft.com/office/drawing/2016/5/12/chartex" xmlns:cx7="http://schemas.microsoft.com/office/drawing/2016/5/13/chartex" xmlns:cx8="http://schemas.microsoft.com/office/drawing/2016/5/14/chartex" xmlns:mc="http://schemas.openxmlformats.org/markup-compatibility/2006" xmlns:aink="http://schemas.microsoft.com/office/drawing/2016/ink" xmlns:am3d="http://schemas.microsoft.com/office/drawing/2017/model3d" xmlns:o="urn:schemas-microsoft-com:office:office" xmlns:oel="http://schemas.microsoft.com/office/2019/extlst" xmlns:r="http://schemas.openxmlformats.org/officeDocument/2006/relationships" xmlns:m="http://schemas.openxmlformats.org/officeDocument/2006/math" xmlns:v="urn:schemas-microsoft-com:vml" xmlns:wp14="http://schemas.microsoft.com/office/word/2010/wordprocessingDrawing" xmlns:wp="http://schemas.openxmlformats.org/drawingml/2006/wordprocessingDrawing" xmlns:w10="urn:schemas-microsoft-com:office:word" xmlns:w="http://schemas.openxmlformats.org/wordprocessingml/2006/main" xmlns:w14="http://schemas.microsoft.com/office/word/2010/wordml" xmlns:w15="http://schemas.microsoft.com/office/word/2012/wordml" xmlns:w16cex="http://schemas.microsoft.com/office/word/2018/wordml/cex" xmlns:w16cid="http://schemas.microsoft.com/office/word/2016/wordml/cid" xmlns:w16="http://schemas.microsoft.com/office/word/2018/wordml" xmlns:w16du="http://schemas.microsoft.com/office/word/2023/wordml/word16du" xmlns:w16sdtdh="http://schemas.microsoft.com/office/word/2020/wordml/sdtdatahash" xmlns:w16se="http://schemas.microsoft.com/office/word/2015/wordml/symex" xmlns:wpg="http://schemas.microsoft.com/office/word/2010/wordprocessingGroup" xmlns:wpi="http://schemas.microsoft.com/office/word/2010/wordprocessingInk" xmlns:wne="http://schemas.microsoft.com/office/word/2006/wordml" xmlns:wps="http://schemas.microsoft.com/office/word/2010/wordprocessingShape" mc:Ignorable="w14 w15 w16se w16cid w16 w16cex w16sdtdh wp14">
+<w:numbering xmlns:wpc="http://schemas.microsoft.com/office/word/2010/wordprocessingCanvas" xmlns:mc="http://schemas.openxmlformats.org/markup-compatibility/2006" xmlns:o="urn:schemas-microsoft-com:office:office" xmlns:r="http://schemas.openxmlformats.org/officeDocument/2006/relationships" xmlns:m="http://schemas.openxmlformats.org/officeDocument/2006/math" xmlns:v="urn:schemas-microsoft-com:vml" xmlns:wp14="http://schemas.microsoft.com/office/word/2010/wordprocessingDrawing" xmlns:wp="http://schemas.openxmlformats.org/drawingml/2006/wordprocessingDrawing" xmlns:w10="urn:schemas-microsoft-com:office:word" xmlns:w="http://schemas.openxmlformats.org/wordprocessingml/2006/main" xmlns:w14="http://schemas.microsoft.com/office/word/2010/wordml" xmlns:w15="http://schemas.microsoft.com/office/word/2012/wordml" xmlns:wpg="http://schemas.microsoft.com/office/word/2010/wordprocessingGroup" xmlns:wpi="http://schemas.microsoft.com/office/word/2010/wordprocessingInk" xmlns:wne="http://schemas.microsoft.com/office/word/2006/wordml" xmlns:wps="http://schemas.microsoft.com/office/word/2010/wordprocessingShape" mc:Ignorable="w14 w15 wp14">
   <w:abstractNum w:abstractNumId="0" w15:restartNumberingAfterBreak="0">
     <w:nsid w:val="07F45F1B"/>
     <w:multiLevelType w:val="hybridMultilevel"/>
@@ -33269,145 +32988,145 @@
       </w:rPr>
     </w:lvl>
   </w:abstractNum>
-  <w:num w:numId="1" w16cid:durableId="1806115964">
+  <w:num w:numId="1">
     <w:abstractNumId w:val="18"/>
   </w:num>
-  <w:num w:numId="2" w16cid:durableId="316956943">
+  <w:num w:numId="2">
     <w:abstractNumId w:val="39"/>
   </w:num>
-  <w:num w:numId="3" w16cid:durableId="94592919">
+  <w:num w:numId="3">
     <w:abstractNumId w:val="21"/>
   </w:num>
-  <w:num w:numId="4" w16cid:durableId="1965697398">
+  <w:num w:numId="4">
     <w:abstractNumId w:val="5"/>
   </w:num>
-  <w:num w:numId="5" w16cid:durableId="622730969">
+  <w:num w:numId="5">
     <w:abstractNumId w:val="35"/>
   </w:num>
-  <w:num w:numId="6" w16cid:durableId="1056970028">
+  <w:num w:numId="6">
     <w:abstractNumId w:val="29"/>
   </w:num>
-  <w:num w:numId="7" w16cid:durableId="2051953972">
+  <w:num w:numId="7">
     <w:abstractNumId w:val="37"/>
   </w:num>
-  <w:num w:numId="8" w16cid:durableId="1679111850">
+  <w:num w:numId="8">
     <w:abstractNumId w:val="23"/>
   </w:num>
-  <w:num w:numId="9" w16cid:durableId="50420831">
+  <w:num w:numId="9">
     <w:abstractNumId w:val="6"/>
   </w:num>
-  <w:num w:numId="10" w16cid:durableId="1052540203">
+  <w:num w:numId="10">
     <w:abstractNumId w:val="10"/>
   </w:num>
-  <w:num w:numId="11" w16cid:durableId="1462844163">
+  <w:num w:numId="11">
     <w:abstractNumId w:val="9"/>
   </w:num>
-  <w:num w:numId="12" w16cid:durableId="1402020935">
+  <w:num w:numId="12">
     <w:abstractNumId w:val="28"/>
   </w:num>
-  <w:num w:numId="13" w16cid:durableId="1117484981">
+  <w:num w:numId="13">
     <w:abstractNumId w:val="15"/>
   </w:num>
-  <w:num w:numId="14" w16cid:durableId="100995906">
+  <w:num w:numId="14">
     <w:abstractNumId w:val="33"/>
   </w:num>
-  <w:num w:numId="15" w16cid:durableId="211814852">
+  <w:num w:numId="15">
     <w:abstractNumId w:val="22"/>
   </w:num>
-  <w:num w:numId="16" w16cid:durableId="1552613399">
+  <w:num w:numId="16">
     <w:abstractNumId w:val="7"/>
   </w:num>
-  <w:num w:numId="17" w16cid:durableId="544486341">
+  <w:num w:numId="17">
     <w:abstractNumId w:val="41"/>
   </w:num>
-  <w:num w:numId="18" w16cid:durableId="154684361">
+  <w:num w:numId="18">
     <w:abstractNumId w:val="20"/>
   </w:num>
-  <w:num w:numId="19" w16cid:durableId="765199693">
+  <w:num w:numId="19">
     <w:abstractNumId w:val="11"/>
   </w:num>
-  <w:num w:numId="20" w16cid:durableId="195117377">
+  <w:num w:numId="20">
     <w:abstractNumId w:val="45"/>
   </w:num>
-  <w:num w:numId="21" w16cid:durableId="1779107723">
+  <w:num w:numId="21">
     <w:abstractNumId w:val="19"/>
   </w:num>
-  <w:num w:numId="22" w16cid:durableId="1918397514">
+  <w:num w:numId="22">
     <w:abstractNumId w:val="34"/>
   </w:num>
-  <w:num w:numId="23" w16cid:durableId="647906770">
+  <w:num w:numId="23">
     <w:abstractNumId w:val="27"/>
   </w:num>
-  <w:num w:numId="24" w16cid:durableId="1481847128">
+  <w:num w:numId="24">
     <w:abstractNumId w:val="46"/>
   </w:num>
-  <w:num w:numId="25" w16cid:durableId="1572930850">
+  <w:num w:numId="25">
     <w:abstractNumId w:val="16"/>
   </w:num>
-  <w:num w:numId="26" w16cid:durableId="1955281106">
+  <w:num w:numId="26">
     <w:abstractNumId w:val="4"/>
   </w:num>
-  <w:num w:numId="27" w16cid:durableId="1183399298">
+  <w:num w:numId="27">
     <w:abstractNumId w:val="12"/>
   </w:num>
-  <w:num w:numId="28" w16cid:durableId="2146848332">
+  <w:num w:numId="28">
     <w:abstractNumId w:val="31"/>
   </w:num>
-  <w:num w:numId="29" w16cid:durableId="657925409">
+  <w:num w:numId="29">
     <w:abstractNumId w:val="47"/>
   </w:num>
-  <w:num w:numId="30" w16cid:durableId="846408961">
+  <w:num w:numId="30">
     <w:abstractNumId w:val="1"/>
   </w:num>
-  <w:num w:numId="31" w16cid:durableId="1961648431">
+  <w:num w:numId="31">
     <w:abstractNumId w:val="13"/>
   </w:num>
-  <w:num w:numId="32" w16cid:durableId="1368332080">
+  <w:num w:numId="32">
     <w:abstractNumId w:val="38"/>
   </w:num>
-  <w:num w:numId="33" w16cid:durableId="946618599">
+  <w:num w:numId="33">
     <w:abstractNumId w:val="43"/>
   </w:num>
-  <w:num w:numId="34" w16cid:durableId="700134212">
+  <w:num w:numId="34">
     <w:abstractNumId w:val="24"/>
   </w:num>
-  <w:num w:numId="35" w16cid:durableId="814951655">
+  <w:num w:numId="35">
     <w:abstractNumId w:val="17"/>
   </w:num>
-  <w:num w:numId="36" w16cid:durableId="1798447289">
+  <w:num w:numId="36">
     <w:abstractNumId w:val="30"/>
   </w:num>
-  <w:num w:numId="37" w16cid:durableId="2133816515">
+  <w:num w:numId="37">
     <w:abstractNumId w:val="14"/>
   </w:num>
-  <w:num w:numId="38" w16cid:durableId="1481733348">
+  <w:num w:numId="38">
     <w:abstractNumId w:val="40"/>
   </w:num>
-  <w:num w:numId="39" w16cid:durableId="838236150">
+  <w:num w:numId="39">
     <w:abstractNumId w:val="0"/>
   </w:num>
-  <w:num w:numId="40" w16cid:durableId="87235997">
+  <w:num w:numId="40">
     <w:abstractNumId w:val="42"/>
   </w:num>
-  <w:num w:numId="41" w16cid:durableId="1499463888">
+  <w:num w:numId="41">
     <w:abstractNumId w:val="36"/>
   </w:num>
-  <w:num w:numId="42" w16cid:durableId="520170167">
+  <w:num w:numId="42">
     <w:abstractNumId w:val="3"/>
   </w:num>
-  <w:num w:numId="43" w16cid:durableId="95290520">
+  <w:num w:numId="43">
     <w:abstractNumId w:val="25"/>
   </w:num>
-  <w:num w:numId="44" w16cid:durableId="1554610427">
+  <w:num w:numId="44">
     <w:abstractNumId w:val="8"/>
   </w:num>
-  <w:num w:numId="45" w16cid:durableId="466240184">
+  <w:num w:numId="45">
     <w:abstractNumId w:val="44"/>
   </w:num>
-  <w:num w:numId="46" w16cid:durableId="1894731215">
+  <w:num w:numId="46">
     <w:abstractNumId w:val="2"/>
   </w:num>
-  <w:num w:numId="47" w16cid:durableId="877550542">
+  <w:num w:numId="47">
     <w:abstractNumId w:val="26"/>
     <w:lvlOverride w:ilvl="0">
       <w:startOverride w:val="1"/>
@@ -33437,7 +33156,7 @@
       <w:startOverride w:val="1"/>
     </w:lvlOverride>
   </w:num>
-  <w:num w:numId="48" w16cid:durableId="926499155">
+  <w:num w:numId="48">
     <w:abstractNumId w:val="32"/>
     <w:lvlOverride w:ilvl="0">
       <w:startOverride w:val="1"/>
@@ -33472,7 +33191,7 @@
 </file>
 
 <file path=word/styles.xml><?xml version="1.0" encoding="utf-8"?>
-<w:styles xmlns:mc="http://schemas.openxmlformats.org/markup-compatibility/2006" xmlns:r="http://schemas.openxmlformats.org/officeDocument/2006/relationships" xmlns:w="http://schemas.openxmlformats.org/wordprocessingml/2006/main" xmlns:w14="http://schemas.microsoft.com/office/word/2010/wordml" xmlns:w15="http://schemas.microsoft.com/office/word/2012/wordml" xmlns:w16cex="http://schemas.microsoft.com/office/word/2018/wordml/cex" xmlns:w16cid="http://schemas.microsoft.com/office/word/2016/wordml/cid" xmlns:w16="http://schemas.microsoft.com/office/word/2018/wordml" xmlns:w16sdtdh="http://schemas.microsoft.com/office/word/2020/wordml/sdtdatahash" xmlns:w16se="http://schemas.microsoft.com/office/word/2015/wordml/symex" mc:Ignorable="w14 w15 w16se w16cid w16 w16cex w16sdtdh">
+<w:styles xmlns:mc="http://schemas.openxmlformats.org/markup-compatibility/2006" xmlns:r="http://schemas.openxmlformats.org/officeDocument/2006/relationships" xmlns:w="http://schemas.openxmlformats.org/wordprocessingml/2006/main" xmlns:w14="http://schemas.microsoft.com/office/word/2010/wordml" xmlns:w15="http://schemas.microsoft.com/office/word/2012/wordml" mc:Ignorable="w14 w15">
   <w:docDefaults>
     <w:rPrDefault>
       <w:rPr>
@@ -33482,7 +33201,7 @@
     </w:rPrDefault>
     <w:pPrDefault/>
   </w:docDefaults>
-  <w:latentStyles w:defLockedState="0" w:defUIPriority="99" w:defSemiHidden="0" w:defUnhideWhenUsed="0" w:defQFormat="0" w:count="376">
+  <w:latentStyles w:defLockedState="0" w:defUIPriority="99" w:defSemiHidden="0" w:defUnhideWhenUsed="0" w:defQFormat="0" w:count="371">
     <w:lsdException w:name="Normal" w:locked="1" w:uiPriority="0" w:qFormat="1"/>
     <w:lsdException w:name="heading 1" w:locked="1" w:uiPriority="0" w:qFormat="1"/>
     <w:lsdException w:name="heading 2" w:locked="1" w:semiHidden="1" w:uiPriority="0" w:unhideWhenUsed="1" w:qFormat="1"/>
@@ -33854,11 +33573,6 @@
     <w:lsdException w:name="List Table 5 Dark Accent 6" w:uiPriority="50"/>
     <w:lsdException w:name="List Table 6 Colorful Accent 6" w:uiPriority="51"/>
     <w:lsdException w:name="List Table 7 Colorful Accent 6" w:uiPriority="52"/>
-    <w:lsdException w:name="Mention" w:semiHidden="1" w:unhideWhenUsed="1"/>
-    <w:lsdException w:name="Smart Hyperlink" w:semiHidden="1" w:unhideWhenUsed="1"/>
-    <w:lsdException w:name="Hashtag" w:semiHidden="1" w:unhideWhenUsed="1"/>
-    <w:lsdException w:name="Unresolved Mention" w:semiHidden="1" w:unhideWhenUsed="1"/>
-    <w:lsdException w:name="Smart Link" w:semiHidden="1" w:unhideWhenUsed="1"/>
   </w:latentStyles>
   <w:style w:type="paragraph" w:default="1" w:styleId="Normal">
     <w:name w:val="Normal"/>
@@ -35380,7 +35094,7 @@
 </file>
 
 <file path=customXml/itemProps1.xml><?xml version="1.0" encoding="utf-8"?>
-<ds:datastoreItem xmlns:ds="http://schemas.openxmlformats.org/officeDocument/2006/customXml" ds:itemID="{E90F2871-7A58-4A04-B1A8-13F5A52953A0}">
+<ds:datastoreItem xmlns:ds="http://schemas.openxmlformats.org/officeDocument/2006/customXml" ds:itemID="{1DE990AF-BE0D-405A-9EC6-33F2515D13F7}">
   <ds:schemaRefs>
     <ds:schemaRef ds:uri="http://schemas.openxmlformats.org/officeDocument/2006/bibliography"/>
   </ds:schemaRefs>

</xml_diff>

<commit_message>
Updating the file thesis
</commit_message>
<xml_diff>
--- a/Docs/AAS Thesis.docx
+++ b/Docs/AAS Thesis.docx
@@ -1,6 +1,6 @@
 
 <file path=word/document.xml><?xml version="1.0" encoding="utf-8"?>
-<w:document xmlns:wpc="http://schemas.microsoft.com/office/word/2010/wordprocessingCanvas" xmlns:cx="http://schemas.microsoft.com/office/drawing/2014/chartex" xmlns:cx1="http://schemas.microsoft.com/office/drawing/2015/9/8/chartex" xmlns:cx2="http://schemas.microsoft.com/office/drawing/2015/10/21/chartex" xmlns:cx3="http://schemas.microsoft.com/office/drawing/2016/5/9/chartex" xmlns:cx4="http://schemas.microsoft.com/office/drawing/2016/5/10/chartex" xmlns:cx5="http://schemas.microsoft.com/office/drawing/2016/5/11/chartex" xmlns:cx6="http://schemas.microsoft.com/office/drawing/2016/5/12/chartex" xmlns:cx7="http://schemas.microsoft.com/office/drawing/2016/5/13/chartex" xmlns:cx8="http://schemas.microsoft.com/office/drawing/2016/5/14/chartex" xmlns:mc="http://schemas.openxmlformats.org/markup-compatibility/2006" xmlns:aink="http://schemas.microsoft.com/office/drawing/2016/ink" xmlns:am3d="http://schemas.microsoft.com/office/drawing/2017/model3d" xmlns:o="urn:schemas-microsoft-com:office:office" xmlns:oel="http://schemas.microsoft.com/office/2019/extlst" xmlns:r="http://schemas.openxmlformats.org/officeDocument/2006/relationships" xmlns:m="http://schemas.openxmlformats.org/officeDocument/2006/math" xmlns:v="urn:schemas-microsoft-com:vml" xmlns:wp14="http://schemas.microsoft.com/office/word/2010/wordprocessingDrawing" xmlns:wp="http://schemas.openxmlformats.org/drawingml/2006/wordprocessingDrawing" xmlns:w10="urn:schemas-microsoft-com:office:word" xmlns:w="http://schemas.openxmlformats.org/wordprocessingml/2006/main" xmlns:w14="http://schemas.microsoft.com/office/word/2010/wordml" xmlns:w15="http://schemas.microsoft.com/office/word/2012/wordml" xmlns:w16cex="http://schemas.microsoft.com/office/word/2018/wordml/cex" xmlns:w16cid="http://schemas.microsoft.com/office/word/2016/wordml/cid" xmlns:w16="http://schemas.microsoft.com/office/word/2018/wordml" xmlns:w16du="http://schemas.microsoft.com/office/word/2023/wordml/word16du" xmlns:w16sdtdh="http://schemas.microsoft.com/office/word/2020/wordml/sdtdatahash" xmlns:w16se="http://schemas.microsoft.com/office/word/2015/wordml/symex" xmlns:wpg="http://schemas.microsoft.com/office/word/2010/wordprocessingGroup" xmlns:wpi="http://schemas.microsoft.com/office/word/2010/wordprocessingInk" xmlns:wne="http://schemas.microsoft.com/office/word/2006/wordml" xmlns:wps="http://schemas.microsoft.com/office/word/2010/wordprocessingShape" mc:Ignorable="w14 w15 w16se w16cid w16 w16cex w16sdtdh wp14">
+<w:document xmlns:wpc="http://schemas.microsoft.com/office/word/2010/wordprocessingCanvas" xmlns:mc="http://schemas.openxmlformats.org/markup-compatibility/2006" xmlns:o="urn:schemas-microsoft-com:office:office" xmlns:r="http://schemas.openxmlformats.org/officeDocument/2006/relationships" xmlns:m="http://schemas.openxmlformats.org/officeDocument/2006/math" xmlns:v="urn:schemas-microsoft-com:vml" xmlns:wp14="http://schemas.microsoft.com/office/word/2010/wordprocessingDrawing" xmlns:wp="http://schemas.openxmlformats.org/drawingml/2006/wordprocessingDrawing" xmlns:w10="urn:schemas-microsoft-com:office:word" xmlns:w="http://schemas.openxmlformats.org/wordprocessingml/2006/main" xmlns:w14="http://schemas.microsoft.com/office/word/2010/wordml" xmlns:w15="http://schemas.microsoft.com/office/word/2012/wordml" xmlns:wpg="http://schemas.microsoft.com/office/word/2010/wordprocessingGroup" xmlns:wpi="http://schemas.microsoft.com/office/word/2010/wordprocessingInk" xmlns:wne="http://schemas.microsoft.com/office/word/2006/wordml" xmlns:wps="http://schemas.microsoft.com/office/word/2010/wordprocessingShape" mc:Ignorable="w14 w15 wp14">
   <w:body>
     <w:p>
       <w:pPr>
@@ -394,34 +394,7 @@
           <w:rFonts w:ascii="Verdana" w:hAnsi="Verdana"/>
         </w:rPr>
         <w:tab/>
-      </w:r>
-      <w:proofErr w:type="spellStart"/>
-      <w:r>
-        <w:rPr>
-          <w:rFonts w:ascii="Verdana" w:hAnsi="Verdana"/>
-        </w:rPr>
-        <w:t>Ebadat</w:t>
-      </w:r>
-      <w:proofErr w:type="spellEnd"/>
-      <w:r>
-        <w:rPr>
-          <w:rFonts w:ascii="Verdana" w:hAnsi="Verdana"/>
-        </w:rPr>
-        <w:t xml:space="preserve"> </w:t>
-      </w:r>
-      <w:proofErr w:type="spellStart"/>
-      <w:r>
-        <w:rPr>
-          <w:rFonts w:ascii="Verdana" w:hAnsi="Verdana"/>
-        </w:rPr>
-        <w:t>Nissa</w:t>
-      </w:r>
-      <w:proofErr w:type="spellEnd"/>
-      <w:r>
-        <w:rPr>
-          <w:rFonts w:ascii="Verdana" w:hAnsi="Verdana"/>
-        </w:rPr>
-        <w:t xml:space="preserve"> (FA21-BSE-085)</w:t>
+        <w:t>Ebadat Nissa (FA21-BSE-085)</w:t>
       </w:r>
     </w:p>
     <w:p>
@@ -9304,21 +9277,7 @@
               <w:rPr>
                 <w:rFonts w:ascii="Times New Roman" w:hAnsi="Times New Roman" w:cs="Times New Roman"/>
               </w:rPr>
-              <w:t>&lt;</w:t>
-            </w:r>
-            <w:proofErr w:type="spellStart"/>
-            <w:r>
-              <w:rPr>
-                <w:rFonts w:ascii="Times New Roman" w:hAnsi="Times New Roman" w:cs="Times New Roman"/>
-              </w:rPr>
-              <w:t>Eissa</w:t>
-            </w:r>
-            <w:proofErr w:type="spellEnd"/>
-            <w:r>
-              <w:rPr>
-                <w:rFonts w:ascii="Times New Roman" w:hAnsi="Times New Roman" w:cs="Times New Roman"/>
-              </w:rPr>
-              <w:t xml:space="preserve"> Masood&gt;</w:t>
+              <w:t>&lt;Eissa Masood&gt;</w:t>
             </w:r>
           </w:p>
           <w:p>
@@ -9499,35 +9458,7 @@
               <w:rPr>
                 <w:rFonts w:ascii="Times New Roman" w:hAnsi="Times New Roman" w:cs="Times New Roman"/>
               </w:rPr>
-              <w:t>&lt;</w:t>
-            </w:r>
-            <w:proofErr w:type="spellStart"/>
-            <w:r>
-              <w:rPr>
-                <w:rFonts w:ascii="Times New Roman" w:hAnsi="Times New Roman" w:cs="Times New Roman"/>
-              </w:rPr>
-              <w:t>Ebadat</w:t>
-            </w:r>
-            <w:proofErr w:type="spellEnd"/>
-            <w:r>
-              <w:rPr>
-                <w:rFonts w:ascii="Times New Roman" w:hAnsi="Times New Roman" w:cs="Times New Roman"/>
-              </w:rPr>
-              <w:t xml:space="preserve"> </w:t>
-            </w:r>
-            <w:proofErr w:type="spellStart"/>
-            <w:r>
-              <w:rPr>
-                <w:rFonts w:ascii="Times New Roman" w:hAnsi="Times New Roman" w:cs="Times New Roman"/>
-              </w:rPr>
-              <w:t>Nissa</w:t>
-            </w:r>
-            <w:proofErr w:type="spellEnd"/>
-            <w:r>
-              <w:rPr>
-                <w:rFonts w:ascii="Times New Roman" w:hAnsi="Times New Roman" w:cs="Times New Roman"/>
-              </w:rPr>
-              <w:t xml:space="preserve"> Khan&gt;</w:t>
+              <w:t>&lt;Ebadat Nissa Khan&gt;</w:t>
             </w:r>
           </w:p>
           <w:p>
@@ -9708,11 +9639,9 @@
       </w:pPr>
       <w:bookmarkStart w:id="40" w:name="_Toc101427048"/>
       <w:bookmarkStart w:id="41" w:name="_Toc134394806"/>
-      <w:proofErr w:type="spellStart"/>
       <w:r>
         <w:t>Eissa</w:t>
       </w:r>
-      <w:proofErr w:type="spellEnd"/>
       <w:r>
         <w:t xml:space="preserve"> Masood</w:t>
       </w:r>
@@ -9757,13 +9686,8 @@
         <w:pStyle w:val="Heading3"/>
       </w:pPr>
       <w:bookmarkStart w:id="44" w:name="_Toc134394808"/>
-      <w:proofErr w:type="spellStart"/>
       <w:r>
-        <w:t>Eissa</w:t>
-      </w:r>
-      <w:proofErr w:type="spellEnd"/>
-      <w:r>
-        <w:t xml:space="preserve"> Masood (FA21-BSE-086)</w:t>
+        <w:t>Eissa Masood (FA21-BSE-086)</w:t>
       </w:r>
       <w:bookmarkEnd w:id="44"/>
     </w:p>
@@ -9795,21 +9719,8 @@
         <w:pStyle w:val="Heading3"/>
       </w:pPr>
       <w:bookmarkStart w:id="46" w:name="_Toc134394810"/>
-      <w:proofErr w:type="spellStart"/>
       <w:r>
-        <w:t>Ebadat</w:t>
-      </w:r>
-      <w:proofErr w:type="spellEnd"/>
-      <w:r>
-        <w:t xml:space="preserve"> </w:t>
-      </w:r>
-      <w:proofErr w:type="spellStart"/>
-      <w:r>
-        <w:t>Nissa</w:t>
-      </w:r>
-      <w:proofErr w:type="spellEnd"/>
-      <w:r>
-        <w:t xml:space="preserve"> Khan (FA21-BSE-085)</w:t>
+        <w:t>Ebadat Nissa Khan (FA21-BSE-085)</w:t>
       </w:r>
       <w:bookmarkEnd w:id="46"/>
     </w:p>
@@ -9855,21 +9766,8 @@
         <w:pStyle w:val="Heading3"/>
       </w:pPr>
       <w:bookmarkStart w:id="48" w:name="_Toc134394812"/>
-      <w:proofErr w:type="spellStart"/>
       <w:r>
-        <w:t>Ebadat</w:t>
-      </w:r>
-      <w:proofErr w:type="spellEnd"/>
-      <w:r>
-        <w:t xml:space="preserve"> </w:t>
-      </w:r>
-      <w:proofErr w:type="spellStart"/>
-      <w:r>
-        <w:t>Nissa</w:t>
-      </w:r>
-      <w:proofErr w:type="spellEnd"/>
-      <w:r>
-        <w:t xml:space="preserve"> Khan (FA21-BSE-085)</w:t>
+        <w:t>Ebadat Nissa Khan (FA21-BSE-085)</w:t>
       </w:r>
       <w:bookmarkEnd w:id="48"/>
     </w:p>
@@ -9907,21 +9805,8 @@
         <w:pStyle w:val="Heading3"/>
       </w:pPr>
       <w:bookmarkStart w:id="50" w:name="_Toc134394814"/>
-      <w:proofErr w:type="spellStart"/>
       <w:r>
-        <w:t>Ebadat</w:t>
-      </w:r>
-      <w:proofErr w:type="spellEnd"/>
-      <w:r>
-        <w:t xml:space="preserve"> </w:t>
-      </w:r>
-      <w:proofErr w:type="spellStart"/>
-      <w:r>
-        <w:t>Nissa</w:t>
-      </w:r>
-      <w:proofErr w:type="spellEnd"/>
-      <w:r>
-        <w:t xml:space="preserve"> Khan (FA21-BSE-085)</w:t>
+        <w:t>Ebadat Nissa Khan (FA21-BSE-085)</w:t>
       </w:r>
       <w:bookmarkEnd w:id="50"/>
     </w:p>
@@ -11642,27 +11527,7 @@
                 <w:sz w:val="24"/>
                 <w:szCs w:val="24"/>
               </w:rPr>
-              <w:t>The User must have a valid username and password (</w:t>
-            </w:r>
-            <w:proofErr w:type="spellStart"/>
-            <w:r>
-              <w:rPr>
-                <w:rFonts w:ascii="Times New Roman" w:hAnsi="Times New Roman" w:cs="Times New Roman"/>
-                <w:color w:val="000000" w:themeColor="text1"/>
-                <w:sz w:val="24"/>
-                <w:szCs w:val="24"/>
-              </w:rPr>
-              <w:t>i.e</w:t>
-            </w:r>
-            <w:proofErr w:type="spellEnd"/>
-            <w:r>
-              <w:rPr>
-                <w:rFonts w:ascii="Times New Roman" w:hAnsi="Times New Roman" w:cs="Times New Roman"/>
-                <w:color w:val="000000" w:themeColor="text1"/>
-                <w:sz w:val="24"/>
-                <w:szCs w:val="24"/>
-              </w:rPr>
-              <w:t xml:space="preserve"> Registration must have been completed).</w:t>
+              <w:t>The User must have a valid username and password (i.e Registration must have been completed).</w:t>
             </w:r>
           </w:p>
         </w:tc>
@@ -15576,13 +15441,8 @@
         <w:pStyle w:val="Heading3"/>
       </w:pPr>
       <w:bookmarkStart w:id="91" w:name="_Toc134394846"/>
-      <w:proofErr w:type="spellStart"/>
       <w:r>
-        <w:t>Eissa</w:t>
-      </w:r>
-      <w:proofErr w:type="spellEnd"/>
-      <w:r>
-        <w:t xml:space="preserve"> Masood (FA21-BSE-086)</w:t>
+        <w:t>Eissa Masood (FA21-BSE-086)</w:t>
       </w:r>
       <w:bookmarkEnd w:id="91"/>
     </w:p>
@@ -17071,13 +16931,8 @@
         <w:pStyle w:val="Heading3"/>
       </w:pPr>
       <w:bookmarkStart w:id="93" w:name="_Toc134394848"/>
-      <w:proofErr w:type="spellStart"/>
       <w:r>
-        <w:t>Eissa</w:t>
-      </w:r>
-      <w:proofErr w:type="spellEnd"/>
-      <w:r>
-        <w:t xml:space="preserve"> Masood (FA21-BSE-086)</w:t>
+        <w:t>Eissa Masood (FA21-BSE-086)</w:t>
       </w:r>
       <w:bookmarkEnd w:id="93"/>
     </w:p>
@@ -19531,6 +19386,7 @@
                 <w:rFonts w:ascii="Times New Roman" w:hAnsi="Times New Roman" w:cs="Times New Roman"/>
                 <w:color w:val="000000" w:themeColor="text1"/>
               </w:rPr>
+              <w:lastRenderedPageBreak/>
               <w:t>System must be able to generate a conflict-free timetable.</w:t>
             </w:r>
           </w:p>
@@ -19552,7 +19408,6 @@
                 <w:rFonts w:ascii="Times New Roman" w:hAnsi="Times New Roman" w:cs="Times New Roman"/>
                 <w:color w:val="000000" w:themeColor="text1"/>
               </w:rPr>
-              <w:lastRenderedPageBreak/>
               <w:t>System must be able to save the selected courses and timetable data</w:t>
             </w:r>
             <w:r>
@@ -20143,23 +19998,7 @@
                 <w:rFonts w:ascii="Times New Roman" w:hAnsi="Times New Roman" w:cs="Times New Roman"/>
                 <w:color w:val="000000" w:themeColor="text1"/>
               </w:rPr>
-              <w:t xml:space="preserve"> in the </w:t>
-            </w:r>
-            <w:proofErr w:type="spellStart"/>
-            <w:r>
-              <w:rPr>
-                <w:rFonts w:ascii="Times New Roman" w:hAnsi="Times New Roman" w:cs="Times New Roman"/>
-                <w:color w:val="000000" w:themeColor="text1"/>
-              </w:rPr>
-              <w:t>TimeTable</w:t>
-            </w:r>
-            <w:proofErr w:type="spellEnd"/>
-            <w:r>
-              <w:rPr>
-                <w:rFonts w:ascii="Times New Roman" w:hAnsi="Times New Roman" w:cs="Times New Roman"/>
-                <w:color w:val="000000" w:themeColor="text1"/>
-              </w:rPr>
-              <w:t xml:space="preserve"> Management System for the University.</w:t>
+              <w:t xml:space="preserve"> in the TimeTable Management System for the University.</w:t>
             </w:r>
           </w:p>
         </w:tc>
@@ -20372,6 +20211,7 @@
                 <w:rFonts w:ascii="Times New Roman" w:hAnsi="Times New Roman" w:cs="Times New Roman"/>
                 <w:color w:val="000000" w:themeColor="text1"/>
               </w:rPr>
+              <w:lastRenderedPageBreak/>
               <w:t>Primary Actor</w:t>
             </w:r>
           </w:p>
@@ -20470,7 +20310,6 @@
                 <w:rFonts w:ascii="Times New Roman" w:hAnsi="Times New Roman" w:cs="Times New Roman"/>
                 <w:color w:val="000000" w:themeColor="text1"/>
               </w:rPr>
-              <w:lastRenderedPageBreak/>
               <w:t>Preconditions</w:t>
             </w:r>
           </w:p>
@@ -21395,23 +21234,7 @@
                 <w:rFonts w:ascii="Times New Roman" w:hAnsi="Times New Roman" w:cs="Times New Roman"/>
                 <w:color w:val="000000" w:themeColor="text1"/>
               </w:rPr>
-              <w:t xml:space="preserve"> in the </w:t>
-            </w:r>
-            <w:proofErr w:type="spellStart"/>
-            <w:r>
-              <w:rPr>
-                <w:rFonts w:ascii="Times New Roman" w:hAnsi="Times New Roman" w:cs="Times New Roman"/>
-                <w:color w:val="000000" w:themeColor="text1"/>
-              </w:rPr>
-              <w:t>TimeTable</w:t>
-            </w:r>
-            <w:proofErr w:type="spellEnd"/>
-            <w:r>
-              <w:rPr>
-                <w:rFonts w:ascii="Times New Roman" w:hAnsi="Times New Roman" w:cs="Times New Roman"/>
-                <w:color w:val="000000" w:themeColor="text1"/>
-              </w:rPr>
-              <w:t xml:space="preserve"> Management System for the University. </w:t>
+              <w:t xml:space="preserve"> in the TimeTable Management System for the University. </w:t>
             </w:r>
           </w:p>
         </w:tc>
@@ -26032,27 +25855,7 @@
                 <w:sz w:val="24"/>
                 <w:szCs w:val="24"/>
               </w:rPr>
-              <w:t xml:space="preserve"> (</w:t>
-            </w:r>
-            <w:proofErr w:type="spellStart"/>
-            <w:r>
-              <w:rPr>
-                <w:rFonts w:ascii="Times New Roman" w:hAnsi="Times New Roman" w:cs="Times New Roman"/>
-                <w:color w:val="000000" w:themeColor="text1"/>
-                <w:sz w:val="24"/>
-                <w:szCs w:val="24"/>
-              </w:rPr>
-              <w:t>html,css,react</w:t>
-            </w:r>
-            <w:proofErr w:type="spellEnd"/>
-            <w:r>
-              <w:rPr>
-                <w:rFonts w:ascii="Times New Roman" w:hAnsi="Times New Roman" w:cs="Times New Roman"/>
-                <w:color w:val="000000" w:themeColor="text1"/>
-                <w:sz w:val="24"/>
-                <w:szCs w:val="24"/>
-              </w:rPr>
-              <w:t>)</w:t>
+              <w:t xml:space="preserve"> (html,css,react)</w:t>
             </w:r>
           </w:p>
           <w:p>
@@ -26872,27 +26675,7 @@
                 <w:sz w:val="24"/>
                 <w:szCs w:val="24"/>
               </w:rPr>
-              <w:t xml:space="preserve"> must be logged into the </w:t>
-            </w:r>
-            <w:proofErr w:type="spellStart"/>
-            <w:r>
-              <w:rPr>
-                <w:rFonts w:ascii="Times New Roman" w:hAnsi="Times New Roman" w:cs="Times New Roman"/>
-                <w:color w:val="000000" w:themeColor="text1"/>
-                <w:sz w:val="24"/>
-                <w:szCs w:val="24"/>
-              </w:rPr>
-              <w:t>TimeTable</w:t>
-            </w:r>
-            <w:proofErr w:type="spellEnd"/>
-            <w:r>
-              <w:rPr>
-                <w:rFonts w:ascii="Times New Roman" w:hAnsi="Times New Roman" w:cs="Times New Roman"/>
-                <w:color w:val="000000" w:themeColor="text1"/>
-                <w:sz w:val="24"/>
-                <w:szCs w:val="24"/>
-              </w:rPr>
-              <w:t xml:space="preserve"> Management System.</w:t>
+              <w:t xml:space="preserve"> must be logged into the TimeTable Management System.</w:t>
             </w:r>
           </w:p>
           <w:p>
@@ -27815,27 +27598,7 @@
                 <w:sz w:val="24"/>
                 <w:szCs w:val="24"/>
               </w:rPr>
-              <w:t xml:space="preserve">The Manage Slots use case is a critical function of the </w:t>
-            </w:r>
-            <w:proofErr w:type="spellStart"/>
-            <w:r>
-              <w:rPr>
-                <w:rFonts w:ascii="Times New Roman" w:hAnsi="Times New Roman" w:cs="Times New Roman"/>
-                <w:color w:val="000000" w:themeColor="text1"/>
-                <w:sz w:val="24"/>
-                <w:szCs w:val="24"/>
-              </w:rPr>
-              <w:t>TimeTable</w:t>
-            </w:r>
-            <w:proofErr w:type="spellEnd"/>
-            <w:r>
-              <w:rPr>
-                <w:rFonts w:ascii="Times New Roman" w:hAnsi="Times New Roman" w:cs="Times New Roman"/>
-                <w:color w:val="000000" w:themeColor="text1"/>
-                <w:sz w:val="24"/>
-                <w:szCs w:val="24"/>
-              </w:rPr>
-              <w:t xml:space="preserve"> Management System for University, as it enables efficient scheduling of courses, instructors, and resources.</w:t>
+              <w:t>The Manage Slots use case is a critical function of the TimeTable Management System for University, as it enables efficient scheduling of courses, instructors, and resources.</w:t>
             </w:r>
           </w:p>
           <w:p>
@@ -27965,6 +27728,10 @@
       </w:pPr>
       <w:bookmarkStart w:id="109" w:name="_Toc134394864"/>
       <w:r>
+        <w:rPr>
+          <w:noProof/>
+          <w:lang w:bidi="ar-SA"/>
+        </w:rPr>
         <w:lastRenderedPageBreak/>
         <w:drawing>
           <wp:anchor distT="0" distB="0" distL="114300" distR="114300" simplePos="0" relativeHeight="251671552" behindDoc="0" locked="0" layoutInCell="1" allowOverlap="1" wp14:anchorId="57CF24F0" wp14:editId="613357BB">
@@ -28029,6 +27796,10 @@
         </w:rPr>
       </w:pPr>
       <w:r>
+        <w:rPr>
+          <w:noProof/>
+          <w:lang w:bidi="ar-SA"/>
+        </w:rPr>
         <w:drawing>
           <wp:anchor distT="0" distB="0" distL="114300" distR="114300" simplePos="0" relativeHeight="251672576" behindDoc="0" locked="0" layoutInCell="1" allowOverlap="1" wp14:anchorId="55288F28" wp14:editId="75BCA248">
             <wp:simplePos x="0" y="0"/>
@@ -28083,6 +27854,10 @@
         <w:ind w:left="1080"/>
       </w:pPr>
       <w:r>
+        <w:rPr>
+          <w:noProof/>
+          <w:lang w:bidi="ar-SA"/>
+        </w:rPr>
         <w:lastRenderedPageBreak/>
         <w:drawing>
           <wp:anchor distT="0" distB="0" distL="114300" distR="114300" simplePos="0" relativeHeight="251674624" behindDoc="0" locked="0" layoutInCell="1" allowOverlap="1" wp14:anchorId="28DEBDE8" wp14:editId="302C6EDB">
@@ -28129,6 +27904,10 @@
         </w:drawing>
       </w:r>
       <w:r>
+        <w:rPr>
+          <w:noProof/>
+          <w:lang w:bidi="ar-SA"/>
+        </w:rPr>
         <w:drawing>
           <wp:anchor distT="0" distB="0" distL="114300" distR="114300" simplePos="0" relativeHeight="251673600" behindDoc="0" locked="0" layoutInCell="1" allowOverlap="1" wp14:anchorId="5825D732" wp14:editId="3E4B299D">
             <wp:simplePos x="0" y="0"/>
@@ -28538,43 +28317,7 @@
           <w:color w:val="365F91" w:themeColor="accent1" w:themeShade="BF"/>
         </w:rPr>
         <w:lastRenderedPageBreak/>
-        <w:t>View Timetable(</w:t>
-      </w:r>
-      <w:proofErr w:type="spellStart"/>
-      <w:r>
-        <w:rPr>
-          <w:rFonts w:asciiTheme="majorHAnsi" w:hAnsiTheme="majorHAnsi"/>
-          <w:b/>
-          <w:color w:val="365F91" w:themeColor="accent1" w:themeShade="BF"/>
-        </w:rPr>
-        <w:t>Ebadat</w:t>
-      </w:r>
-      <w:proofErr w:type="spellEnd"/>
-      <w:r>
-        <w:rPr>
-          <w:rFonts w:asciiTheme="majorHAnsi" w:hAnsiTheme="majorHAnsi"/>
-          <w:b/>
-          <w:color w:val="365F91" w:themeColor="accent1" w:themeShade="BF"/>
-        </w:rPr>
-        <w:t xml:space="preserve"> </w:t>
-      </w:r>
-      <w:proofErr w:type="spellStart"/>
-      <w:r>
-        <w:rPr>
-          <w:rFonts w:asciiTheme="majorHAnsi" w:hAnsiTheme="majorHAnsi"/>
-          <w:b/>
-          <w:color w:val="365F91" w:themeColor="accent1" w:themeShade="BF"/>
-        </w:rPr>
-        <w:t>Nisa</w:t>
-      </w:r>
-      <w:proofErr w:type="spellEnd"/>
-      <w:r>
-        <w:rPr>
-          <w:rFonts w:asciiTheme="majorHAnsi" w:hAnsiTheme="majorHAnsi"/>
-          <w:b/>
-          <w:color w:val="365F91" w:themeColor="accent1" w:themeShade="BF"/>
-        </w:rPr>
-        <w:t xml:space="preserve"> Khan, FA21-BSE-085</w:t>
+        <w:t>View Timetable(Ebadat Nisa Khan, FA21-BSE-085</w:t>
       </w:r>
       <w:r>
         <w:rPr>
@@ -30218,23 +29961,13 @@
                 <w:szCs w:val="24"/>
               </w:rPr>
             </w:pPr>
-            <w:proofErr w:type="spellStart"/>
-            <w:r>
-              <w:rPr>
-                <w:rFonts w:ascii="Times New Roman" w:hAnsi="Times New Roman" w:cs="Times New Roman"/>
-                <w:sz w:val="24"/>
-                <w:szCs w:val="24"/>
-              </w:rPr>
-              <w:t>displayDashboard</w:t>
-            </w:r>
-            <w:proofErr w:type="spellEnd"/>
-            <w:r>
-              <w:rPr>
-                <w:rFonts w:ascii="Times New Roman" w:hAnsi="Times New Roman" w:cs="Times New Roman"/>
-                <w:sz w:val="24"/>
-                <w:szCs w:val="24"/>
-              </w:rPr>
-              <w:t>( )</w:t>
+            <w:r>
+              <w:rPr>
+                <w:rFonts w:ascii="Times New Roman" w:hAnsi="Times New Roman" w:cs="Times New Roman"/>
+                <w:sz w:val="24"/>
+                <w:szCs w:val="24"/>
+              </w:rPr>
+              <w:t>displayDashboard( )</w:t>
             </w:r>
           </w:p>
         </w:tc>
@@ -30524,23 +30257,13 @@
                 <w:szCs w:val="24"/>
               </w:rPr>
             </w:pPr>
-            <w:proofErr w:type="spellStart"/>
-            <w:r>
-              <w:rPr>
-                <w:rFonts w:ascii="Times New Roman" w:hAnsi="Times New Roman" w:cs="Times New Roman"/>
-                <w:sz w:val="24"/>
-                <w:szCs w:val="24"/>
-              </w:rPr>
-              <w:t>displayLoginPage</w:t>
-            </w:r>
-            <w:proofErr w:type="spellEnd"/>
-            <w:r>
-              <w:rPr>
-                <w:rFonts w:ascii="Times New Roman" w:hAnsi="Times New Roman" w:cs="Times New Roman"/>
-                <w:sz w:val="24"/>
-                <w:szCs w:val="24"/>
-              </w:rPr>
-              <w:t>( )</w:t>
+            <w:r>
+              <w:rPr>
+                <w:rFonts w:ascii="Times New Roman" w:hAnsi="Times New Roman" w:cs="Times New Roman"/>
+                <w:sz w:val="24"/>
+                <w:szCs w:val="24"/>
+              </w:rPr>
+              <w:t>displayLoginPage( )</w:t>
             </w:r>
           </w:p>
         </w:tc>
@@ -30804,15 +30527,7 @@
                 <w:sz w:val="24"/>
                 <w:szCs w:val="24"/>
               </w:rPr>
-              <w:t>0</w:t>
-            </w:r>
-            <w:r>
-              <w:rPr>
-                <w:rFonts w:ascii="Times New Roman" w:hAnsi="Times New Roman" w:cs="Times New Roman"/>
-                <w:sz w:val="24"/>
-                <w:szCs w:val="24"/>
-              </w:rPr>
-              <w:t>3</w:t>
+              <w:t>03</w:t>
             </w:r>
           </w:p>
         </w:tc>
@@ -31080,15 +30795,7 @@
                 <w:sz w:val="24"/>
                 <w:szCs w:val="24"/>
               </w:rPr>
-              <w:t>0</w:t>
-            </w:r>
-            <w:r>
-              <w:rPr>
-                <w:rFonts w:ascii="Times New Roman" w:hAnsi="Times New Roman" w:cs="Times New Roman"/>
-                <w:sz w:val="24"/>
-                <w:szCs w:val="24"/>
-              </w:rPr>
-              <w:t>4</w:t>
+              <w:t>04</w:t>
             </w:r>
           </w:p>
         </w:tc>
@@ -31133,23 +30840,13 @@
                 <w:szCs w:val="24"/>
               </w:rPr>
             </w:pPr>
-            <w:proofErr w:type="spellStart"/>
-            <w:r>
-              <w:rPr>
-                <w:rFonts w:ascii="Times New Roman" w:hAnsi="Times New Roman" w:cs="Times New Roman"/>
-                <w:sz w:val="24"/>
-                <w:szCs w:val="24"/>
-              </w:rPr>
-              <w:t>DisplayTimetableDetailsScreen</w:t>
-            </w:r>
-            <w:proofErr w:type="spellEnd"/>
-            <w:r>
-              <w:rPr>
-                <w:rFonts w:ascii="Times New Roman" w:hAnsi="Times New Roman" w:cs="Times New Roman"/>
-                <w:sz w:val="24"/>
-                <w:szCs w:val="24"/>
-              </w:rPr>
-              <w:t>()</w:t>
+            <w:r>
+              <w:rPr>
+                <w:rFonts w:ascii="Times New Roman" w:hAnsi="Times New Roman" w:cs="Times New Roman"/>
+                <w:sz w:val="24"/>
+                <w:szCs w:val="24"/>
+              </w:rPr>
+              <w:t>DisplayTimetableDetailsScreen()</w:t>
             </w:r>
           </w:p>
         </w:tc>
@@ -31366,15 +31063,7 @@
                 <w:sz w:val="24"/>
                 <w:szCs w:val="24"/>
               </w:rPr>
-              <w:t>0</w:t>
-            </w:r>
-            <w:r>
-              <w:rPr>
-                <w:rFonts w:ascii="Times New Roman" w:hAnsi="Times New Roman" w:cs="Times New Roman"/>
-                <w:sz w:val="24"/>
-                <w:szCs w:val="24"/>
-              </w:rPr>
-              <w:t>5</w:t>
+              <w:t>05</w:t>
             </w:r>
           </w:p>
         </w:tc>
@@ -31419,41 +31108,13 @@
                 <w:szCs w:val="24"/>
               </w:rPr>
             </w:pPr>
-            <w:proofErr w:type="spellStart"/>
-            <w:r>
-              <w:rPr>
-                <w:rFonts w:ascii="Times New Roman" w:hAnsi="Times New Roman" w:cs="Times New Roman"/>
-                <w:sz w:val="24"/>
-                <w:szCs w:val="24"/>
-              </w:rPr>
-              <w:t>SetTimetableDetails</w:t>
-            </w:r>
-            <w:proofErr w:type="spellEnd"/>
-            <w:r>
-              <w:rPr>
-                <w:rFonts w:ascii="Times New Roman" w:hAnsi="Times New Roman" w:cs="Times New Roman"/>
-                <w:sz w:val="24"/>
-                <w:szCs w:val="24"/>
-              </w:rPr>
-              <w:t xml:space="preserve">(details: </w:t>
-            </w:r>
-            <w:proofErr w:type="spellStart"/>
-            <w:r>
-              <w:rPr>
-                <w:rFonts w:ascii="Times New Roman" w:hAnsi="Times New Roman" w:cs="Times New Roman"/>
-                <w:sz w:val="24"/>
-                <w:szCs w:val="24"/>
-              </w:rPr>
-              <w:t>TimetableDetails</w:t>
-            </w:r>
-            <w:proofErr w:type="spellEnd"/>
-            <w:r>
-              <w:rPr>
-                <w:rFonts w:ascii="Times New Roman" w:hAnsi="Times New Roman" w:cs="Times New Roman"/>
-                <w:sz w:val="24"/>
-                <w:szCs w:val="24"/>
-              </w:rPr>
-              <w:t>)</w:t>
+            <w:r>
+              <w:rPr>
+                <w:rFonts w:ascii="Times New Roman" w:hAnsi="Times New Roman" w:cs="Times New Roman"/>
+                <w:sz w:val="24"/>
+                <w:szCs w:val="24"/>
+              </w:rPr>
+              <w:t>SetTimetableDetails(details: TimetableDetails)</w:t>
             </w:r>
           </w:p>
         </w:tc>
@@ -31677,15 +31338,7 @@
                 <w:sz w:val="24"/>
                 <w:szCs w:val="24"/>
               </w:rPr>
-              <w:t>0</w:t>
-            </w:r>
-            <w:r>
-              <w:rPr>
-                <w:rFonts w:ascii="Times New Roman" w:hAnsi="Times New Roman" w:cs="Times New Roman"/>
-                <w:sz w:val="24"/>
-                <w:szCs w:val="24"/>
-              </w:rPr>
-              <w:t>6</w:t>
+              <w:t>06</w:t>
             </w:r>
           </w:p>
         </w:tc>
@@ -31730,23 +31383,13 @@
                 <w:szCs w:val="24"/>
               </w:rPr>
             </w:pPr>
-            <w:proofErr w:type="spellStart"/>
-            <w:r>
-              <w:rPr>
-                <w:rFonts w:ascii="Times New Roman" w:hAnsi="Times New Roman" w:cs="Times New Roman"/>
-                <w:sz w:val="24"/>
-                <w:szCs w:val="24"/>
-              </w:rPr>
-              <w:t>GenerateTimetable</w:t>
-            </w:r>
-            <w:proofErr w:type="spellEnd"/>
-            <w:r>
-              <w:rPr>
-                <w:rFonts w:ascii="Times New Roman" w:hAnsi="Times New Roman" w:cs="Times New Roman"/>
-                <w:sz w:val="24"/>
-                <w:szCs w:val="24"/>
-              </w:rPr>
-              <w:t>()</w:t>
+            <w:r>
+              <w:rPr>
+                <w:rFonts w:ascii="Times New Roman" w:hAnsi="Times New Roman" w:cs="Times New Roman"/>
+                <w:sz w:val="24"/>
+                <w:szCs w:val="24"/>
+              </w:rPr>
+              <w:t>GenerateTimetable()</w:t>
             </w:r>
           </w:p>
         </w:tc>
@@ -31962,15 +31605,7 @@
                 <w:sz w:val="24"/>
                 <w:szCs w:val="24"/>
               </w:rPr>
-              <w:t>0</w:t>
-            </w:r>
-            <w:r>
-              <w:rPr>
-                <w:rFonts w:ascii="Times New Roman" w:hAnsi="Times New Roman" w:cs="Times New Roman"/>
-                <w:sz w:val="24"/>
-                <w:szCs w:val="24"/>
-              </w:rPr>
-              <w:t>7</w:t>
+              <w:t>07</w:t>
             </w:r>
           </w:p>
         </w:tc>
@@ -32015,23 +31650,13 @@
                 <w:szCs w:val="24"/>
               </w:rPr>
             </w:pPr>
-            <w:proofErr w:type="spellStart"/>
-            <w:r>
-              <w:rPr>
-                <w:rFonts w:ascii="Times New Roman" w:hAnsi="Times New Roman" w:cs="Times New Roman"/>
-                <w:sz w:val="24"/>
-                <w:szCs w:val="24"/>
-              </w:rPr>
-              <w:t>DisplayTimetable</w:t>
-            </w:r>
-            <w:proofErr w:type="spellEnd"/>
-            <w:r>
-              <w:rPr>
-                <w:rFonts w:ascii="Times New Roman" w:hAnsi="Times New Roman" w:cs="Times New Roman"/>
-                <w:sz w:val="24"/>
-                <w:szCs w:val="24"/>
-              </w:rPr>
-              <w:t>(timetable: Timetable)</w:t>
+            <w:r>
+              <w:rPr>
+                <w:rFonts w:ascii="Times New Roman" w:hAnsi="Times New Roman" w:cs="Times New Roman"/>
+                <w:sz w:val="24"/>
+                <w:szCs w:val="24"/>
+              </w:rPr>
+              <w:t>DisplayTimetable(timetable: Timetable)</w:t>
             </w:r>
           </w:p>
         </w:tc>
@@ -32280,15 +31905,7 @@
                 <w:sz w:val="24"/>
                 <w:szCs w:val="24"/>
               </w:rPr>
-              <w:t>0</w:t>
-            </w:r>
-            <w:r>
-              <w:rPr>
-                <w:rFonts w:ascii="Times New Roman" w:hAnsi="Times New Roman" w:cs="Times New Roman"/>
-                <w:sz w:val="24"/>
-                <w:szCs w:val="24"/>
-              </w:rPr>
-              <w:t>8</w:t>
+              <w:t>08</w:t>
             </w:r>
           </w:p>
         </w:tc>
@@ -32333,23 +31950,13 @@
                 <w:szCs w:val="24"/>
               </w:rPr>
             </w:pPr>
-            <w:proofErr w:type="spellStart"/>
-            <w:r>
-              <w:rPr>
-                <w:rFonts w:ascii="Times New Roman" w:hAnsi="Times New Roman" w:cs="Times New Roman"/>
-                <w:sz w:val="24"/>
-                <w:szCs w:val="24"/>
-              </w:rPr>
-              <w:t>SelectModifyTimetableModule</w:t>
-            </w:r>
-            <w:proofErr w:type="spellEnd"/>
-            <w:r>
-              <w:rPr>
-                <w:rFonts w:ascii="Times New Roman" w:hAnsi="Times New Roman" w:cs="Times New Roman"/>
-                <w:sz w:val="24"/>
-                <w:szCs w:val="24"/>
-              </w:rPr>
-              <w:t>()</w:t>
+            <w:r>
+              <w:rPr>
+                <w:rFonts w:ascii="Times New Roman" w:hAnsi="Times New Roman" w:cs="Times New Roman"/>
+                <w:sz w:val="24"/>
+                <w:szCs w:val="24"/>
+              </w:rPr>
+              <w:t>SelectModifyTimetableModule()</w:t>
             </w:r>
           </w:p>
         </w:tc>
@@ -32573,15 +32180,7 @@
                 <w:sz w:val="24"/>
                 <w:szCs w:val="24"/>
               </w:rPr>
-              <w:t>0</w:t>
-            </w:r>
-            <w:r>
-              <w:rPr>
-                <w:rFonts w:ascii="Times New Roman" w:hAnsi="Times New Roman" w:cs="Times New Roman"/>
-                <w:sz w:val="24"/>
-                <w:szCs w:val="24"/>
-              </w:rPr>
-              <w:t>9</w:t>
+              <w:t>09</w:t>
             </w:r>
           </w:p>
         </w:tc>
@@ -32626,23 +32225,13 @@
                 <w:szCs w:val="24"/>
               </w:rPr>
             </w:pPr>
-            <w:proofErr w:type="spellStart"/>
-            <w:r>
-              <w:rPr>
-                <w:rFonts w:ascii="Times New Roman" w:hAnsi="Times New Roman" w:cs="Times New Roman"/>
-                <w:sz w:val="24"/>
-                <w:szCs w:val="24"/>
-              </w:rPr>
-              <w:t>DisplaySemesterTimetableList</w:t>
-            </w:r>
-            <w:proofErr w:type="spellEnd"/>
-            <w:r>
-              <w:rPr>
-                <w:rFonts w:ascii="Times New Roman" w:hAnsi="Times New Roman" w:cs="Times New Roman"/>
-                <w:sz w:val="24"/>
-                <w:szCs w:val="24"/>
-              </w:rPr>
-              <w:t>()</w:t>
+            <w:r>
+              <w:rPr>
+                <w:rFonts w:ascii="Times New Roman" w:hAnsi="Times New Roman" w:cs="Times New Roman"/>
+                <w:sz w:val="24"/>
+                <w:szCs w:val="24"/>
+              </w:rPr>
+              <w:t>DisplaySemesterTimetableList()</w:t>
             </w:r>
           </w:p>
         </w:tc>
@@ -32903,23 +32492,13 @@
                 <w:szCs w:val="24"/>
               </w:rPr>
             </w:pPr>
-            <w:proofErr w:type="spellStart"/>
-            <w:r>
-              <w:rPr>
-                <w:rFonts w:ascii="Times New Roman" w:hAnsi="Times New Roman" w:cs="Times New Roman"/>
-                <w:sz w:val="24"/>
-                <w:szCs w:val="24"/>
-              </w:rPr>
-              <w:t>SelectTimetableToModify</w:t>
-            </w:r>
-            <w:proofErr w:type="spellEnd"/>
-            <w:r>
-              <w:rPr>
-                <w:rFonts w:ascii="Times New Roman" w:hAnsi="Times New Roman" w:cs="Times New Roman"/>
-                <w:sz w:val="24"/>
-                <w:szCs w:val="24"/>
-              </w:rPr>
-              <w:t>(timetable: Timetable)</w:t>
+            <w:r>
+              <w:rPr>
+                <w:rFonts w:ascii="Times New Roman" w:hAnsi="Times New Roman" w:cs="Times New Roman"/>
+                <w:sz w:val="24"/>
+                <w:szCs w:val="24"/>
+              </w:rPr>
+              <w:t>SelectTimetableToModify(timetable: Timetable)</w:t>
             </w:r>
           </w:p>
         </w:tc>
@@ -33135,15 +32714,7 @@
                 <w:sz w:val="24"/>
                 <w:szCs w:val="24"/>
               </w:rPr>
-              <w:t>1</w:t>
-            </w:r>
-            <w:r>
-              <w:rPr>
-                <w:rFonts w:ascii="Times New Roman" w:hAnsi="Times New Roman" w:cs="Times New Roman"/>
-                <w:sz w:val="24"/>
-                <w:szCs w:val="24"/>
-              </w:rPr>
-              <w:t>1</w:t>
+              <w:t>11</w:t>
             </w:r>
           </w:p>
         </w:tc>
@@ -33188,23 +32759,13 @@
                 <w:szCs w:val="24"/>
               </w:rPr>
             </w:pPr>
-            <w:proofErr w:type="spellStart"/>
-            <w:r>
-              <w:rPr>
-                <w:rFonts w:ascii="Times New Roman" w:hAnsi="Times New Roman" w:cs="Times New Roman"/>
-                <w:sz w:val="24"/>
-                <w:szCs w:val="24"/>
-              </w:rPr>
-              <w:t>DisplayModificationDetailsList</w:t>
-            </w:r>
-            <w:proofErr w:type="spellEnd"/>
-            <w:r>
-              <w:rPr>
-                <w:rFonts w:ascii="Times New Roman" w:hAnsi="Times New Roman" w:cs="Times New Roman"/>
-                <w:sz w:val="24"/>
-                <w:szCs w:val="24"/>
-              </w:rPr>
-              <w:t>(timetable: Timetable)</w:t>
+            <w:r>
+              <w:rPr>
+                <w:rFonts w:ascii="Times New Roman" w:hAnsi="Times New Roman" w:cs="Times New Roman"/>
+                <w:sz w:val="24"/>
+                <w:szCs w:val="24"/>
+              </w:rPr>
+              <w:t>DisplayModificationDetailsList(timetable: Timetable)</w:t>
             </w:r>
           </w:p>
         </w:tc>
@@ -33428,15 +32989,7 @@
                 <w:sz w:val="24"/>
                 <w:szCs w:val="24"/>
               </w:rPr>
-              <w:t>1</w:t>
-            </w:r>
-            <w:r>
-              <w:rPr>
-                <w:rFonts w:ascii="Times New Roman" w:hAnsi="Times New Roman" w:cs="Times New Roman"/>
-                <w:sz w:val="24"/>
-                <w:szCs w:val="24"/>
-              </w:rPr>
-              <w:t>2</w:t>
+              <w:t>12</w:t>
             </w:r>
           </w:p>
         </w:tc>
@@ -33481,41 +33034,13 @@
                 <w:szCs w:val="24"/>
               </w:rPr>
             </w:pPr>
-            <w:proofErr w:type="spellStart"/>
-            <w:r>
-              <w:rPr>
-                <w:rFonts w:ascii="Times New Roman" w:hAnsi="Times New Roman" w:cs="Times New Roman"/>
-                <w:sz w:val="24"/>
-                <w:szCs w:val="24"/>
-              </w:rPr>
-              <w:t>EnterChanges</w:t>
-            </w:r>
-            <w:proofErr w:type="spellEnd"/>
-            <w:r>
-              <w:rPr>
-                <w:rFonts w:ascii="Times New Roman" w:hAnsi="Times New Roman" w:cs="Times New Roman"/>
-                <w:sz w:val="24"/>
-                <w:szCs w:val="24"/>
-              </w:rPr>
-              <w:t xml:space="preserve">(details: </w:t>
-            </w:r>
-            <w:proofErr w:type="spellStart"/>
-            <w:r>
-              <w:rPr>
-                <w:rFonts w:ascii="Times New Roman" w:hAnsi="Times New Roman" w:cs="Times New Roman"/>
-                <w:sz w:val="24"/>
-                <w:szCs w:val="24"/>
-              </w:rPr>
-              <w:t>ModifiedDetails</w:t>
-            </w:r>
-            <w:proofErr w:type="spellEnd"/>
-            <w:r>
-              <w:rPr>
-                <w:rFonts w:ascii="Times New Roman" w:hAnsi="Times New Roman" w:cs="Times New Roman"/>
-                <w:sz w:val="24"/>
-                <w:szCs w:val="24"/>
-              </w:rPr>
-              <w:t>)</w:t>
+            <w:r>
+              <w:rPr>
+                <w:rFonts w:ascii="Times New Roman" w:hAnsi="Times New Roman" w:cs="Times New Roman"/>
+                <w:sz w:val="24"/>
+                <w:szCs w:val="24"/>
+              </w:rPr>
+              <w:t>EnterChanges(details: ModifiedDetails)</w:t>
             </w:r>
           </w:p>
         </w:tc>
@@ -33731,15 +33256,7 @@
                 <w:sz w:val="24"/>
                 <w:szCs w:val="24"/>
               </w:rPr>
-              <w:t>1</w:t>
-            </w:r>
-            <w:r>
-              <w:rPr>
-                <w:rFonts w:ascii="Times New Roman" w:hAnsi="Times New Roman" w:cs="Times New Roman"/>
-                <w:sz w:val="24"/>
-                <w:szCs w:val="24"/>
-              </w:rPr>
-              <w:t>3</w:t>
+              <w:t>13</w:t>
             </w:r>
           </w:p>
         </w:tc>
@@ -33784,23 +33301,13 @@
                 <w:szCs w:val="24"/>
               </w:rPr>
             </w:pPr>
-            <w:proofErr w:type="spellStart"/>
-            <w:r>
-              <w:rPr>
-                <w:rFonts w:ascii="Times New Roman" w:hAnsi="Times New Roman" w:cs="Times New Roman"/>
-                <w:sz w:val="24"/>
-                <w:szCs w:val="24"/>
-              </w:rPr>
-              <w:t>DisplayModifiedTimetable</w:t>
-            </w:r>
-            <w:proofErr w:type="spellEnd"/>
-            <w:r>
-              <w:rPr>
-                <w:rFonts w:ascii="Times New Roman" w:hAnsi="Times New Roman" w:cs="Times New Roman"/>
-                <w:sz w:val="24"/>
-                <w:szCs w:val="24"/>
-              </w:rPr>
-              <w:t>(timetable: Timetable)</w:t>
+            <w:r>
+              <w:rPr>
+                <w:rFonts w:ascii="Times New Roman" w:hAnsi="Times New Roman" w:cs="Times New Roman"/>
+                <w:sz w:val="24"/>
+                <w:szCs w:val="24"/>
+              </w:rPr>
+              <w:t>DisplayModifiedTimetable(timetable: Timetable)</w:t>
             </w:r>
           </w:p>
         </w:tc>
@@ -34016,15 +33523,7 @@
                 <w:sz w:val="24"/>
                 <w:szCs w:val="24"/>
               </w:rPr>
-              <w:t>1</w:t>
-            </w:r>
-            <w:r>
-              <w:rPr>
-                <w:rFonts w:ascii="Times New Roman" w:hAnsi="Times New Roman" w:cs="Times New Roman"/>
-                <w:sz w:val="24"/>
-                <w:szCs w:val="24"/>
-              </w:rPr>
-              <w:t>4</w:t>
+              <w:t>14</w:t>
             </w:r>
           </w:p>
         </w:tc>
@@ -34069,23 +33568,13 @@
                 <w:szCs w:val="24"/>
               </w:rPr>
             </w:pPr>
-            <w:proofErr w:type="spellStart"/>
-            <w:r>
-              <w:rPr>
-                <w:rFonts w:ascii="Times New Roman" w:hAnsi="Times New Roman" w:cs="Times New Roman"/>
-                <w:sz w:val="24"/>
-                <w:szCs w:val="24"/>
-              </w:rPr>
-              <w:t>ApproveAndSaveChanges</w:t>
-            </w:r>
-            <w:proofErr w:type="spellEnd"/>
-            <w:r>
-              <w:rPr>
-                <w:rFonts w:ascii="Times New Roman" w:hAnsi="Times New Roman" w:cs="Times New Roman"/>
-                <w:sz w:val="24"/>
-                <w:szCs w:val="24"/>
-              </w:rPr>
-              <w:t>()</w:t>
+            <w:r>
+              <w:rPr>
+                <w:rFonts w:ascii="Times New Roman" w:hAnsi="Times New Roman" w:cs="Times New Roman"/>
+                <w:sz w:val="24"/>
+                <w:szCs w:val="24"/>
+              </w:rPr>
+              <w:t>ApproveAndSaveChanges()</w:t>
             </w:r>
           </w:p>
         </w:tc>
@@ -34269,23 +33758,7 @@
       <w:bookmarkStart w:id="127" w:name="_Toc134394879"/>
       <w:r>
         <w:lastRenderedPageBreak/>
-        <w:t>Add slots (</w:t>
-      </w:r>
-      <w:proofErr w:type="spellStart"/>
-      <w:r>
-        <w:t>waleed</w:t>
-      </w:r>
-      <w:proofErr w:type="spellEnd"/>
-      <w:r>
-        <w:t xml:space="preserve"> </w:t>
-      </w:r>
-      <w:proofErr w:type="spellStart"/>
-      <w:r>
-        <w:t>rashid</w:t>
-      </w:r>
-      <w:proofErr w:type="spellEnd"/>
-      <w:r>
-        <w:t xml:space="preserve"> : FA21-BSE-162)</w:t>
+        <w:t>Add slots (waleed rashid : FA21-BSE-162)</w:t>
       </w:r>
       <w:bookmarkEnd w:id="127"/>
     </w:p>
@@ -34390,23 +33863,13 @@
                 <w:szCs w:val="24"/>
               </w:rPr>
             </w:pPr>
-            <w:proofErr w:type="spellStart"/>
-            <w:r>
-              <w:rPr>
-                <w:rFonts w:ascii="Times New Roman" w:hAnsi="Times New Roman" w:cs="Times New Roman"/>
-                <w:sz w:val="24"/>
-                <w:szCs w:val="24"/>
-              </w:rPr>
-              <w:t>displaySlotspage</w:t>
-            </w:r>
-            <w:proofErr w:type="spellEnd"/>
-            <w:r>
-              <w:rPr>
-                <w:rFonts w:ascii="Times New Roman" w:hAnsi="Times New Roman" w:cs="Times New Roman"/>
-                <w:sz w:val="24"/>
-                <w:szCs w:val="24"/>
-              </w:rPr>
-              <w:t>( )</w:t>
+            <w:r>
+              <w:rPr>
+                <w:rFonts w:ascii="Times New Roman" w:hAnsi="Times New Roman" w:cs="Times New Roman"/>
+                <w:sz w:val="24"/>
+                <w:szCs w:val="24"/>
+              </w:rPr>
+              <w:t>displaySlotspage( )</w:t>
             </w:r>
           </w:p>
         </w:tc>
@@ -34715,23 +34178,7 @@
       </w:r>
       <w:bookmarkStart w:id="128" w:name="_Toc134394880"/>
       <w:r>
-        <w:t>View slots (</w:t>
-      </w:r>
-      <w:proofErr w:type="spellStart"/>
-      <w:r>
-        <w:t>waleed</w:t>
-      </w:r>
-      <w:proofErr w:type="spellEnd"/>
-      <w:r>
-        <w:t xml:space="preserve"> </w:t>
-      </w:r>
-      <w:proofErr w:type="spellStart"/>
-      <w:r>
-        <w:t>rashid</w:t>
-      </w:r>
-      <w:proofErr w:type="spellEnd"/>
-      <w:r>
-        <w:t xml:space="preserve"> : FA21-BSE-162)</w:t>
+        <w:t>View slots (waleed rashid : FA21-BSE-162)</w:t>
       </w:r>
       <w:bookmarkEnd w:id="128"/>
     </w:p>
@@ -34836,23 +34283,13 @@
                 <w:szCs w:val="24"/>
               </w:rPr>
             </w:pPr>
-            <w:proofErr w:type="spellStart"/>
-            <w:r>
-              <w:rPr>
-                <w:rFonts w:ascii="Times New Roman" w:hAnsi="Times New Roman" w:cs="Times New Roman"/>
-                <w:sz w:val="24"/>
-                <w:szCs w:val="24"/>
-              </w:rPr>
-              <w:t>displaySlotspage</w:t>
-            </w:r>
-            <w:proofErr w:type="spellEnd"/>
-            <w:r>
-              <w:rPr>
-                <w:rFonts w:ascii="Times New Roman" w:hAnsi="Times New Roman" w:cs="Times New Roman"/>
-                <w:sz w:val="24"/>
-                <w:szCs w:val="24"/>
-              </w:rPr>
-              <w:t xml:space="preserve"> ( )</w:t>
+            <w:r>
+              <w:rPr>
+                <w:rFonts w:ascii="Times New Roman" w:hAnsi="Times New Roman" w:cs="Times New Roman"/>
+                <w:sz w:val="24"/>
+                <w:szCs w:val="24"/>
+              </w:rPr>
+              <w:t>displaySlotspage ( )</w:t>
             </w:r>
           </w:p>
         </w:tc>
@@ -35172,23 +34609,7 @@
       </w:r>
       <w:bookmarkStart w:id="129" w:name="_Toc134394881"/>
       <w:r>
-        <w:t>Select slots (</w:t>
-      </w:r>
-      <w:proofErr w:type="spellStart"/>
-      <w:r>
-        <w:t>waleed</w:t>
-      </w:r>
-      <w:proofErr w:type="spellEnd"/>
-      <w:r>
-        <w:t xml:space="preserve"> </w:t>
-      </w:r>
-      <w:proofErr w:type="spellStart"/>
-      <w:r>
-        <w:t>rashid</w:t>
-      </w:r>
-      <w:proofErr w:type="spellEnd"/>
-      <w:r>
-        <w:t xml:space="preserve"> : FA21-BSE-162)</w:t>
+        <w:t>Select slots (waleed rashid : FA21-BSE-162)</w:t>
       </w:r>
       <w:bookmarkEnd w:id="129"/>
     </w:p>
@@ -35293,23 +34714,13 @@
                 <w:szCs w:val="24"/>
               </w:rPr>
             </w:pPr>
-            <w:proofErr w:type="spellStart"/>
-            <w:r>
-              <w:rPr>
-                <w:rFonts w:ascii="Times New Roman" w:hAnsi="Times New Roman" w:cs="Times New Roman"/>
-                <w:sz w:val="24"/>
-                <w:szCs w:val="24"/>
-              </w:rPr>
-              <w:t>displaySlots</w:t>
-            </w:r>
-            <w:proofErr w:type="spellEnd"/>
-            <w:r>
-              <w:rPr>
-                <w:rFonts w:ascii="Times New Roman" w:hAnsi="Times New Roman" w:cs="Times New Roman"/>
-                <w:sz w:val="24"/>
-                <w:szCs w:val="24"/>
-              </w:rPr>
-              <w:t xml:space="preserve"> ( )</w:t>
+            <w:r>
+              <w:rPr>
+                <w:rFonts w:ascii="Times New Roman" w:hAnsi="Times New Roman" w:cs="Times New Roman"/>
+                <w:sz w:val="24"/>
+                <w:szCs w:val="24"/>
+              </w:rPr>
+              <w:t>displaySlots ( )</w:t>
             </w:r>
           </w:p>
         </w:tc>
@@ -35621,15 +35032,9 @@
     </w:p>
     <w:p>
       <w:pPr>
-        <w:pStyle w:val="Heading2"/>
-        <w:rPr>
-          <w:lang w:bidi="ar-SA"/>
-        </w:rPr>
+        <w:pStyle w:val="Heading1"/>
       </w:pPr>
       <w:r>
-        <w:rPr>
-          <w:lang w:bidi="ar-SA"/>
-        </w:rPr>
         <w:lastRenderedPageBreak/>
         <w:t>CHAPTER 6 : Package Diagram</w:t>
       </w:r>
@@ -35698,6 +35103,404 @@
         </w:drawing>
       </w:r>
     </w:p>
+    <w:p>
+      <w:pPr>
+        <w:rPr>
+          <w:lang w:bidi="ar-SA"/>
+        </w:rPr>
+      </w:pPr>
+    </w:p>
+    <w:p>
+      <w:pPr>
+        <w:spacing w:after="0" w:line="240" w:lineRule="auto"/>
+        <w:rPr>
+          <w:lang w:bidi="ar-SA"/>
+        </w:rPr>
+      </w:pPr>
+      <w:r>
+        <w:rPr>
+          <w:lang w:bidi="ar-SA"/>
+        </w:rPr>
+        <w:br w:type="page"/>
+      </w:r>
+    </w:p>
+    <w:p>
+      <w:pPr>
+        <w:pStyle w:val="Heading1"/>
+      </w:pPr>
+      <w:r>
+        <w:lastRenderedPageBreak/>
+        <w:t xml:space="preserve">CHAPTER 7: Interaction </w:t>
+      </w:r>
+      <w:r>
+        <w:t>Diagram</w:t>
+      </w:r>
+    </w:p>
+    <w:p>
+      <w:pPr>
+        <w:rPr>
+          <w:lang w:bidi="ar-SA"/>
+        </w:rPr>
+      </w:pPr>
+    </w:p>
+    <w:p>
+      <w:pPr>
+        <w:pStyle w:val="ListParagraph"/>
+        <w:numPr>
+          <w:ilvl w:val="1"/>
+          <w:numId w:val="43"/>
+        </w:numPr>
+        <w:tabs>
+          <w:tab w:val="left" w:pos="1740"/>
+        </w:tabs>
+        <w:rPr>
+          <w:lang w:bidi="ar-SA"/>
+        </w:rPr>
+      </w:pPr>
+      <w:r>
+        <w:rPr>
+          <w:rStyle w:val="Heading2Char"/>
+          <w:b/>
+          <w:color w:val="auto"/>
+        </w:rPr>
+        <w:t>Communication Diagrams:</w:t>
+      </w:r>
+    </w:p>
+    <w:p>
+      <w:pPr>
+        <w:tabs>
+          <w:tab w:val="left" w:pos="1740"/>
+        </w:tabs>
+        <w:rPr>
+          <w:lang w:bidi="ar-SA"/>
+        </w:rPr>
+      </w:pPr>
+      <w:r>
+        <w:rPr>
+          <w:lang w:bidi="ar-SA"/>
+        </w:rPr>
+        <w:t xml:space="preserve">BASIT IQBAL </w:t>
+      </w:r>
+      <w:r>
+        <w:rPr>
+          <w:lang w:bidi="ar-SA"/>
+        </w:rPr>
+        <w:t>(Login) (FA21-BSE-050)</w:t>
+      </w:r>
+    </w:p>
+    <w:p>
+      <w:pPr>
+        <w:pStyle w:val="ListParagraph"/>
+        <w:tabs>
+          <w:tab w:val="left" w:pos="1740"/>
+        </w:tabs>
+        <w:ind w:left="840"/>
+        <w:rPr>
+          <w:lang w:bidi="ar-SA"/>
+        </w:rPr>
+      </w:pPr>
+      <w:r>
+        <w:rPr>
+          <w:noProof/>
+          <w:lang w:bidi="ar-SA"/>
+        </w:rPr>
+        <w:drawing>
+          <wp:inline distT="0" distB="0" distL="0" distR="0" wp14:anchorId="3992F19C" wp14:editId="3F25894E">
+            <wp:extent cx="2960370" cy="5943600"/>
+            <wp:effectExtent l="0" t="5715" r="5715" b="5715"/>
+            <wp:docPr id="15" name="Picture 15"/>
+            <wp:cNvGraphicFramePr>
+              <a:graphicFrameLocks xmlns:a="http://schemas.openxmlformats.org/drawingml/2006/main" noChangeAspect="1"/>
+            </wp:cNvGraphicFramePr>
+            <a:graphic xmlns:a="http://schemas.openxmlformats.org/drawingml/2006/main">
+              <a:graphicData uri="http://schemas.openxmlformats.org/drawingml/2006/picture">
+                <pic:pic xmlns:pic="http://schemas.openxmlformats.org/drawingml/2006/picture">
+                  <pic:nvPicPr>
+                    <pic:cNvPr id="15" name="LOGIN.jpg"/>
+                    <pic:cNvPicPr/>
+                  </pic:nvPicPr>
+                  <pic:blipFill>
+                    <a:blip r:embed="rId32">
+                      <a:extLst>
+                        <a:ext uri="{28A0092B-C50C-407E-A947-70E740481C1C}">
+                          <a14:useLocalDpi xmlns:a14="http://schemas.microsoft.com/office/drawing/2010/main" val="0"/>
+                        </a:ext>
+                      </a:extLst>
+                    </a:blip>
+                    <a:stretch>
+                      <a:fillRect/>
+                    </a:stretch>
+                  </pic:blipFill>
+                  <pic:spPr>
+                    <a:xfrm rot="16200000">
+                      <a:off x="0" y="0"/>
+                      <a:ext cx="2960370" cy="5943600"/>
+                    </a:xfrm>
+                    <a:prstGeom prst="rect">
+                      <a:avLst/>
+                    </a:prstGeom>
+                  </pic:spPr>
+                </pic:pic>
+              </a:graphicData>
+            </a:graphic>
+          </wp:inline>
+        </w:drawing>
+      </w:r>
+    </w:p>
+    <w:p>
+      <w:pPr>
+        <w:pStyle w:val="ListParagraph"/>
+        <w:tabs>
+          <w:tab w:val="left" w:pos="1740"/>
+        </w:tabs>
+        <w:ind w:left="840"/>
+        <w:rPr>
+          <w:lang w:bidi="ar-SA"/>
+        </w:rPr>
+      </w:pPr>
+    </w:p>
+    <w:p>
+      <w:pPr>
+        <w:pStyle w:val="ListParagraph"/>
+        <w:tabs>
+          <w:tab w:val="left" w:pos="1740"/>
+        </w:tabs>
+        <w:ind w:left="840"/>
+        <w:rPr>
+          <w:lang w:bidi="ar-SA"/>
+        </w:rPr>
+      </w:pPr>
+    </w:p>
+    <w:p>
+      <w:pPr>
+        <w:tabs>
+          <w:tab w:val="left" w:pos="1740"/>
+        </w:tabs>
+        <w:rPr>
+          <w:lang w:bidi="ar-SA"/>
+        </w:rPr>
+      </w:pPr>
+      <w:r>
+        <w:rPr>
+          <w:lang w:bidi="ar-SA"/>
+        </w:rPr>
+        <w:t>Fatima Aftab (</w:t>
+      </w:r>
+      <w:r>
+        <w:rPr>
+          <w:lang w:bidi="ar-SA"/>
+        </w:rPr>
+        <w:t>Manage</w:t>
+      </w:r>
+      <w:r>
+        <w:rPr>
+          <w:lang w:bidi="ar-SA"/>
+        </w:rPr>
+        <w:t xml:space="preserve"> Courses</w:t>
+      </w:r>
+      <w:r>
+        <w:rPr>
+          <w:lang w:bidi="ar-SA"/>
+        </w:rPr>
+        <w:t xml:space="preserve"> [view Courses]</w:t>
+      </w:r>
+      <w:r>
+        <w:rPr>
+          <w:lang w:bidi="ar-SA"/>
+        </w:rPr>
+        <w:t>)</w:t>
+      </w:r>
+      <w:r>
+        <w:rPr>
+          <w:lang w:bidi="ar-SA"/>
+        </w:rPr>
+        <w:t xml:space="preserve"> (FA21-BSE-088)</w:t>
+      </w:r>
+    </w:p>
+    <w:p>
+      <w:pPr>
+        <w:pStyle w:val="ListParagraph"/>
+        <w:tabs>
+          <w:tab w:val="left" w:pos="1740"/>
+        </w:tabs>
+        <w:ind w:left="840"/>
+        <w:rPr>
+          <w:lang w:bidi="ar-SA"/>
+        </w:rPr>
+      </w:pPr>
+      <w:r>
+        <w:rPr>
+          <w:noProof/>
+          <w:lang w:bidi="ar-SA"/>
+        </w:rPr>
+        <w:drawing>
+          <wp:inline distT="0" distB="0" distL="0" distR="0" wp14:anchorId="163C44C4" wp14:editId="389555E2">
+            <wp:extent cx="5943600" cy="3077845"/>
+            <wp:effectExtent l="0" t="0" r="0" b="8255"/>
+            <wp:docPr id="14" name="Picture 14"/>
+            <wp:cNvGraphicFramePr>
+              <a:graphicFrameLocks xmlns:a="http://schemas.openxmlformats.org/drawingml/2006/main" noChangeAspect="1"/>
+            </wp:cNvGraphicFramePr>
+            <a:graphic xmlns:a="http://schemas.openxmlformats.org/drawingml/2006/main">
+              <a:graphicData uri="http://schemas.openxmlformats.org/drawingml/2006/picture">
+                <pic:pic xmlns:pic="http://schemas.openxmlformats.org/drawingml/2006/picture">
+                  <pic:nvPicPr>
+                    <pic:cNvPr id="14" name="fATI.png"/>
+                    <pic:cNvPicPr/>
+                  </pic:nvPicPr>
+                  <pic:blipFill>
+                    <a:blip r:embed="rId33">
+                      <a:extLst>
+                        <a:ext uri="{28A0092B-C50C-407E-A947-70E740481C1C}">
+                          <a14:useLocalDpi xmlns:a14="http://schemas.microsoft.com/office/drawing/2010/main" val="0"/>
+                        </a:ext>
+                      </a:extLst>
+                    </a:blip>
+                    <a:stretch>
+                      <a:fillRect/>
+                    </a:stretch>
+                  </pic:blipFill>
+                  <pic:spPr>
+                    <a:xfrm>
+                      <a:off x="0" y="0"/>
+                      <a:ext cx="5943600" cy="3077845"/>
+                    </a:xfrm>
+                    <a:prstGeom prst="rect">
+                      <a:avLst/>
+                    </a:prstGeom>
+                  </pic:spPr>
+                </pic:pic>
+              </a:graphicData>
+            </a:graphic>
+          </wp:inline>
+        </w:drawing>
+      </w:r>
+    </w:p>
+    <w:p>
+      <w:pPr>
+        <w:pStyle w:val="ListParagraph"/>
+        <w:numPr>
+          <w:ilvl w:val="1"/>
+          <w:numId w:val="43"/>
+        </w:numPr>
+        <w:tabs>
+          <w:tab w:val="left" w:pos="1740"/>
+        </w:tabs>
+        <w:rPr>
+          <w:lang w:bidi="ar-SA"/>
+        </w:rPr>
+      </w:pPr>
+      <w:r>
+        <w:rPr>
+          <w:rStyle w:val="Heading2Char"/>
+          <w:b/>
+          <w:color w:val="auto"/>
+        </w:rPr>
+        <w:lastRenderedPageBreak/>
+        <w:t>Sequence Diagrams:</w:t>
+      </w:r>
+    </w:p>
+    <w:p>
+      <w:pPr>
+        <w:tabs>
+          <w:tab w:val="left" w:pos="1740"/>
+        </w:tabs>
+        <w:ind w:left="360"/>
+        <w:rPr>
+          <w:lang w:bidi="ar-SA"/>
+        </w:rPr>
+      </w:pPr>
+    </w:p>
+    <w:p>
+      <w:pPr>
+        <w:tabs>
+          <w:tab w:val="left" w:pos="1740"/>
+        </w:tabs>
+        <w:ind w:left="360"/>
+        <w:rPr>
+          <w:lang w:bidi="ar-SA"/>
+        </w:rPr>
+      </w:pPr>
+    </w:p>
+    <w:p>
+      <w:pPr>
+        <w:pStyle w:val="Heading1"/>
+      </w:pPr>
+      <w:r>
+        <w:t>CHAPTER 8</w:t>
+      </w:r>
+      <w:r>
+        <w:t xml:space="preserve">: </w:t>
+      </w:r>
+      <w:r>
+        <w:t>Class</w:t>
+      </w:r>
+      <w:r>
+        <w:t xml:space="preserve"> Diagram</w:t>
+      </w:r>
+      <w:r>
+        <w:rPr>
+          <w:noProof/>
+        </w:rPr>
+        <w:drawing>
+          <wp:anchor distT="0" distB="0" distL="114300" distR="114300" simplePos="0" relativeHeight="251675648" behindDoc="0" locked="0" layoutInCell="1" allowOverlap="1" wp14:anchorId="2628D250" wp14:editId="613DA5AF">
+            <wp:simplePos x="0" y="0"/>
+            <wp:positionH relativeFrom="column">
+              <wp:posOffset>76200</wp:posOffset>
+            </wp:positionH>
+            <wp:positionV relativeFrom="paragraph">
+              <wp:posOffset>867410</wp:posOffset>
+            </wp:positionV>
+            <wp:extent cx="6134100" cy="5191125"/>
+            <wp:effectExtent l="0" t="0" r="0" b="9525"/>
+            <wp:wrapSquare wrapText="bothSides"/>
+            <wp:docPr id="16" name="Picture 16"/>
+            <wp:cNvGraphicFramePr>
+              <a:graphicFrameLocks xmlns:a="http://schemas.openxmlformats.org/drawingml/2006/main" noChangeAspect="1"/>
+            </wp:cNvGraphicFramePr>
+            <a:graphic xmlns:a="http://schemas.openxmlformats.org/drawingml/2006/main">
+              <a:graphicData uri="http://schemas.openxmlformats.org/drawingml/2006/picture">
+                <pic:pic xmlns:pic="http://schemas.openxmlformats.org/drawingml/2006/picture">
+                  <pic:nvPicPr>
+                    <pic:cNvPr id="16" name="UT Class Diagram.png"/>
+                    <pic:cNvPicPr/>
+                  </pic:nvPicPr>
+                  <pic:blipFill>
+                    <a:blip r:embed="rId34">
+                      <a:extLst>
+                        <a:ext uri="{28A0092B-C50C-407E-A947-70E740481C1C}">
+                          <a14:useLocalDpi xmlns:a14="http://schemas.microsoft.com/office/drawing/2010/main" val="0"/>
+                        </a:ext>
+                      </a:extLst>
+                    </a:blip>
+                    <a:stretch>
+                      <a:fillRect/>
+                    </a:stretch>
+                  </pic:blipFill>
+                  <pic:spPr>
+                    <a:xfrm>
+                      <a:off x="0" y="0"/>
+                      <a:ext cx="6134100" cy="5191125"/>
+                    </a:xfrm>
+                    <a:prstGeom prst="rect">
+                      <a:avLst/>
+                    </a:prstGeom>
+                  </pic:spPr>
+                </pic:pic>
+              </a:graphicData>
+            </a:graphic>
+            <wp14:sizeRelH relativeFrom="margin">
+              <wp14:pctWidth>0</wp14:pctWidth>
+            </wp14:sizeRelH>
+            <wp14:sizeRelV relativeFrom="margin">
+              <wp14:pctHeight>0</wp14:pctHeight>
+            </wp14:sizeRelV>
+          </wp:anchor>
+        </w:drawing>
+      </w:r>
+      <w:bookmarkStart w:id="130" w:name="_GoBack"/>
+      <w:bookmarkEnd w:id="130"/>
+    </w:p>
     <w:sectPr>
       <w:pgSz w:w="12240" w:h="15840"/>
       <w:pgMar w:top="1440" w:right="1440" w:bottom="1440" w:left="1440" w:header="720" w:footer="720" w:gutter="0"/>
@@ -35709,7 +35512,7 @@
 </file>
 
 <file path=word/endnotes.xml><?xml version="1.0" encoding="utf-8"?>
-<w:endnotes xmlns:wpc="http://schemas.microsoft.com/office/word/2010/wordprocessingCanvas" xmlns:cx="http://schemas.microsoft.com/office/drawing/2014/chartex" xmlns:cx1="http://schemas.microsoft.com/office/drawing/2015/9/8/chartex" xmlns:cx2="http://schemas.microsoft.com/office/drawing/2015/10/21/chartex" xmlns:cx3="http://schemas.microsoft.com/office/drawing/2016/5/9/chartex" xmlns:cx4="http://schemas.microsoft.com/office/drawing/2016/5/10/chartex" xmlns:cx5="http://schemas.microsoft.com/office/drawing/2016/5/11/chartex" xmlns:cx6="http://schemas.microsoft.com/office/drawing/2016/5/12/chartex" xmlns:cx7="http://schemas.microsoft.com/office/drawing/2016/5/13/chartex" xmlns:cx8="http://schemas.microsoft.com/office/drawing/2016/5/14/chartex" xmlns:mc="http://schemas.openxmlformats.org/markup-compatibility/2006" xmlns:aink="http://schemas.microsoft.com/office/drawing/2016/ink" xmlns:am3d="http://schemas.microsoft.com/office/drawing/2017/model3d" xmlns:o="urn:schemas-microsoft-com:office:office" xmlns:oel="http://schemas.microsoft.com/office/2019/extlst" xmlns:r="http://schemas.openxmlformats.org/officeDocument/2006/relationships" xmlns:m="http://schemas.openxmlformats.org/officeDocument/2006/math" xmlns:v="urn:schemas-microsoft-com:vml" xmlns:wp14="http://schemas.microsoft.com/office/word/2010/wordprocessingDrawing" xmlns:wp="http://schemas.openxmlformats.org/drawingml/2006/wordprocessingDrawing" xmlns:w10="urn:schemas-microsoft-com:office:word" xmlns:w="http://schemas.openxmlformats.org/wordprocessingml/2006/main" xmlns:w14="http://schemas.microsoft.com/office/word/2010/wordml" xmlns:w15="http://schemas.microsoft.com/office/word/2012/wordml" xmlns:w16cex="http://schemas.microsoft.com/office/word/2018/wordml/cex" xmlns:w16cid="http://schemas.microsoft.com/office/word/2016/wordml/cid" xmlns:w16="http://schemas.microsoft.com/office/word/2018/wordml" xmlns:w16du="http://schemas.microsoft.com/office/word/2023/wordml/word16du" xmlns:w16sdtdh="http://schemas.microsoft.com/office/word/2020/wordml/sdtdatahash" xmlns:w16se="http://schemas.microsoft.com/office/word/2015/wordml/symex" xmlns:wpg="http://schemas.microsoft.com/office/word/2010/wordprocessingGroup" xmlns:wpi="http://schemas.microsoft.com/office/word/2010/wordprocessingInk" xmlns:wne="http://schemas.microsoft.com/office/word/2006/wordml" xmlns:wps="http://schemas.microsoft.com/office/word/2010/wordprocessingShape" mc:Ignorable="w14 w15 w16se w16cid w16 w16cex w16sdtdh wp14">
+<w:endnotes xmlns:wpc="http://schemas.microsoft.com/office/word/2010/wordprocessingCanvas" xmlns:mc="http://schemas.openxmlformats.org/markup-compatibility/2006" xmlns:o="urn:schemas-microsoft-com:office:office" xmlns:r="http://schemas.openxmlformats.org/officeDocument/2006/relationships" xmlns:m="http://schemas.openxmlformats.org/officeDocument/2006/math" xmlns:v="urn:schemas-microsoft-com:vml" xmlns:wp14="http://schemas.microsoft.com/office/word/2010/wordprocessingDrawing" xmlns:wp="http://schemas.openxmlformats.org/drawingml/2006/wordprocessingDrawing" xmlns:w10="urn:schemas-microsoft-com:office:word" xmlns:w="http://schemas.openxmlformats.org/wordprocessingml/2006/main" xmlns:w14="http://schemas.microsoft.com/office/word/2010/wordml" xmlns:w15="http://schemas.microsoft.com/office/word/2012/wordml" xmlns:wpg="http://schemas.microsoft.com/office/word/2010/wordprocessingGroup" xmlns:wpi="http://schemas.microsoft.com/office/word/2010/wordprocessingInk" xmlns:wne="http://schemas.microsoft.com/office/word/2006/wordml" xmlns:wps="http://schemas.microsoft.com/office/word/2010/wordprocessingShape" mc:Ignorable="w14 w15 wp14">
   <w:endnote w:type="separator" w:id="-1">
     <w:p>
       <w:pPr>
@@ -35734,7 +35537,7 @@
 </file>
 
 <file path=word/footnotes.xml><?xml version="1.0" encoding="utf-8"?>
-<w:footnotes xmlns:wpc="http://schemas.microsoft.com/office/word/2010/wordprocessingCanvas" xmlns:cx="http://schemas.microsoft.com/office/drawing/2014/chartex" xmlns:cx1="http://schemas.microsoft.com/office/drawing/2015/9/8/chartex" xmlns:cx2="http://schemas.microsoft.com/office/drawing/2015/10/21/chartex" xmlns:cx3="http://schemas.microsoft.com/office/drawing/2016/5/9/chartex" xmlns:cx4="http://schemas.microsoft.com/office/drawing/2016/5/10/chartex" xmlns:cx5="http://schemas.microsoft.com/office/drawing/2016/5/11/chartex" xmlns:cx6="http://schemas.microsoft.com/office/drawing/2016/5/12/chartex" xmlns:cx7="http://schemas.microsoft.com/office/drawing/2016/5/13/chartex" xmlns:cx8="http://schemas.microsoft.com/office/drawing/2016/5/14/chartex" xmlns:mc="http://schemas.openxmlformats.org/markup-compatibility/2006" xmlns:aink="http://schemas.microsoft.com/office/drawing/2016/ink" xmlns:am3d="http://schemas.microsoft.com/office/drawing/2017/model3d" xmlns:o="urn:schemas-microsoft-com:office:office" xmlns:oel="http://schemas.microsoft.com/office/2019/extlst" xmlns:r="http://schemas.openxmlformats.org/officeDocument/2006/relationships" xmlns:m="http://schemas.openxmlformats.org/officeDocument/2006/math" xmlns:v="urn:schemas-microsoft-com:vml" xmlns:wp14="http://schemas.microsoft.com/office/word/2010/wordprocessingDrawing" xmlns:wp="http://schemas.openxmlformats.org/drawingml/2006/wordprocessingDrawing" xmlns:w10="urn:schemas-microsoft-com:office:word" xmlns:w="http://schemas.openxmlformats.org/wordprocessingml/2006/main" xmlns:w14="http://schemas.microsoft.com/office/word/2010/wordml" xmlns:w15="http://schemas.microsoft.com/office/word/2012/wordml" xmlns:w16cex="http://schemas.microsoft.com/office/word/2018/wordml/cex" xmlns:w16cid="http://schemas.microsoft.com/office/word/2016/wordml/cid" xmlns:w16="http://schemas.microsoft.com/office/word/2018/wordml" xmlns:w16du="http://schemas.microsoft.com/office/word/2023/wordml/word16du" xmlns:w16sdtdh="http://schemas.microsoft.com/office/word/2020/wordml/sdtdatahash" xmlns:w16se="http://schemas.microsoft.com/office/word/2015/wordml/symex" xmlns:wpg="http://schemas.microsoft.com/office/word/2010/wordprocessingGroup" xmlns:wpi="http://schemas.microsoft.com/office/word/2010/wordprocessingInk" xmlns:wne="http://schemas.microsoft.com/office/word/2006/wordml" xmlns:wps="http://schemas.microsoft.com/office/word/2010/wordprocessingShape" mc:Ignorable="w14 w15 w16se w16cid w16 w16cex w16sdtdh wp14">
+<w:footnotes xmlns:wpc="http://schemas.microsoft.com/office/word/2010/wordprocessingCanvas" xmlns:mc="http://schemas.openxmlformats.org/markup-compatibility/2006" xmlns:o="urn:schemas-microsoft-com:office:office" xmlns:r="http://schemas.openxmlformats.org/officeDocument/2006/relationships" xmlns:m="http://schemas.openxmlformats.org/officeDocument/2006/math" xmlns:v="urn:schemas-microsoft-com:vml" xmlns:wp14="http://schemas.microsoft.com/office/word/2010/wordprocessingDrawing" xmlns:wp="http://schemas.openxmlformats.org/drawingml/2006/wordprocessingDrawing" xmlns:w10="urn:schemas-microsoft-com:office:word" xmlns:w="http://schemas.openxmlformats.org/wordprocessingml/2006/main" xmlns:w14="http://schemas.microsoft.com/office/word/2010/wordml" xmlns:w15="http://schemas.microsoft.com/office/word/2012/wordml" xmlns:wpg="http://schemas.microsoft.com/office/word/2010/wordprocessingGroup" xmlns:wpi="http://schemas.microsoft.com/office/word/2010/wordprocessingInk" xmlns:wne="http://schemas.microsoft.com/office/word/2006/wordml" xmlns:wps="http://schemas.microsoft.com/office/word/2010/wordprocessingShape" mc:Ignorable="w14 w15 wp14">
   <w:footnote w:type="separator" w:id="-1">
     <w:p>
       <w:pPr>
@@ -35759,7 +35562,7 @@
 </file>
 
 <file path=word/numbering.xml><?xml version="1.0" encoding="utf-8"?>
-<w:numbering xmlns:wpc="http://schemas.microsoft.com/office/word/2010/wordprocessingCanvas" xmlns:cx="http://schemas.microsoft.com/office/drawing/2014/chartex" xmlns:cx1="http://schemas.microsoft.com/office/drawing/2015/9/8/chartex" xmlns:cx2="http://schemas.microsoft.com/office/drawing/2015/10/21/chartex" xmlns:cx3="http://schemas.microsoft.com/office/drawing/2016/5/9/chartex" xmlns:cx4="http://schemas.microsoft.com/office/drawing/2016/5/10/chartex" xmlns:cx5="http://schemas.microsoft.com/office/drawing/2016/5/11/chartex" xmlns:cx6="http://schemas.microsoft.com/office/drawing/2016/5/12/chartex" xmlns:cx7="http://schemas.microsoft.com/office/drawing/2016/5/13/chartex" xmlns:cx8="http://schemas.microsoft.com/office/drawing/2016/5/14/chartex" xmlns:mc="http://schemas.openxmlformats.org/markup-compatibility/2006" xmlns:aink="http://schemas.microsoft.com/office/drawing/2016/ink" xmlns:am3d="http://schemas.microsoft.com/office/drawing/2017/model3d" xmlns:o="urn:schemas-microsoft-com:office:office" xmlns:oel="http://schemas.microsoft.com/office/2019/extlst" xmlns:r="http://schemas.openxmlformats.org/officeDocument/2006/relationships" xmlns:m="http://schemas.openxmlformats.org/officeDocument/2006/math" xmlns:v="urn:schemas-microsoft-com:vml" xmlns:wp14="http://schemas.microsoft.com/office/word/2010/wordprocessingDrawing" xmlns:wp="http://schemas.openxmlformats.org/drawingml/2006/wordprocessingDrawing" xmlns:w10="urn:schemas-microsoft-com:office:word" xmlns:w="http://schemas.openxmlformats.org/wordprocessingml/2006/main" xmlns:w14="http://schemas.microsoft.com/office/word/2010/wordml" xmlns:w15="http://schemas.microsoft.com/office/word/2012/wordml" xmlns:w16cex="http://schemas.microsoft.com/office/word/2018/wordml/cex" xmlns:w16cid="http://schemas.microsoft.com/office/word/2016/wordml/cid" xmlns:w16="http://schemas.microsoft.com/office/word/2018/wordml" xmlns:w16du="http://schemas.microsoft.com/office/word/2023/wordml/word16du" xmlns:w16sdtdh="http://schemas.microsoft.com/office/word/2020/wordml/sdtdatahash" xmlns:w16se="http://schemas.microsoft.com/office/word/2015/wordml/symex" xmlns:wpg="http://schemas.microsoft.com/office/word/2010/wordprocessingGroup" xmlns:wpi="http://schemas.microsoft.com/office/word/2010/wordprocessingInk" xmlns:wne="http://schemas.microsoft.com/office/word/2006/wordml" xmlns:wps="http://schemas.microsoft.com/office/word/2010/wordprocessingShape" mc:Ignorable="w14 w15 w16se w16cid w16 w16cex w16sdtdh wp14">
+<w:numbering xmlns:wpc="http://schemas.microsoft.com/office/word/2010/wordprocessingCanvas" xmlns:mc="http://schemas.openxmlformats.org/markup-compatibility/2006" xmlns:o="urn:schemas-microsoft-com:office:office" xmlns:r="http://schemas.openxmlformats.org/officeDocument/2006/relationships" xmlns:m="http://schemas.openxmlformats.org/officeDocument/2006/math" xmlns:v="urn:schemas-microsoft-com:vml" xmlns:wp14="http://schemas.microsoft.com/office/word/2010/wordprocessingDrawing" xmlns:wp="http://schemas.openxmlformats.org/drawingml/2006/wordprocessingDrawing" xmlns:w10="urn:schemas-microsoft-com:office:word" xmlns:w="http://schemas.openxmlformats.org/wordprocessingml/2006/main" xmlns:w14="http://schemas.microsoft.com/office/word/2010/wordml" xmlns:w15="http://schemas.microsoft.com/office/word/2012/wordml" xmlns:wpg="http://schemas.microsoft.com/office/word/2010/wordprocessingGroup" xmlns:wpi="http://schemas.microsoft.com/office/word/2010/wordprocessingInk" xmlns:wne="http://schemas.microsoft.com/office/word/2006/wordml" xmlns:wps="http://schemas.microsoft.com/office/word/2010/wordprocessingShape" mc:Ignorable="w14 w15 wp14">
   <w:abstractNum w:abstractNumId="0" w15:restartNumberingAfterBreak="0">
     <w:nsid w:val="058A3C53"/>
     <w:multiLevelType w:val="multilevel"/>
@@ -42488,9 +42291,9 @@
   </w:abstractNum>
   <w:abstractNum w:abstractNumId="55" w15:restartNumberingAfterBreak="0">
     <w:nsid w:val="76847D33"/>
-    <w:multiLevelType w:val="hybridMultilevel"/>
-    <w:tmpl w:val="9CCA836E"/>
-    <w:lvl w:ilvl="0" w:tplc="0409000F">
+    <w:multiLevelType w:val="multilevel"/>
+    <w:tmpl w:val="2AA42F4C"/>
+    <w:lvl w:ilvl="0">
       <w:start w:val="1"/>
       <w:numFmt w:val="decimal"/>
       <w:lvlText w:val="%1."/>
@@ -42499,77 +42302,125 @@
         <w:ind w:left="720" w:hanging="360"/>
       </w:pPr>
     </w:lvl>
-    <w:lvl w:ilvl="1" w:tplc="04090019" w:tentative="1">
-      <w:start w:val="1"/>
-      <w:numFmt w:val="lowerLetter"/>
-      <w:lvlText w:val="%2."/>
-      <w:lvlJc w:val="left"/>
-      <w:pPr>
-        <w:ind w:left="1440" w:hanging="360"/>
-      </w:pPr>
-    </w:lvl>
-    <w:lvl w:ilvl="2" w:tplc="0409001B" w:tentative="1">
-      <w:start w:val="1"/>
-      <w:numFmt w:val="lowerRoman"/>
-      <w:lvlText w:val="%3."/>
-      <w:lvlJc w:val="right"/>
-      <w:pPr>
-        <w:ind w:left="2160" w:hanging="180"/>
-      </w:pPr>
-    </w:lvl>
-    <w:lvl w:ilvl="3" w:tplc="0409000F" w:tentative="1">
+    <w:lvl w:ilvl="1">
       <w:start w:val="1"/>
       <w:numFmt w:val="decimal"/>
-      <w:lvlText w:val="%4."/>
-      <w:lvlJc w:val="left"/>
-      <w:pPr>
-        <w:ind w:left="2880" w:hanging="360"/>
-      </w:pPr>
-    </w:lvl>
-    <w:lvl w:ilvl="4" w:tplc="04090019" w:tentative="1">
-      <w:start w:val="1"/>
-      <w:numFmt w:val="lowerLetter"/>
-      <w:lvlText w:val="%5."/>
-      <w:lvlJc w:val="left"/>
-      <w:pPr>
-        <w:ind w:left="3600" w:hanging="360"/>
-      </w:pPr>
-    </w:lvl>
-    <w:lvl w:ilvl="5" w:tplc="0409001B" w:tentative="1">
-      <w:start w:val="1"/>
-      <w:numFmt w:val="lowerRoman"/>
-      <w:lvlText w:val="%6."/>
-      <w:lvlJc w:val="right"/>
-      <w:pPr>
-        <w:ind w:left="4320" w:hanging="180"/>
-      </w:pPr>
-    </w:lvl>
-    <w:lvl w:ilvl="6" w:tplc="0409000F" w:tentative="1">
+      <w:isLgl/>
+      <w:lvlText w:val="%1.%2"/>
+      <w:lvlJc w:val="left"/>
+      <w:pPr>
+        <w:ind w:left="840" w:hanging="480"/>
+      </w:pPr>
+      <w:rPr>
+        <w:rFonts w:asciiTheme="majorHAnsi" w:eastAsiaTheme="majorEastAsia" w:hAnsiTheme="majorHAnsi" w:cstheme="majorBidi" w:hint="default"/>
+        <w:b/>
+        <w:sz w:val="26"/>
+      </w:rPr>
+    </w:lvl>
+    <w:lvl w:ilvl="2">
       <w:start w:val="1"/>
       <w:numFmt w:val="decimal"/>
-      <w:lvlText w:val="%7."/>
-      <w:lvlJc w:val="left"/>
-      <w:pPr>
-        <w:ind w:left="5040" w:hanging="360"/>
-      </w:pPr>
-    </w:lvl>
-    <w:lvl w:ilvl="7" w:tplc="04090019" w:tentative="1">
-      <w:start w:val="1"/>
-      <w:numFmt w:val="lowerLetter"/>
-      <w:lvlText w:val="%8."/>
-      <w:lvlJc w:val="left"/>
-      <w:pPr>
-        <w:ind w:left="5760" w:hanging="360"/>
-      </w:pPr>
-    </w:lvl>
-    <w:lvl w:ilvl="8" w:tplc="0409001B" w:tentative="1">
-      <w:start w:val="1"/>
-      <w:numFmt w:val="lowerRoman"/>
-      <w:lvlText w:val="%9."/>
-      <w:lvlJc w:val="right"/>
-      <w:pPr>
-        <w:ind w:left="6480" w:hanging="180"/>
-      </w:pPr>
+      <w:isLgl/>
+      <w:lvlText w:val="%1.%2.%3"/>
+      <w:lvlJc w:val="left"/>
+      <w:pPr>
+        <w:ind w:left="1080" w:hanging="720"/>
+      </w:pPr>
+      <w:rPr>
+        <w:rFonts w:asciiTheme="majorHAnsi" w:eastAsiaTheme="majorEastAsia" w:hAnsiTheme="majorHAnsi" w:cstheme="majorBidi" w:hint="default"/>
+        <w:b/>
+        <w:sz w:val="26"/>
+      </w:rPr>
+    </w:lvl>
+    <w:lvl w:ilvl="3">
+      <w:start w:val="1"/>
+      <w:numFmt w:val="decimal"/>
+      <w:isLgl/>
+      <w:lvlText w:val="%1.%2.%3.%4"/>
+      <w:lvlJc w:val="left"/>
+      <w:pPr>
+        <w:ind w:left="1080" w:hanging="720"/>
+      </w:pPr>
+      <w:rPr>
+        <w:rFonts w:asciiTheme="majorHAnsi" w:eastAsiaTheme="majorEastAsia" w:hAnsiTheme="majorHAnsi" w:cstheme="majorBidi" w:hint="default"/>
+        <w:b/>
+        <w:sz w:val="26"/>
+      </w:rPr>
+    </w:lvl>
+    <w:lvl w:ilvl="4">
+      <w:start w:val="1"/>
+      <w:numFmt w:val="decimal"/>
+      <w:isLgl/>
+      <w:lvlText w:val="%1.%2.%3.%4.%5"/>
+      <w:lvlJc w:val="left"/>
+      <w:pPr>
+        <w:ind w:left="1440" w:hanging="1080"/>
+      </w:pPr>
+      <w:rPr>
+        <w:rFonts w:asciiTheme="majorHAnsi" w:eastAsiaTheme="majorEastAsia" w:hAnsiTheme="majorHAnsi" w:cstheme="majorBidi" w:hint="default"/>
+        <w:b/>
+        <w:sz w:val="26"/>
+      </w:rPr>
+    </w:lvl>
+    <w:lvl w:ilvl="5">
+      <w:start w:val="1"/>
+      <w:numFmt w:val="decimal"/>
+      <w:isLgl/>
+      <w:lvlText w:val="%1.%2.%3.%4.%5.%6"/>
+      <w:lvlJc w:val="left"/>
+      <w:pPr>
+        <w:ind w:left="1440" w:hanging="1080"/>
+      </w:pPr>
+      <w:rPr>
+        <w:rFonts w:asciiTheme="majorHAnsi" w:eastAsiaTheme="majorEastAsia" w:hAnsiTheme="majorHAnsi" w:cstheme="majorBidi" w:hint="default"/>
+        <w:b/>
+        <w:sz w:val="26"/>
+      </w:rPr>
+    </w:lvl>
+    <w:lvl w:ilvl="6">
+      <w:start w:val="1"/>
+      <w:numFmt w:val="decimal"/>
+      <w:isLgl/>
+      <w:lvlText w:val="%1.%2.%3.%4.%5.%6.%7"/>
+      <w:lvlJc w:val="left"/>
+      <w:pPr>
+        <w:ind w:left="1800" w:hanging="1440"/>
+      </w:pPr>
+      <w:rPr>
+        <w:rFonts w:asciiTheme="majorHAnsi" w:eastAsiaTheme="majorEastAsia" w:hAnsiTheme="majorHAnsi" w:cstheme="majorBidi" w:hint="default"/>
+        <w:b/>
+        <w:sz w:val="26"/>
+      </w:rPr>
+    </w:lvl>
+    <w:lvl w:ilvl="7">
+      <w:start w:val="1"/>
+      <w:numFmt w:val="decimal"/>
+      <w:isLgl/>
+      <w:lvlText w:val="%1.%2.%3.%4.%5.%6.%7.%8"/>
+      <w:lvlJc w:val="left"/>
+      <w:pPr>
+        <w:ind w:left="1800" w:hanging="1440"/>
+      </w:pPr>
+      <w:rPr>
+        <w:rFonts w:asciiTheme="majorHAnsi" w:eastAsiaTheme="majorEastAsia" w:hAnsiTheme="majorHAnsi" w:cstheme="majorBidi" w:hint="default"/>
+        <w:b/>
+        <w:sz w:val="26"/>
+      </w:rPr>
+    </w:lvl>
+    <w:lvl w:ilvl="8">
+      <w:start w:val="1"/>
+      <w:numFmt w:val="decimal"/>
+      <w:isLgl/>
+      <w:lvlText w:val="%1.%2.%3.%4.%5.%6.%7.%8.%9"/>
+      <w:lvlJc w:val="left"/>
+      <w:pPr>
+        <w:ind w:left="1800" w:hanging="1440"/>
+      </w:pPr>
+      <w:rPr>
+        <w:rFonts w:asciiTheme="majorHAnsi" w:eastAsiaTheme="majorEastAsia" w:hAnsiTheme="majorHAnsi" w:cstheme="majorBidi" w:hint="default"/>
+        <w:b/>
+        <w:sz w:val="26"/>
+      </w:rPr>
     </w:lvl>
   </w:abstractNum>
   <w:abstractNum w:abstractNumId="56" w15:restartNumberingAfterBreak="0">
@@ -43029,139 +42880,139 @@
       </w:rPr>
     </w:lvl>
   </w:abstractNum>
-  <w:num w:numId="1" w16cid:durableId="158272490">
+  <w:num w:numId="1">
     <w:abstractNumId w:val="24"/>
   </w:num>
-  <w:num w:numId="2" w16cid:durableId="1858348422">
+  <w:num w:numId="2">
     <w:abstractNumId w:val="7"/>
   </w:num>
-  <w:num w:numId="3" w16cid:durableId="278148276">
+  <w:num w:numId="3">
     <w:abstractNumId w:val="42"/>
   </w:num>
-  <w:num w:numId="4" w16cid:durableId="45957134">
+  <w:num w:numId="4">
     <w:abstractNumId w:val="36"/>
   </w:num>
-  <w:num w:numId="5" w16cid:durableId="1980172">
+  <w:num w:numId="5">
     <w:abstractNumId w:val="45"/>
   </w:num>
-  <w:num w:numId="6" w16cid:durableId="734360029">
+  <w:num w:numId="6">
     <w:abstractNumId w:val="26"/>
   </w:num>
-  <w:num w:numId="7" w16cid:durableId="112285563">
+  <w:num w:numId="7">
     <w:abstractNumId w:val="8"/>
   </w:num>
-  <w:num w:numId="8" w16cid:durableId="28144204">
+  <w:num w:numId="8">
     <w:abstractNumId w:val="13"/>
   </w:num>
-  <w:num w:numId="9" w16cid:durableId="925697606">
+  <w:num w:numId="9">
     <w:abstractNumId w:val="12"/>
   </w:num>
-  <w:num w:numId="10" w16cid:durableId="222255654">
+  <w:num w:numId="10">
     <w:abstractNumId w:val="35"/>
   </w:num>
-  <w:num w:numId="11" w16cid:durableId="642349017">
+  <w:num w:numId="11">
     <w:abstractNumId w:val="19"/>
   </w:num>
-  <w:num w:numId="12" w16cid:durableId="540165004">
+  <w:num w:numId="12">
     <w:abstractNumId w:val="40"/>
   </w:num>
-  <w:num w:numId="13" w16cid:durableId="1453863867">
+  <w:num w:numId="13">
     <w:abstractNumId w:val="25"/>
   </w:num>
-  <w:num w:numId="14" w16cid:durableId="710614339">
+  <w:num w:numId="14">
     <w:abstractNumId w:val="9"/>
   </w:num>
-  <w:num w:numId="15" w16cid:durableId="643242434">
+  <w:num w:numId="15">
     <w:abstractNumId w:val="51"/>
   </w:num>
-  <w:num w:numId="16" w16cid:durableId="959728065">
+  <w:num w:numId="16">
     <w:abstractNumId w:val="23"/>
   </w:num>
-  <w:num w:numId="17" w16cid:durableId="1101217158">
+  <w:num w:numId="17">
     <w:abstractNumId w:val="14"/>
   </w:num>
-  <w:num w:numId="18" w16cid:durableId="93478520">
+  <w:num w:numId="18">
     <w:abstractNumId w:val="56"/>
   </w:num>
-  <w:num w:numId="19" w16cid:durableId="1625192433">
+  <w:num w:numId="19">
     <w:abstractNumId w:val="22"/>
   </w:num>
-  <w:num w:numId="20" w16cid:durableId="1771663732">
+  <w:num w:numId="20">
     <w:abstractNumId w:val="41"/>
   </w:num>
-  <w:num w:numId="21" w16cid:durableId="688675597">
+  <w:num w:numId="21">
     <w:abstractNumId w:val="34"/>
   </w:num>
-  <w:num w:numId="22" w16cid:durableId="890582626">
+  <w:num w:numId="22">
     <w:abstractNumId w:val="57"/>
   </w:num>
-  <w:num w:numId="23" w16cid:durableId="1128625410">
+  <w:num w:numId="23">
     <w:abstractNumId w:val="20"/>
   </w:num>
-  <w:num w:numId="24" w16cid:durableId="1438021408">
+  <w:num w:numId="24">
     <w:abstractNumId w:val="5"/>
   </w:num>
-  <w:num w:numId="25" w16cid:durableId="480853637">
+  <w:num w:numId="25">
     <w:abstractNumId w:val="16"/>
   </w:num>
-  <w:num w:numId="26" w16cid:durableId="245696017">
+  <w:num w:numId="26">
     <w:abstractNumId w:val="38"/>
   </w:num>
-  <w:num w:numId="27" w16cid:durableId="2006130848">
+  <w:num w:numId="27">
     <w:abstractNumId w:val="59"/>
   </w:num>
-  <w:num w:numId="28" w16cid:durableId="1147086900">
+  <w:num w:numId="28">
     <w:abstractNumId w:val="2"/>
   </w:num>
-  <w:num w:numId="29" w16cid:durableId="25833201">
+  <w:num w:numId="29">
     <w:abstractNumId w:val="17"/>
   </w:num>
-  <w:num w:numId="30" w16cid:durableId="1857310536">
+  <w:num w:numId="30">
     <w:abstractNumId w:val="46"/>
   </w:num>
-  <w:num w:numId="31" w16cid:durableId="409430470">
+  <w:num w:numId="31">
     <w:abstractNumId w:val="54"/>
   </w:num>
-  <w:num w:numId="32" w16cid:durableId="394165217">
+  <w:num w:numId="32">
     <w:abstractNumId w:val="31"/>
   </w:num>
-  <w:num w:numId="33" w16cid:durableId="1428496873">
+  <w:num w:numId="33">
     <w:abstractNumId w:val="21"/>
   </w:num>
-  <w:num w:numId="34" w16cid:durableId="1299846857">
+  <w:num w:numId="34">
     <w:abstractNumId w:val="37"/>
   </w:num>
-  <w:num w:numId="35" w16cid:durableId="482308478">
+  <w:num w:numId="35">
     <w:abstractNumId w:val="18"/>
   </w:num>
-  <w:num w:numId="36" w16cid:durableId="1400863184">
+  <w:num w:numId="36">
     <w:abstractNumId w:val="49"/>
   </w:num>
-  <w:num w:numId="37" w16cid:durableId="691497379">
+  <w:num w:numId="37">
     <w:abstractNumId w:val="1"/>
   </w:num>
-  <w:num w:numId="38" w16cid:durableId="960265545">
+  <w:num w:numId="38">
     <w:abstractNumId w:val="52"/>
   </w:num>
-  <w:num w:numId="39" w16cid:durableId="531965135">
+  <w:num w:numId="39">
     <w:abstractNumId w:val="43"/>
   </w:num>
-  <w:num w:numId="40" w16cid:durableId="1025251434">
+  <w:num w:numId="40">
     <w:abstractNumId w:val="4"/>
   </w:num>
-  <w:num w:numId="41" w16cid:durableId="533428554">
+  <w:num w:numId="41">
     <w:abstractNumId w:val="32"/>
   </w:num>
-  <w:num w:numId="42" w16cid:durableId="431975459">
+  <w:num w:numId="42">
     <w:abstractNumId w:val="11"/>
   </w:num>
-  <w:num w:numId="43" w16cid:durableId="1519853977">
+  <w:num w:numId="43">
     <w:abstractNumId w:val="55"/>
   </w:num>
-  <w:num w:numId="44" w16cid:durableId="1315794830">
+  <w:num w:numId="44">
     <w:abstractNumId w:val="3"/>
   </w:num>
-  <w:num w:numId="45" w16cid:durableId="897547087">
+  <w:num w:numId="45">
     <w:abstractNumId w:val="33"/>
     <w:lvlOverride w:ilvl="0">
       <w:startOverride w:val="1"/>
@@ -43191,7 +43042,7 @@
       <w:startOverride w:val="1"/>
     </w:lvlOverride>
   </w:num>
-  <w:num w:numId="46" w16cid:durableId="1899125429">
+  <w:num w:numId="46">
     <w:abstractNumId w:val="39"/>
     <w:lvlOverride w:ilvl="0">
       <w:startOverride w:val="1"/>
@@ -43221,46 +43072,46 @@
       <w:startOverride w:val="1"/>
     </w:lvlOverride>
   </w:num>
-  <w:num w:numId="47" w16cid:durableId="16587694">
+  <w:num w:numId="47">
     <w:abstractNumId w:val="53"/>
   </w:num>
-  <w:num w:numId="48" w16cid:durableId="2065714401">
+  <w:num w:numId="48">
     <w:abstractNumId w:val="0"/>
   </w:num>
-  <w:num w:numId="49" w16cid:durableId="1775435992">
+  <w:num w:numId="49">
     <w:abstractNumId w:val="30"/>
   </w:num>
-  <w:num w:numId="50" w16cid:durableId="2008054242">
+  <w:num w:numId="50">
     <w:abstractNumId w:val="47"/>
   </w:num>
-  <w:num w:numId="51" w16cid:durableId="1009678123">
+  <w:num w:numId="51">
     <w:abstractNumId w:val="48"/>
   </w:num>
-  <w:num w:numId="52" w16cid:durableId="1244028839">
+  <w:num w:numId="52">
     <w:abstractNumId w:val="58"/>
   </w:num>
-  <w:num w:numId="53" w16cid:durableId="216743496">
+  <w:num w:numId="53">
     <w:abstractNumId w:val="50"/>
   </w:num>
-  <w:num w:numId="54" w16cid:durableId="1938520118">
+  <w:num w:numId="54">
     <w:abstractNumId w:val="10"/>
   </w:num>
-  <w:num w:numId="55" w16cid:durableId="804473082">
+  <w:num w:numId="55">
     <w:abstractNumId w:val="15"/>
   </w:num>
-  <w:num w:numId="56" w16cid:durableId="2127650907">
+  <w:num w:numId="56">
     <w:abstractNumId w:val="29"/>
   </w:num>
-  <w:num w:numId="57" w16cid:durableId="1878621911">
+  <w:num w:numId="57">
     <w:abstractNumId w:val="27"/>
   </w:num>
-  <w:num w:numId="58" w16cid:durableId="906643854">
+  <w:num w:numId="58">
     <w:abstractNumId w:val="28"/>
   </w:num>
-  <w:num w:numId="59" w16cid:durableId="96292895">
+  <w:num w:numId="59">
     <w:abstractNumId w:val="44"/>
   </w:num>
-  <w:num w:numId="60" w16cid:durableId="1445807388">
+  <w:num w:numId="60">
     <w:abstractNumId w:val="6"/>
   </w:num>
   <w:numIdMacAtCleanup w:val="60"/>
@@ -43268,7 +43119,7 @@
 </file>
 
 <file path=word/styles.xml><?xml version="1.0" encoding="utf-8"?>
-<w:styles xmlns:mc="http://schemas.openxmlformats.org/markup-compatibility/2006" xmlns:r="http://schemas.openxmlformats.org/officeDocument/2006/relationships" xmlns:w="http://schemas.openxmlformats.org/wordprocessingml/2006/main" xmlns:w14="http://schemas.microsoft.com/office/word/2010/wordml" xmlns:w15="http://schemas.microsoft.com/office/word/2012/wordml" xmlns:w16cex="http://schemas.microsoft.com/office/word/2018/wordml/cex" xmlns:w16cid="http://schemas.microsoft.com/office/word/2016/wordml/cid" xmlns:w16="http://schemas.microsoft.com/office/word/2018/wordml" xmlns:w16sdtdh="http://schemas.microsoft.com/office/word/2020/wordml/sdtdatahash" xmlns:w16se="http://schemas.microsoft.com/office/word/2015/wordml/symex" mc:Ignorable="w14 w15 w16se w16cid w16 w16cex w16sdtdh">
+<w:styles xmlns:mc="http://schemas.openxmlformats.org/markup-compatibility/2006" xmlns:r="http://schemas.openxmlformats.org/officeDocument/2006/relationships" xmlns:w="http://schemas.openxmlformats.org/wordprocessingml/2006/main" xmlns:w14="http://schemas.microsoft.com/office/word/2010/wordml" xmlns:w15="http://schemas.microsoft.com/office/word/2012/wordml" mc:Ignorable="w14 w15">
   <w:docDefaults>
     <w:rPrDefault>
       <w:rPr>
@@ -43278,7 +43129,7 @@
     </w:rPrDefault>
     <w:pPrDefault/>
   </w:docDefaults>
-  <w:latentStyles w:defLockedState="0" w:defUIPriority="99" w:defSemiHidden="0" w:defUnhideWhenUsed="0" w:defQFormat="0" w:count="376">
+  <w:latentStyles w:defLockedState="0" w:defUIPriority="99" w:defSemiHidden="0" w:defUnhideWhenUsed="0" w:defQFormat="0" w:count="371">
     <w:lsdException w:name="Normal" w:locked="1" w:uiPriority="0" w:qFormat="1"/>
     <w:lsdException w:name="heading 1" w:locked="1" w:uiPriority="0" w:qFormat="1"/>
     <w:lsdException w:name="heading 2" w:locked="1" w:semiHidden="1" w:uiPriority="0" w:unhideWhenUsed="1" w:qFormat="1"/>
@@ -43650,11 +43501,6 @@
     <w:lsdException w:name="List Table 5 Dark Accent 6" w:uiPriority="50"/>
     <w:lsdException w:name="List Table 6 Colorful Accent 6" w:uiPriority="51"/>
     <w:lsdException w:name="List Table 7 Colorful Accent 6" w:uiPriority="52"/>
-    <w:lsdException w:name="Mention" w:semiHidden="1" w:unhideWhenUsed="1"/>
-    <w:lsdException w:name="Smart Hyperlink" w:semiHidden="1" w:unhideWhenUsed="1"/>
-    <w:lsdException w:name="Hashtag" w:semiHidden="1" w:unhideWhenUsed="1"/>
-    <w:lsdException w:name="Unresolved Mention" w:semiHidden="1" w:unhideWhenUsed="1"/>
-    <w:lsdException w:name="Smart Link" w:semiHidden="1" w:unhideWhenUsed="1"/>
   </w:latentStyles>
   <w:style w:type="paragraph" w:default="1" w:styleId="Normal">
     <w:name w:val="Normal"/>
@@ -45356,7 +45202,7 @@
 </file>
 
 <file path=customXml/itemProps1.xml><?xml version="1.0" encoding="utf-8"?>
-<ds:datastoreItem xmlns:ds="http://schemas.openxmlformats.org/officeDocument/2006/customXml" ds:itemID="{BC21381C-DC6B-4896-B93E-0A9936A1942E}">
+<ds:datastoreItem xmlns:ds="http://schemas.openxmlformats.org/officeDocument/2006/customXml" ds:itemID="{5523027A-E438-4256-8710-C7A8B4E90597}">
   <ds:schemaRefs>
     <ds:schemaRef ds:uri="http://schemas.openxmlformats.org/officeDocument/2006/bibliography"/>
   </ds:schemaRefs>

</xml_diff>